<commit_message>
CSS Selectors -> CSS exercises
</commit_message>
<xml_diff>
--- a/CSS exercises.docx
+++ b/CSS exercises.docx
@@ -103,14 +103,7 @@
           <w:b/>
           <w:lang w:val="en-US"/>
         </w:rPr>
-        <w:t>Navigation problem nr</w:t>
-      </w:r>
-      <w:r>
-        <w:rPr>
-          <w:b/>
-          <w:lang w:val="en-US"/>
-        </w:rPr>
-        <w:t xml:space="preserve"> 2: anchor elements padding and text-align don’t work</w:t>
+        <w:t>Navigation problem nr 2: anchor elements padding and text-align don’t work</w:t>
       </w:r>
     </w:p>
     <w:p>
@@ -226,6 +219,621 @@
           <w:lang w:val="en-US"/>
         </w:rPr>
         <w:t xml:space="preserve">  content: "";</w:t>
+      </w:r>
+    </w:p>
+    <w:p>
+      <w:pPr>
+        <w:rPr>
+          <w:lang w:val="en-US"/>
+        </w:rPr>
+      </w:pPr>
+      <w:r>
+        <w:rPr>
+          <w:lang w:val="en-US"/>
+        </w:rPr>
+        <w:t>}</w:t>
+      </w:r>
+    </w:p>
+    <w:p>
+      <w:pPr>
+        <w:rPr>
+          <w:lang w:val="en-US"/>
+        </w:rPr>
+      </w:pPr>
+    </w:p>
+    <w:p>
+      <w:pPr>
+        <w:rPr>
+          <w:b/>
+          <w:lang w:val="en-US"/>
+        </w:rPr>
+      </w:pPr>
+      <w:r>
+        <w:rPr>
+          <w:b/>
+          <w:lang w:val="en-US"/>
+        </w:rPr>
+        <w:t>Direct child unordered list of the header element</w:t>
+      </w:r>
+      <w:r>
+        <w:rPr>
+          <w:b/>
+          <w:lang w:val="en-US"/>
+        </w:rPr>
+        <w:t>:</w:t>
+      </w:r>
+    </w:p>
+    <w:p>
+      <w:pPr>
+        <w:rPr>
+          <w:lang w:val="en-US"/>
+        </w:rPr>
+      </w:pPr>
+      <w:r>
+        <w:rPr>
+          <w:lang w:val="en-US"/>
+        </w:rPr>
+        <w:t>header &gt; ul</w:t>
+      </w:r>
+    </w:p>
+    <w:p>
+      <w:pPr>
+        <w:rPr>
+          <w:lang w:val="en-US"/>
+        </w:rPr>
+      </w:pPr>
+    </w:p>
+    <w:p>
+      <w:pPr>
+        <w:rPr>
+          <w:b/>
+          <w:lang w:val="en-US"/>
+        </w:rPr>
+      </w:pPr>
+      <w:r>
+        <w:rPr>
+          <w:b/>
+          <w:lang w:val="en-US"/>
+        </w:rPr>
+        <w:t xml:space="preserve">Sibling selectors </w:t>
+      </w:r>
+      <w:r>
+        <w:rPr>
+          <w:b/>
+          <w:lang w:val="en-US"/>
+        </w:rPr>
+        <w:t xml:space="preserve">1 </w:t>
+      </w:r>
+      <w:r>
+        <w:rPr>
+          <w:b/>
+          <w:lang w:val="en-US"/>
+        </w:rPr>
+        <w:t>(all the list items in main will have border-top except the first one):</w:t>
+      </w:r>
+    </w:p>
+    <w:p>
+      <w:pPr>
+        <w:rPr>
+          <w:lang w:val="en-US"/>
+        </w:rPr>
+      </w:pPr>
+      <w:r>
+        <w:rPr>
+          <w:lang w:val="en-US"/>
+        </w:rPr>
+        <w:t>main li ~ li {</w:t>
+      </w:r>
+    </w:p>
+    <w:p>
+      <w:pPr>
+        <w:rPr>
+          <w:lang w:val="en-US"/>
+        </w:rPr>
+      </w:pPr>
+      <w:r>
+        <w:rPr>
+          <w:lang w:val="en-US"/>
+        </w:rPr>
+        <w:t xml:space="preserve">  border-top: 1px solid #0066cc;</w:t>
+      </w:r>
+    </w:p>
+    <w:p>
+      <w:pPr>
+        <w:rPr>
+          <w:lang w:val="en-US"/>
+        </w:rPr>
+      </w:pPr>
+      <w:r>
+        <w:rPr>
+          <w:lang w:val="en-US"/>
+        </w:rPr>
+        <w:t>}</w:t>
+      </w:r>
+    </w:p>
+    <w:p>
+      <w:pPr>
+        <w:rPr>
+          <w:lang w:val="en-US"/>
+        </w:rPr>
+      </w:pPr>
+    </w:p>
+    <w:p>
+      <w:pPr>
+        <w:rPr>
+          <w:b/>
+          <w:lang w:val="en-US"/>
+        </w:rPr>
+      </w:pPr>
+      <w:r>
+        <w:rPr>
+          <w:b/>
+          <w:lang w:val="en-US"/>
+        </w:rPr>
+        <w:t>Sibling selectors</w:t>
+      </w:r>
+      <w:r>
+        <w:rPr>
+          <w:b/>
+          <w:lang w:val="en-US"/>
+        </w:rPr>
+        <w:t xml:space="preserve"> 2 (setting </w:t>
+      </w:r>
+      <w:r>
+        <w:rPr>
+          <w:b/>
+          <w:lang w:val="en-US"/>
+        </w:rPr>
+        <w:t>the top padding of paragraphs that come immediately after an h2</w:t>
+      </w:r>
+      <w:r>
+        <w:rPr>
+          <w:b/>
+          <w:lang w:val="en-US"/>
+        </w:rPr>
+        <w:t>):</w:t>
+      </w:r>
+    </w:p>
+    <w:p>
+      <w:pPr>
+        <w:rPr>
+          <w:lang w:val="en-US"/>
+        </w:rPr>
+      </w:pPr>
+      <w:r>
+        <w:rPr>
+          <w:lang w:val="en-US"/>
+        </w:rPr>
+        <w:t>h2 + p {</w:t>
+      </w:r>
+    </w:p>
+    <w:p>
+      <w:pPr>
+        <w:rPr>
+          <w:lang w:val="en-US"/>
+        </w:rPr>
+      </w:pPr>
+      <w:r>
+        <w:rPr>
+          <w:lang w:val="en-US"/>
+        </w:rPr>
+        <w:t xml:space="preserve">  padding-top: 20px;</w:t>
+      </w:r>
+    </w:p>
+    <w:p>
+      <w:pPr>
+        <w:rPr>
+          <w:lang w:val="en-US"/>
+        </w:rPr>
+      </w:pPr>
+      <w:r>
+        <w:rPr>
+          <w:lang w:val="en-US"/>
+        </w:rPr>
+        <w:t>}</w:t>
+      </w:r>
+    </w:p>
+    <w:p>
+      <w:pPr>
+        <w:rPr>
+          <w:lang w:val="en-US"/>
+        </w:rPr>
+      </w:pPr>
+    </w:p>
+    <w:p>
+      <w:pPr>
+        <w:rPr>
+          <w:b/>
+          <w:lang w:val="en-US"/>
+        </w:rPr>
+      </w:pPr>
+      <w:r>
+        <w:rPr>
+          <w:b/>
+          <w:lang w:val="en-US"/>
+        </w:rPr>
+        <w:t>Styling inputs for when they are being edited</w:t>
+      </w:r>
+      <w:r>
+        <w:rPr>
+          <w:b/>
+          <w:lang w:val="en-US"/>
+        </w:rPr>
+        <w:t>:</w:t>
+      </w:r>
+    </w:p>
+    <w:p>
+      <w:pPr>
+        <w:rPr>
+          <w:lang w:val="en-US"/>
+        </w:rPr>
+      </w:pPr>
+      <w:r>
+        <w:rPr>
+          <w:lang w:val="en-US"/>
+        </w:rPr>
+        <w:t>input[type="text"]:focus {</w:t>
+      </w:r>
+    </w:p>
+    <w:p>
+      <w:pPr>
+        <w:rPr>
+          <w:lang w:val="en-US"/>
+        </w:rPr>
+      </w:pPr>
+      <w:r>
+        <w:rPr>
+          <w:lang w:val="en-US"/>
+        </w:rPr>
+        <w:t xml:space="preserve">  background: #fff9b5;</w:t>
+      </w:r>
+    </w:p>
+    <w:p>
+      <w:pPr>
+        <w:rPr>
+          <w:lang w:val="en-US"/>
+        </w:rPr>
+      </w:pPr>
+      <w:r>
+        <w:rPr>
+          <w:lang w:val="en-US"/>
+        </w:rPr>
+        <w:t>}</w:t>
+      </w:r>
+    </w:p>
+    <w:p>
+      <w:pPr>
+        <w:rPr>
+          <w:lang w:val="en-US"/>
+        </w:rPr>
+      </w:pPr>
+    </w:p>
+    <w:p>
+      <w:pPr>
+        <w:rPr>
+          <w:b/>
+          <w:lang w:val="en-US"/>
+        </w:rPr>
+      </w:pPr>
+      <w:r>
+        <w:rPr>
+          <w:b/>
+          <w:lang w:val="en-US"/>
+        </w:rPr>
+        <w:t>Using a combination of a pseudo selector and adjacent sibling selector</w:t>
+      </w:r>
+      <w:r>
+        <w:rPr>
+          <w:b/>
+          <w:lang w:val="en-US"/>
+        </w:rPr>
+        <w:t>:</w:t>
+      </w:r>
+    </w:p>
+    <w:p>
+      <w:pPr>
+        <w:rPr>
+          <w:lang w:val="en-US"/>
+        </w:rPr>
+      </w:pPr>
+      <w:r>
+        <w:rPr>
+          <w:lang w:val="en-US"/>
+        </w:rPr>
+        <w:t>input[type="checkbox"]:checked + span {</w:t>
+      </w:r>
+    </w:p>
+    <w:p>
+      <w:pPr>
+        <w:rPr>
+          <w:lang w:val="en-US"/>
+        </w:rPr>
+      </w:pPr>
+      <w:r>
+        <w:rPr>
+          <w:lang w:val="en-US"/>
+        </w:rPr>
+        <w:t xml:space="preserve">  font-weight: bold;</w:t>
+      </w:r>
+    </w:p>
+    <w:p>
+      <w:pPr>
+        <w:rPr>
+          <w:lang w:val="en-US"/>
+        </w:rPr>
+      </w:pPr>
+      <w:r>
+        <w:rPr>
+          <w:lang w:val="en-US"/>
+        </w:rPr>
+        <w:t>}</w:t>
+      </w:r>
+    </w:p>
+    <w:p>
+      <w:pPr>
+        <w:rPr>
+          <w:b/>
+          <w:lang w:val="en-US"/>
+        </w:rPr>
+      </w:pPr>
+      <w:r>
+        <w:rPr>
+          <w:b/>
+          <w:lang w:val="en-US"/>
+        </w:rPr>
+        <w:lastRenderedPageBreak/>
+        <w:t>Using an attribute selector</w:t>
+      </w:r>
+      <w:r>
+        <w:rPr>
+          <w:b/>
+          <w:lang w:val="en-US"/>
+        </w:rPr>
+        <w:t>:</w:t>
+      </w:r>
+    </w:p>
+    <w:p>
+      <w:pPr>
+        <w:rPr>
+          <w:lang w:val="en-US"/>
+        </w:rPr>
+      </w:pPr>
+      <w:r>
+        <w:rPr>
+          <w:lang w:val="en-US"/>
+        </w:rPr>
+        <w:t>input[required] {</w:t>
+      </w:r>
+    </w:p>
+    <w:p>
+      <w:pPr>
+        <w:rPr>
+          <w:lang w:val="en-US"/>
+        </w:rPr>
+      </w:pPr>
+      <w:r>
+        <w:rPr>
+          <w:lang w:val="en-US"/>
+        </w:rPr>
+        <w:t xml:space="preserve">  border: 1px solid #004f75;</w:t>
+      </w:r>
+    </w:p>
+    <w:p>
+      <w:pPr>
+        <w:rPr>
+          <w:lang w:val="en-US"/>
+        </w:rPr>
+      </w:pPr>
+      <w:r>
+        <w:rPr>
+          <w:lang w:val="en-US"/>
+        </w:rPr>
+        <w:t>}</w:t>
+      </w:r>
+    </w:p>
+    <w:p>
+      <w:pPr>
+        <w:rPr>
+          <w:lang w:val="en-US"/>
+        </w:rPr>
+      </w:pPr>
+    </w:p>
+    <w:p>
+      <w:pPr>
+        <w:rPr>
+          <w:b/>
+          <w:lang w:val="en-US"/>
+        </w:rPr>
+      </w:pPr>
+      <w:r>
+        <w:rPr>
+          <w:b/>
+          <w:lang w:val="en-US"/>
+        </w:rPr>
+        <w:t>First-child</w:t>
+      </w:r>
+      <w:r>
+        <w:rPr>
+          <w:b/>
+          <w:lang w:val="en-US"/>
+        </w:rPr>
+        <w:t>:</w:t>
+      </w:r>
+    </w:p>
+    <w:p>
+      <w:pPr>
+        <w:rPr>
+          <w:lang w:val="en-US"/>
+        </w:rPr>
+      </w:pPr>
+      <w:r>
+        <w:rPr>
+          <w:lang w:val="en-US"/>
+        </w:rPr>
+        <w:t>main li:first-child {</w:t>
+      </w:r>
+    </w:p>
+    <w:p>
+      <w:pPr>
+        <w:rPr>
+          <w:lang w:val="en-US"/>
+        </w:rPr>
+      </w:pPr>
+      <w:r>
+        <w:rPr>
+          <w:lang w:val="en-US"/>
+        </w:rPr>
+        <w:t xml:space="preserve">  text-indent: 15px;</w:t>
+      </w:r>
+    </w:p>
+    <w:p>
+      <w:pPr>
+        <w:rPr>
+          <w:lang w:val="en-US"/>
+        </w:rPr>
+      </w:pPr>
+      <w:r>
+        <w:rPr>
+          <w:lang w:val="en-US"/>
+        </w:rPr>
+        <w:t>}</w:t>
+      </w:r>
+    </w:p>
+    <w:p>
+      <w:pPr>
+        <w:rPr>
+          <w:lang w:val="en-US"/>
+        </w:rPr>
+      </w:pPr>
+    </w:p>
+    <w:p>
+      <w:pPr>
+        <w:rPr>
+          <w:b/>
+          <w:lang w:val="en-US"/>
+        </w:rPr>
+      </w:pPr>
+      <w:r>
+        <w:rPr>
+          <w:b/>
+          <w:lang w:val="en-US"/>
+        </w:rPr>
+        <w:t xml:space="preserve">Style </w:t>
+      </w:r>
+      <w:r>
+        <w:rPr>
+          <w:b/>
+          <w:lang w:val="en-US"/>
+        </w:rPr>
+        <w:t>all table cells within odd numbered table rows</w:t>
+      </w:r>
+      <w:r>
+        <w:rPr>
+          <w:b/>
+          <w:lang w:val="en-US"/>
+        </w:rPr>
+        <w:t>:</w:t>
+      </w:r>
+    </w:p>
+    <w:p>
+      <w:pPr>
+        <w:rPr>
+          <w:lang w:val="en-US"/>
+        </w:rPr>
+      </w:pPr>
+      <w:r>
+        <w:rPr>
+          <w:lang w:val="en-US"/>
+        </w:rPr>
+        <w:t>tr:nth-of-type(odd) td {</w:t>
+      </w:r>
+    </w:p>
+    <w:p>
+      <w:pPr>
+        <w:rPr>
+          <w:lang w:val="en-US"/>
+        </w:rPr>
+      </w:pPr>
+      <w:r>
+        <w:rPr>
+          <w:lang w:val="en-US"/>
+        </w:rPr>
+        <w:t xml:space="preserve">  background: #d4f7fb;</w:t>
+      </w:r>
+    </w:p>
+    <w:p>
+      <w:pPr>
+        <w:rPr>
+          <w:lang w:val="en-US"/>
+        </w:rPr>
+      </w:pPr>
+      <w:r>
+        <w:rPr>
+          <w:lang w:val="en-US"/>
+        </w:rPr>
+        <w:t>}</w:t>
+      </w:r>
+    </w:p>
+    <w:p>
+      <w:pPr>
+        <w:rPr>
+          <w:lang w:val="en-US"/>
+        </w:rPr>
+      </w:pPr>
+    </w:p>
+    <w:p>
+      <w:pPr>
+        <w:rPr>
+          <w:b/>
+          <w:lang w:val="en-US"/>
+        </w:rPr>
+      </w:pPr>
+      <w:r>
+        <w:rPr>
+          <w:b/>
+          <w:lang w:val="en-US"/>
+        </w:rPr>
+        <w:t xml:space="preserve">Style </w:t>
+      </w:r>
+      <w:r>
+        <w:rPr>
+          <w:b/>
+          <w:lang w:val="en-US"/>
+        </w:rPr>
+        <w:t>the table cells in the third column</w:t>
+      </w:r>
+      <w:r>
+        <w:rPr>
+          <w:b/>
+          <w:lang w:val="en-US"/>
+        </w:rPr>
+        <w:t>:</w:t>
+      </w:r>
+    </w:p>
+    <w:p>
+      <w:pPr>
+        <w:rPr>
+          <w:lang w:val="en-US"/>
+        </w:rPr>
+      </w:pPr>
+      <w:r>
+        <w:rPr>
+          <w:lang w:val="en-US"/>
+        </w:rPr>
+        <w:t>td:nth-of-type(3) {</w:t>
+      </w:r>
+    </w:p>
+    <w:p>
+      <w:pPr>
+        <w:rPr>
+          <w:lang w:val="en-US"/>
+        </w:rPr>
+      </w:pPr>
+      <w:r>
+        <w:rPr>
+          <w:lang w:val="en-US"/>
+        </w:rPr>
+        <w:t xml:space="preserve">  text-align: center;</w:t>
       </w:r>
     </w:p>
     <w:p>
@@ -242,6 +850,13 @@
       </w:r>
       <w:bookmarkStart w:id="0" w:name="_GoBack"/>
       <w:bookmarkEnd w:id="0"/>
+    </w:p>
+    <w:p>
+      <w:pPr>
+        <w:rPr>
+          <w:lang w:val="en-US"/>
+        </w:rPr>
+      </w:pPr>
     </w:p>
     <w:sectPr>
       <w:pgSz w:w="11900" w:h="16840"/>

</xml_diff>

<commit_message>
Floats and Page Layout -> CSS Exercises
</commit_message>
<xml_diff>
--- a/CSS exercises.docx
+++ b/CSS exercises.docx
@@ -370,14 +370,7 @@
           <w:b/>
           <w:lang w:val="en-US"/>
         </w:rPr>
-        <w:t>Sibling selectors</w:t>
-      </w:r>
-      <w:r>
-        <w:rPr>
-          <w:b/>
-          <w:lang w:val="en-US"/>
-        </w:rPr>
-        <w:t xml:space="preserve"> 2 (setting </w:t>
+        <w:t xml:space="preserve">Sibling selectors 2 (setting </w:t>
       </w:r>
       <w:r>
         <w:rPr>
@@ -848,8 +841,1983 @@
         </w:rPr>
         <w:t>}</w:t>
       </w:r>
+    </w:p>
+    <w:p>
+      <w:pPr>
+        <w:rPr>
+          <w:lang w:val="en-US"/>
+        </w:rPr>
+      </w:pPr>
+    </w:p>
+    <w:p>
+      <w:pPr>
+        <w:rPr>
+          <w:b/>
+          <w:lang w:val="en-US"/>
+        </w:rPr>
+      </w:pPr>
+      <w:r>
+        <w:rPr>
+          <w:b/>
+          <w:lang w:val="en-US"/>
+        </w:rPr>
+        <w:t>Specify that &lt;div&gt; elements should have padding and border included in the element's total width and height</w:t>
+      </w:r>
+      <w:r>
+        <w:rPr>
+          <w:b/>
+          <w:lang w:val="en-US"/>
+        </w:rPr>
+        <w:t xml:space="preserve"> (see </w:t>
+      </w:r>
+      <w:r>
+        <w:rPr>
+          <w:b/>
+          <w:lang w:val="en-US"/>
+        </w:rPr>
+        <w:t>http://www.w3schools.com/cssref/tryit.asp?filename=trycss3_box-sizing</w:t>
+      </w:r>
+      <w:r>
+        <w:rPr>
+          <w:b/>
+          <w:lang w:val="en-US"/>
+        </w:rPr>
+        <w:t>)</w:t>
+      </w:r>
+      <w:r>
+        <w:rPr>
+          <w:b/>
+          <w:lang w:val="en-US"/>
+        </w:rPr>
+        <w:t>:</w:t>
+      </w:r>
+    </w:p>
+    <w:p>
+      <w:pPr>
+        <w:rPr>
+          <w:lang w:val="en-US"/>
+        </w:rPr>
+      </w:pPr>
+      <w:r>
+        <w:rPr>
+          <w:lang w:val="en-US"/>
+        </w:rPr>
+        <w:t>div {</w:t>
+      </w:r>
+    </w:p>
+    <w:p>
+      <w:pPr>
+        <w:rPr>
+          <w:lang w:val="en-US"/>
+        </w:rPr>
+      </w:pPr>
+      <w:r>
+        <w:rPr>
+          <w:lang w:val="en-US"/>
+        </w:rPr>
+        <w:t xml:space="preserve">    width: 300px;</w:t>
+      </w:r>
+    </w:p>
+    <w:p>
+      <w:pPr>
+        <w:rPr>
+          <w:lang w:val="en-US"/>
+        </w:rPr>
+      </w:pPr>
+      <w:r>
+        <w:rPr>
+          <w:lang w:val="en-US"/>
+        </w:rPr>
+        <w:t xml:space="preserve">    height: 100px;</w:t>
+      </w:r>
+    </w:p>
+    <w:p>
+      <w:pPr>
+        <w:rPr>
+          <w:lang w:val="en-US"/>
+        </w:rPr>
+      </w:pPr>
+      <w:r>
+        <w:rPr>
+          <w:lang w:val="en-US"/>
+        </w:rPr>
+        <w:t xml:space="preserve">    border: 1px solid blue;</w:t>
+      </w:r>
+    </w:p>
+    <w:p>
+      <w:pPr>
+        <w:rPr>
+          <w:b/>
+          <w:lang w:val="en-US"/>
+        </w:rPr>
+      </w:pPr>
+      <w:r>
+        <w:rPr>
+          <w:b/>
+          <w:lang w:val="en-US"/>
+        </w:rPr>
+        <w:t xml:space="preserve">    box-sizing: border-box;</w:t>
+      </w:r>
+    </w:p>
+    <w:p>
+      <w:pPr>
+        <w:rPr>
+          <w:lang w:val="en-US"/>
+        </w:rPr>
+      </w:pPr>
+      <w:r>
+        <w:rPr>
+          <w:lang w:val="en-US"/>
+        </w:rPr>
+        <w:t>}</w:t>
+      </w:r>
+    </w:p>
+    <w:p>
+      <w:pPr>
+        <w:rPr>
+          <w:lang w:val="en-US"/>
+        </w:rPr>
+      </w:pPr>
+    </w:p>
+    <w:p>
+      <w:pPr>
+        <w:rPr>
+          <w:lang w:val="en-US"/>
+        </w:rPr>
+      </w:pPr>
+      <w:r>
+        <w:rPr>
+          <w:b/>
+          <w:lang w:val="en-US"/>
+        </w:rPr>
+        <w:t xml:space="preserve">Difficult float problem, how to offer a fixed width on one column and a variable width on the other: </w:t>
+      </w:r>
+      <w:hyperlink r:id="rId6" w:history="1">
+        <w:r>
+          <w:rPr>
+            <w:rStyle w:val="Hyperlink"/>
+            <w:lang w:val="en-US"/>
+          </w:rPr>
+          <w:t>https://launchschool.com/lessons/72c8ad7b/assignments/1abad513</w:t>
+        </w:r>
+      </w:hyperlink>
+    </w:p>
+    <w:p>
+      <w:pPr>
+        <w:rPr>
+          <w:lang w:val="en-US"/>
+        </w:rPr>
+      </w:pPr>
+    </w:p>
+    <w:p>
+      <w:pPr>
+        <w:shd w:val="clear" w:color="auto" w:fill="F7F7F7"/>
+        <w:spacing w:before="100" w:beforeAutospacing="1" w:after="100" w:afterAutospacing="1"/>
+        <w:rPr>
+          <w:rFonts w:ascii="Helvetica Neue" w:hAnsi="Helvetica Neue" w:cs="Times New Roman"/>
+          <w:color w:val="333333"/>
+        </w:rPr>
+      </w:pPr>
+      <w:r>
+        <w:rPr>
+          <w:rFonts w:ascii="Helvetica Neue" w:hAnsi="Helvetica Neue" w:cs="Times New Roman"/>
+          <w:color w:val="333333"/>
+        </w:rPr>
+        <w:t>If our primary column were the one with a fixed width, this would be very simple. We could replace its float and width with an overflow value of anything other than visible. This causes the container to adjust its width to fit whatever space is left over within that row.</w:t>
+      </w:r>
+    </w:p>
+    <w:p>
+      <w:pPr>
+        <w:shd w:val="clear" w:color="auto" w:fill="45494D"/>
+        <w:tabs>
+          <w:tab w:val="left" w:pos="916"/>
+          <w:tab w:val="left" w:pos="1832"/>
+          <w:tab w:val="left" w:pos="2748"/>
+          <w:tab w:val="left" w:pos="3664"/>
+          <w:tab w:val="left" w:pos="4580"/>
+          <w:tab w:val="left" w:pos="5496"/>
+          <w:tab w:val="left" w:pos="6412"/>
+          <w:tab w:val="left" w:pos="7328"/>
+          <w:tab w:val="left" w:pos="8244"/>
+          <w:tab w:val="left" w:pos="9160"/>
+          <w:tab w:val="left" w:pos="10076"/>
+          <w:tab w:val="left" w:pos="10992"/>
+          <w:tab w:val="left" w:pos="11908"/>
+          <w:tab w:val="left" w:pos="12824"/>
+          <w:tab w:val="left" w:pos="13740"/>
+          <w:tab w:val="left" w:pos="14656"/>
+        </w:tabs>
+        <w:rPr>
+          <w:rFonts w:ascii="Consolas" w:hAnsi="Consolas" w:cs="Courier"/>
+          <w:color w:val="F8F8F2"/>
+          <w:bdr w:val="none" w:sz="0" w:space="0" w:color="auto" w:frame="1"/>
+        </w:rPr>
+      </w:pPr>
+      <w:r>
+        <w:rPr>
+          <w:rFonts w:ascii="Consolas" w:hAnsi="Consolas" w:cs="Courier"/>
+          <w:color w:val="A6E22E"/>
+          <w:bdr w:val="none" w:sz="0" w:space="0" w:color="auto" w:frame="1"/>
+        </w:rPr>
+        <w:t xml:space="preserve">body </w:t>
+      </w:r>
+      <w:r>
+        <w:rPr>
+          <w:rFonts w:ascii="Consolas" w:hAnsi="Consolas" w:cs="Courier"/>
+          <w:color w:val="F8F8F2"/>
+          <w:bdr w:val="none" w:sz="0" w:space="0" w:color="auto" w:frame="1"/>
+        </w:rPr>
+        <w:t xml:space="preserve">{ </w:t>
+      </w:r>
+      <w:r>
+        <w:rPr>
+          <w:rFonts w:ascii="Consolas" w:hAnsi="Consolas" w:cs="Courier"/>
+          <w:color w:val="F92672"/>
+          <w:bdr w:val="none" w:sz="0" w:space="0" w:color="auto" w:frame="1"/>
+        </w:rPr>
+        <w:t>background</w:t>
+      </w:r>
+      <w:r>
+        <w:rPr>
+          <w:rFonts w:ascii="Consolas" w:hAnsi="Consolas" w:cs="Courier"/>
+          <w:color w:val="F8F8F2"/>
+          <w:bdr w:val="none" w:sz="0" w:space="0" w:color="auto" w:frame="1"/>
+        </w:rPr>
+        <w:t>: #e0e0e0; }</w:t>
+      </w:r>
+    </w:p>
+    <w:p>
+      <w:pPr>
+        <w:shd w:val="clear" w:color="auto" w:fill="45494D"/>
+        <w:tabs>
+          <w:tab w:val="left" w:pos="916"/>
+          <w:tab w:val="left" w:pos="1832"/>
+          <w:tab w:val="left" w:pos="2748"/>
+          <w:tab w:val="left" w:pos="3664"/>
+          <w:tab w:val="left" w:pos="4580"/>
+          <w:tab w:val="left" w:pos="5496"/>
+          <w:tab w:val="left" w:pos="6412"/>
+          <w:tab w:val="left" w:pos="7328"/>
+          <w:tab w:val="left" w:pos="8244"/>
+          <w:tab w:val="left" w:pos="9160"/>
+          <w:tab w:val="left" w:pos="10076"/>
+          <w:tab w:val="left" w:pos="10992"/>
+          <w:tab w:val="left" w:pos="11908"/>
+          <w:tab w:val="left" w:pos="12824"/>
+          <w:tab w:val="left" w:pos="13740"/>
+          <w:tab w:val="left" w:pos="14656"/>
+        </w:tabs>
+        <w:rPr>
+          <w:rFonts w:ascii="Consolas" w:hAnsi="Consolas" w:cs="Courier"/>
+          <w:color w:val="F8F8F2"/>
+          <w:bdr w:val="none" w:sz="0" w:space="0" w:color="auto" w:frame="1"/>
+        </w:rPr>
+      </w:pPr>
+    </w:p>
+    <w:p>
+      <w:pPr>
+        <w:shd w:val="clear" w:color="auto" w:fill="45494D"/>
+        <w:tabs>
+          <w:tab w:val="left" w:pos="916"/>
+          <w:tab w:val="left" w:pos="1832"/>
+          <w:tab w:val="left" w:pos="2748"/>
+          <w:tab w:val="left" w:pos="3664"/>
+          <w:tab w:val="left" w:pos="4580"/>
+          <w:tab w:val="left" w:pos="5496"/>
+          <w:tab w:val="left" w:pos="6412"/>
+          <w:tab w:val="left" w:pos="7328"/>
+          <w:tab w:val="left" w:pos="8244"/>
+          <w:tab w:val="left" w:pos="9160"/>
+          <w:tab w:val="left" w:pos="10076"/>
+          <w:tab w:val="left" w:pos="10992"/>
+          <w:tab w:val="left" w:pos="11908"/>
+          <w:tab w:val="left" w:pos="12824"/>
+          <w:tab w:val="left" w:pos="13740"/>
+          <w:tab w:val="left" w:pos="14656"/>
+        </w:tabs>
+        <w:rPr>
+          <w:rFonts w:ascii="Consolas" w:hAnsi="Consolas" w:cs="Courier"/>
+          <w:color w:val="F8F8F2"/>
+          <w:bdr w:val="none" w:sz="0" w:space="0" w:color="auto" w:frame="1"/>
+        </w:rPr>
+      </w:pPr>
+      <w:r>
+        <w:rPr>
+          <w:rFonts w:ascii="Consolas" w:hAnsi="Consolas" w:cs="Courier"/>
+          <w:color w:val="A6E22E"/>
+          <w:bdr w:val="none" w:sz="0" w:space="0" w:color="auto" w:frame="1"/>
+        </w:rPr>
+        <w:t xml:space="preserve">#primary, #secondary </w:t>
+      </w:r>
+      <w:r>
+        <w:rPr>
+          <w:rFonts w:ascii="Consolas" w:hAnsi="Consolas" w:cs="Courier"/>
+          <w:color w:val="F8F8F2"/>
+          <w:bdr w:val="none" w:sz="0" w:space="0" w:color="auto" w:frame="1"/>
+        </w:rPr>
+        <w:t xml:space="preserve">{   </w:t>
+      </w:r>
+      <w:r>
+        <w:rPr>
+          <w:rFonts w:ascii="Consolas" w:hAnsi="Consolas" w:cs="Courier"/>
+          <w:color w:val="F92672"/>
+          <w:bdr w:val="none" w:sz="0" w:space="0" w:color="auto" w:frame="1"/>
+        </w:rPr>
+        <w:t>padding</w:t>
+      </w:r>
+      <w:r>
+        <w:rPr>
+          <w:rFonts w:ascii="Consolas" w:hAnsi="Consolas" w:cs="Courier"/>
+          <w:color w:val="F8F8F2"/>
+          <w:bdr w:val="none" w:sz="0" w:space="0" w:color="auto" w:frame="1"/>
+        </w:rPr>
+        <w:t xml:space="preserve">: </w:t>
+      </w:r>
+      <w:r>
+        <w:rPr>
+          <w:rFonts w:ascii="Consolas" w:hAnsi="Consolas" w:cs="Courier"/>
+          <w:color w:val="AE81FF"/>
+          <w:bdr w:val="none" w:sz="0" w:space="0" w:color="auto" w:frame="1"/>
+        </w:rPr>
+        <w:t>25</w:t>
+      </w:r>
+      <w:r>
+        <w:rPr>
+          <w:rFonts w:ascii="Consolas" w:hAnsi="Consolas" w:cs="Courier"/>
+          <w:color w:val="F8F8F2"/>
+          <w:bdr w:val="none" w:sz="0" w:space="0" w:color="auto" w:frame="1"/>
+        </w:rPr>
+        <w:t xml:space="preserve">px;   </w:t>
+      </w:r>
+      <w:r>
+        <w:rPr>
+          <w:rFonts w:ascii="Consolas" w:hAnsi="Consolas" w:cs="Courier"/>
+          <w:color w:val="F92672"/>
+          <w:bdr w:val="none" w:sz="0" w:space="0" w:color="auto" w:frame="1"/>
+        </w:rPr>
+        <w:t>background</w:t>
+      </w:r>
+      <w:r>
+        <w:rPr>
+          <w:rFonts w:ascii="Consolas" w:hAnsi="Consolas" w:cs="Courier"/>
+          <w:color w:val="F8F8F2"/>
+          <w:bdr w:val="none" w:sz="0" w:space="0" w:color="auto" w:frame="1"/>
+        </w:rPr>
+        <w:t xml:space="preserve">: yellow;   </w:t>
+      </w:r>
+      <w:r>
+        <w:rPr>
+          <w:rFonts w:ascii="Consolas" w:hAnsi="Consolas" w:cs="Courier"/>
+          <w:color w:val="F92672"/>
+          <w:bdr w:val="none" w:sz="0" w:space="0" w:color="auto" w:frame="1"/>
+        </w:rPr>
+        <w:t>box-sizing</w:t>
+      </w:r>
+      <w:r>
+        <w:rPr>
+          <w:rFonts w:ascii="Consolas" w:hAnsi="Consolas" w:cs="Courier"/>
+          <w:color w:val="F8F8F2"/>
+          <w:bdr w:val="none" w:sz="0" w:space="0" w:color="auto" w:frame="1"/>
+        </w:rPr>
+        <w:t>: border-box; }</w:t>
+      </w:r>
+    </w:p>
+    <w:p>
+      <w:pPr>
+        <w:shd w:val="clear" w:color="auto" w:fill="45494D"/>
+        <w:tabs>
+          <w:tab w:val="left" w:pos="916"/>
+          <w:tab w:val="left" w:pos="1832"/>
+          <w:tab w:val="left" w:pos="2748"/>
+          <w:tab w:val="left" w:pos="3664"/>
+          <w:tab w:val="left" w:pos="4580"/>
+          <w:tab w:val="left" w:pos="5496"/>
+          <w:tab w:val="left" w:pos="6412"/>
+          <w:tab w:val="left" w:pos="7328"/>
+          <w:tab w:val="left" w:pos="8244"/>
+          <w:tab w:val="left" w:pos="9160"/>
+          <w:tab w:val="left" w:pos="10076"/>
+          <w:tab w:val="left" w:pos="10992"/>
+          <w:tab w:val="left" w:pos="11908"/>
+          <w:tab w:val="left" w:pos="12824"/>
+          <w:tab w:val="left" w:pos="13740"/>
+          <w:tab w:val="left" w:pos="14656"/>
+        </w:tabs>
+        <w:rPr>
+          <w:rFonts w:ascii="Consolas" w:hAnsi="Consolas" w:cs="Courier"/>
+          <w:color w:val="F8F8F2"/>
+          <w:bdr w:val="none" w:sz="0" w:space="0" w:color="auto" w:frame="1"/>
+        </w:rPr>
+      </w:pPr>
+    </w:p>
+    <w:p>
+      <w:pPr>
+        <w:shd w:val="clear" w:color="auto" w:fill="45494D"/>
+        <w:tabs>
+          <w:tab w:val="left" w:pos="916"/>
+          <w:tab w:val="left" w:pos="1832"/>
+          <w:tab w:val="left" w:pos="2748"/>
+          <w:tab w:val="left" w:pos="3664"/>
+          <w:tab w:val="left" w:pos="4580"/>
+          <w:tab w:val="left" w:pos="5496"/>
+          <w:tab w:val="left" w:pos="6412"/>
+          <w:tab w:val="left" w:pos="7328"/>
+          <w:tab w:val="left" w:pos="8244"/>
+          <w:tab w:val="left" w:pos="9160"/>
+          <w:tab w:val="left" w:pos="10076"/>
+          <w:tab w:val="left" w:pos="10992"/>
+          <w:tab w:val="left" w:pos="11908"/>
+          <w:tab w:val="left" w:pos="12824"/>
+          <w:tab w:val="left" w:pos="13740"/>
+          <w:tab w:val="left" w:pos="14656"/>
+        </w:tabs>
+        <w:rPr>
+          <w:rFonts w:ascii="Consolas" w:hAnsi="Consolas" w:cs="Courier"/>
+          <w:color w:val="F8F8F2"/>
+          <w:bdr w:val="none" w:sz="0" w:space="0" w:color="auto" w:frame="1"/>
+        </w:rPr>
+      </w:pPr>
+      <w:r>
+        <w:rPr>
+          <w:rFonts w:ascii="Consolas" w:hAnsi="Consolas" w:cs="Courier"/>
+          <w:color w:val="A6E22E"/>
+          <w:bdr w:val="none" w:sz="0" w:space="0" w:color="auto" w:frame="1"/>
+        </w:rPr>
+        <w:t xml:space="preserve">#primary </w:t>
+      </w:r>
+      <w:r>
+        <w:rPr>
+          <w:rFonts w:ascii="Consolas" w:hAnsi="Consolas" w:cs="Courier"/>
+          <w:color w:val="F8F8F2"/>
+          <w:bdr w:val="none" w:sz="0" w:space="0" w:color="auto" w:frame="1"/>
+        </w:rPr>
+        <w:t xml:space="preserve">{   </w:t>
+      </w:r>
+      <w:r>
+        <w:rPr>
+          <w:rFonts w:ascii="Consolas" w:hAnsi="Consolas" w:cs="Courier"/>
+          <w:color w:val="F92672"/>
+          <w:bdr w:val="none" w:sz="0" w:space="0" w:color="auto" w:frame="1"/>
+        </w:rPr>
+        <w:t>float</w:t>
+      </w:r>
+      <w:r>
+        <w:rPr>
+          <w:rFonts w:ascii="Consolas" w:hAnsi="Consolas" w:cs="Courier"/>
+          <w:color w:val="F8F8F2"/>
+          <w:bdr w:val="none" w:sz="0" w:space="0" w:color="auto" w:frame="1"/>
+        </w:rPr>
+        <w:t xml:space="preserve">: left;   </w:t>
+      </w:r>
+      <w:r>
+        <w:rPr>
+          <w:rFonts w:ascii="Consolas" w:hAnsi="Consolas" w:cs="Courier"/>
+          <w:color w:val="F92672"/>
+          <w:bdr w:val="none" w:sz="0" w:space="0" w:color="auto" w:frame="1"/>
+        </w:rPr>
+        <w:t>width</w:t>
+      </w:r>
+      <w:r>
+        <w:rPr>
+          <w:rFonts w:ascii="Consolas" w:hAnsi="Consolas" w:cs="Courier"/>
+          <w:color w:val="F8F8F2"/>
+          <w:bdr w:val="none" w:sz="0" w:space="0" w:color="auto" w:frame="1"/>
+        </w:rPr>
+        <w:t xml:space="preserve">: </w:t>
+      </w:r>
+      <w:r>
+        <w:rPr>
+          <w:rFonts w:ascii="Consolas" w:hAnsi="Consolas" w:cs="Courier"/>
+          <w:color w:val="AE81FF"/>
+          <w:bdr w:val="none" w:sz="0" w:space="0" w:color="auto" w:frame="1"/>
+        </w:rPr>
+        <w:t>800</w:t>
+      </w:r>
+      <w:r>
+        <w:rPr>
+          <w:rFonts w:ascii="Consolas" w:hAnsi="Consolas" w:cs="Courier"/>
+          <w:color w:val="F8F8F2"/>
+          <w:bdr w:val="none" w:sz="0" w:space="0" w:color="auto" w:frame="1"/>
+        </w:rPr>
+        <w:t xml:space="preserve">px;   </w:t>
+      </w:r>
+      <w:r>
+        <w:rPr>
+          <w:rFonts w:ascii="Consolas" w:hAnsi="Consolas" w:cs="Courier"/>
+          <w:color w:val="F92672"/>
+          <w:bdr w:val="none" w:sz="0" w:space="0" w:color="auto" w:frame="1"/>
+        </w:rPr>
+        <w:t>margin</w:t>
+      </w:r>
+      <w:r>
+        <w:rPr>
+          <w:rFonts w:ascii="Consolas" w:hAnsi="Consolas" w:cs="Courier"/>
+          <w:color w:val="F8F8F2"/>
+          <w:bdr w:val="none" w:sz="0" w:space="0" w:color="auto" w:frame="1"/>
+        </w:rPr>
+        <w:t xml:space="preserve">: </w:t>
+      </w:r>
+      <w:r>
+        <w:rPr>
+          <w:rFonts w:ascii="Consolas" w:hAnsi="Consolas" w:cs="Courier"/>
+          <w:color w:val="AE81FF"/>
+          <w:bdr w:val="none" w:sz="0" w:space="0" w:color="auto" w:frame="1"/>
+        </w:rPr>
+        <w:t>0</w:t>
+      </w:r>
+      <w:r>
+        <w:rPr>
+          <w:rFonts w:ascii="Consolas" w:hAnsi="Consolas" w:cs="Courier"/>
+          <w:color w:val="F8F8F2"/>
+          <w:bdr w:val="none" w:sz="0" w:space="0" w:color="auto" w:frame="1"/>
+        </w:rPr>
+        <w:t xml:space="preserve"> </w:t>
+      </w:r>
+      <w:r>
+        <w:rPr>
+          <w:rFonts w:ascii="Consolas" w:hAnsi="Consolas" w:cs="Courier"/>
+          <w:color w:val="AE81FF"/>
+          <w:bdr w:val="none" w:sz="0" w:space="0" w:color="auto" w:frame="1"/>
+        </w:rPr>
+        <w:t>20</w:t>
+      </w:r>
+      <w:r>
+        <w:rPr>
+          <w:rFonts w:ascii="Consolas" w:hAnsi="Consolas" w:cs="Courier"/>
+          <w:color w:val="F8F8F2"/>
+          <w:bdr w:val="none" w:sz="0" w:space="0" w:color="auto" w:frame="1"/>
+        </w:rPr>
+        <w:t xml:space="preserve">px </w:t>
+      </w:r>
+      <w:r>
+        <w:rPr>
+          <w:rFonts w:ascii="Consolas" w:hAnsi="Consolas" w:cs="Courier"/>
+          <w:color w:val="AE81FF"/>
+          <w:bdr w:val="none" w:sz="0" w:space="0" w:color="auto" w:frame="1"/>
+        </w:rPr>
+        <w:t>0</w:t>
+      </w:r>
+      <w:r>
+        <w:rPr>
+          <w:rFonts w:ascii="Consolas" w:hAnsi="Consolas" w:cs="Courier"/>
+          <w:color w:val="F8F8F2"/>
+          <w:bdr w:val="none" w:sz="0" w:space="0" w:color="auto" w:frame="1"/>
+        </w:rPr>
+        <w:t xml:space="preserve"> </w:t>
+      </w:r>
+      <w:r>
+        <w:rPr>
+          <w:rFonts w:ascii="Consolas" w:hAnsi="Consolas" w:cs="Courier"/>
+          <w:color w:val="AE81FF"/>
+          <w:bdr w:val="none" w:sz="0" w:space="0" w:color="auto" w:frame="1"/>
+        </w:rPr>
+        <w:t>0</w:t>
+      </w:r>
+      <w:r>
+        <w:rPr>
+          <w:rFonts w:ascii="Consolas" w:hAnsi="Consolas" w:cs="Courier"/>
+          <w:color w:val="F8F8F2"/>
+          <w:bdr w:val="none" w:sz="0" w:space="0" w:color="auto" w:frame="1"/>
+        </w:rPr>
+        <w:t>; }</w:t>
+      </w:r>
+    </w:p>
+    <w:p>
+      <w:pPr>
+        <w:shd w:val="clear" w:color="auto" w:fill="45494D"/>
+        <w:tabs>
+          <w:tab w:val="left" w:pos="916"/>
+          <w:tab w:val="left" w:pos="1832"/>
+          <w:tab w:val="left" w:pos="2748"/>
+          <w:tab w:val="left" w:pos="3664"/>
+          <w:tab w:val="left" w:pos="4580"/>
+          <w:tab w:val="left" w:pos="5496"/>
+          <w:tab w:val="left" w:pos="6412"/>
+          <w:tab w:val="left" w:pos="7328"/>
+          <w:tab w:val="left" w:pos="8244"/>
+          <w:tab w:val="left" w:pos="9160"/>
+          <w:tab w:val="left" w:pos="10076"/>
+          <w:tab w:val="left" w:pos="10992"/>
+          <w:tab w:val="left" w:pos="11908"/>
+          <w:tab w:val="left" w:pos="12824"/>
+          <w:tab w:val="left" w:pos="13740"/>
+          <w:tab w:val="left" w:pos="14656"/>
+        </w:tabs>
+        <w:rPr>
+          <w:rFonts w:ascii="Consolas" w:hAnsi="Consolas" w:cs="Courier"/>
+          <w:color w:val="F8F8F2"/>
+          <w:bdr w:val="none" w:sz="0" w:space="0" w:color="auto" w:frame="1"/>
+        </w:rPr>
+      </w:pPr>
+    </w:p>
+    <w:p>
+      <w:pPr>
+        <w:shd w:val="clear" w:color="auto" w:fill="45494D"/>
+        <w:tabs>
+          <w:tab w:val="left" w:pos="916"/>
+          <w:tab w:val="left" w:pos="1832"/>
+          <w:tab w:val="left" w:pos="2748"/>
+          <w:tab w:val="left" w:pos="3664"/>
+          <w:tab w:val="left" w:pos="4580"/>
+          <w:tab w:val="left" w:pos="5496"/>
+          <w:tab w:val="left" w:pos="6412"/>
+          <w:tab w:val="left" w:pos="7328"/>
+          <w:tab w:val="left" w:pos="8244"/>
+          <w:tab w:val="left" w:pos="9160"/>
+          <w:tab w:val="left" w:pos="10076"/>
+          <w:tab w:val="left" w:pos="10992"/>
+          <w:tab w:val="left" w:pos="11908"/>
+          <w:tab w:val="left" w:pos="12824"/>
+          <w:tab w:val="left" w:pos="13740"/>
+          <w:tab w:val="left" w:pos="14656"/>
+        </w:tabs>
+        <w:rPr>
+          <w:rFonts w:ascii="Consolas" w:hAnsi="Consolas" w:cs="Courier"/>
+          <w:color w:val="F8F8F2"/>
+        </w:rPr>
+      </w:pPr>
+      <w:r>
+        <w:rPr>
+          <w:rFonts w:ascii="Consolas" w:hAnsi="Consolas" w:cs="Courier"/>
+          <w:color w:val="A6E22E"/>
+          <w:bdr w:val="none" w:sz="0" w:space="0" w:color="auto" w:frame="1"/>
+        </w:rPr>
+        <w:lastRenderedPageBreak/>
+        <w:t xml:space="preserve">#secondary </w:t>
+      </w:r>
+      <w:r>
+        <w:rPr>
+          <w:rFonts w:ascii="Consolas" w:hAnsi="Consolas" w:cs="Courier"/>
+          <w:color w:val="F8F8F2"/>
+          <w:bdr w:val="none" w:sz="0" w:space="0" w:color="auto" w:frame="1"/>
+        </w:rPr>
+        <w:t xml:space="preserve">{   </w:t>
+      </w:r>
+      <w:r>
+        <w:rPr>
+          <w:rFonts w:ascii="Consolas" w:hAnsi="Consolas" w:cs="Courier"/>
+          <w:color w:val="F92672"/>
+          <w:bdr w:val="none" w:sz="0" w:space="0" w:color="auto" w:frame="1"/>
+        </w:rPr>
+        <w:t>overflow</w:t>
+      </w:r>
+      <w:r>
+        <w:rPr>
+          <w:rFonts w:ascii="Consolas" w:hAnsi="Consolas" w:cs="Courier"/>
+          <w:color w:val="F8F8F2"/>
+          <w:bdr w:val="none" w:sz="0" w:space="0" w:color="auto" w:frame="1"/>
+        </w:rPr>
+        <w:t xml:space="preserve">: hidden; } </w:t>
+      </w:r>
+    </w:p>
+    <w:p>
+      <w:pPr>
+        <w:shd w:val="clear" w:color="auto" w:fill="F7F7F7"/>
+        <w:spacing w:before="100" w:beforeAutospacing="1" w:after="100" w:afterAutospacing="1"/>
+        <w:rPr>
+          <w:rFonts w:ascii="Helvetica Neue" w:hAnsi="Helvetica Neue" w:cs="Times New Roman"/>
+          <w:color w:val="333333"/>
+        </w:rPr>
+      </w:pPr>
+      <w:r>
+        <w:rPr>
+          <w:rFonts w:ascii="Helvetica Neue" w:hAnsi="Helvetica Neue" w:cs="Times New Roman"/>
+          <w:color w:val="333333"/>
+        </w:rPr>
+        <w:t>This will allow the sidebar to take up whatever space is left. The </w:t>
+      </w:r>
+      <w:r>
+        <w:rPr>
+          <w:rFonts w:ascii="Consolas" w:hAnsi="Consolas" w:cs="Courier"/>
+          <w:color w:val="333333"/>
+          <w:sz w:val="20"/>
+          <w:szCs w:val="20"/>
+          <w:bdr w:val="single" w:sz="2" w:space="0" w:color="3E4245" w:frame="1"/>
+        </w:rPr>
+        <w:t>overflow: hidden</w:t>
+      </w:r>
+      <w:r>
+        <w:rPr>
+          <w:rFonts w:ascii="Helvetica Neue" w:hAnsi="Helvetica Neue" w:cs="Times New Roman"/>
+          <w:color w:val="333333"/>
+        </w:rPr>
+        <w:t> property is added to the secondary, otherwise the primary's right margin won't have any effect.</w:t>
+      </w:r>
+    </w:p>
+    <w:p>
+      <w:pPr>
+        <w:shd w:val="clear" w:color="auto" w:fill="F7F7F7"/>
+        <w:spacing w:before="100" w:beforeAutospacing="1" w:after="100" w:afterAutospacing="1"/>
+        <w:rPr>
+          <w:rFonts w:ascii="Helvetica Neue" w:hAnsi="Helvetica Neue" w:cs="Times New Roman"/>
+          <w:color w:val="333333"/>
+        </w:rPr>
+      </w:pPr>
+      <w:r>
+        <w:rPr>
+          <w:rFonts w:ascii="Helvetica Neue" w:hAnsi="Helvetica Neue" w:cs="Times New Roman"/>
+          <w:color w:val="333333"/>
+        </w:rPr>
+        <w:t>To pull off what our designer is asking for, while keeping the HTML structure, we will first need a parent container for these two columns. Wrap the two columns in another </w:t>
+      </w:r>
+      <w:r>
+        <w:rPr>
+          <w:rFonts w:ascii="Consolas" w:hAnsi="Consolas" w:cs="Courier"/>
+          <w:color w:val="333333"/>
+          <w:sz w:val="20"/>
+          <w:szCs w:val="20"/>
+          <w:bdr w:val="single" w:sz="2" w:space="0" w:color="3E4245" w:frame="1"/>
+        </w:rPr>
+        <w:t>div</w:t>
+      </w:r>
+      <w:r>
+        <w:rPr>
+          <w:rFonts w:ascii="Helvetica Neue" w:hAnsi="Helvetica Neue" w:cs="Times New Roman"/>
+          <w:color w:val="333333"/>
+        </w:rPr>
+        <w:t>, then add 220px of left margin to it. This will serve as the 200px of width for our fixed-width secondary column and the 20px margin between it and the primary column.</w:t>
+      </w:r>
+    </w:p>
+    <w:p>
+      <w:pPr>
+        <w:shd w:val="clear" w:color="auto" w:fill="45494D"/>
+        <w:tabs>
+          <w:tab w:val="left" w:pos="916"/>
+          <w:tab w:val="left" w:pos="1832"/>
+          <w:tab w:val="left" w:pos="2748"/>
+          <w:tab w:val="left" w:pos="3664"/>
+          <w:tab w:val="left" w:pos="4580"/>
+          <w:tab w:val="left" w:pos="5496"/>
+          <w:tab w:val="left" w:pos="6412"/>
+          <w:tab w:val="left" w:pos="7328"/>
+          <w:tab w:val="left" w:pos="8244"/>
+          <w:tab w:val="left" w:pos="9160"/>
+          <w:tab w:val="left" w:pos="10076"/>
+          <w:tab w:val="left" w:pos="10992"/>
+          <w:tab w:val="left" w:pos="11908"/>
+          <w:tab w:val="left" w:pos="12824"/>
+          <w:tab w:val="left" w:pos="13740"/>
+          <w:tab w:val="left" w:pos="14656"/>
+        </w:tabs>
+        <w:rPr>
+          <w:rFonts w:ascii="Consolas" w:hAnsi="Consolas" w:cs="Courier"/>
+          <w:color w:val="F8F8F2"/>
+          <w:bdr w:val="none" w:sz="0" w:space="0" w:color="auto" w:frame="1"/>
+        </w:rPr>
+      </w:pPr>
+      <w:r>
+        <w:rPr>
+          <w:rFonts w:ascii="Consolas" w:hAnsi="Consolas" w:cs="Courier"/>
+          <w:color w:val="F8F8F2"/>
+          <w:bdr w:val="none" w:sz="0" w:space="0" w:color="auto" w:frame="1"/>
+        </w:rPr>
+        <w:t>&lt;</w:t>
+      </w:r>
+      <w:r>
+        <w:rPr>
+          <w:rFonts w:ascii="Consolas" w:hAnsi="Consolas" w:cs="Courier"/>
+          <w:color w:val="F92672"/>
+          <w:bdr w:val="none" w:sz="0" w:space="0" w:color="auto" w:frame="1"/>
+        </w:rPr>
+        <w:t xml:space="preserve">div </w:t>
+      </w:r>
+      <w:r>
+        <w:rPr>
+          <w:rFonts w:ascii="Consolas" w:hAnsi="Consolas" w:cs="Courier"/>
+          <w:color w:val="A6E22E"/>
+          <w:bdr w:val="none" w:sz="0" w:space="0" w:color="auto" w:frame="1"/>
+        </w:rPr>
+        <w:t>id</w:t>
+      </w:r>
+      <w:r>
+        <w:rPr>
+          <w:rFonts w:ascii="Consolas" w:hAnsi="Consolas" w:cs="Courier"/>
+          <w:color w:val="F8F8F2"/>
+          <w:bdr w:val="none" w:sz="0" w:space="0" w:color="auto" w:frame="1"/>
+        </w:rPr>
+        <w:t>="</w:t>
+      </w:r>
+      <w:r>
+        <w:rPr>
+          <w:rFonts w:ascii="Consolas" w:hAnsi="Consolas" w:cs="Courier"/>
+          <w:color w:val="E6DB74"/>
+          <w:bdr w:val="none" w:sz="0" w:space="0" w:color="auto" w:frame="1"/>
+        </w:rPr>
+        <w:t>columns</w:t>
+      </w:r>
+      <w:r>
+        <w:rPr>
+          <w:rFonts w:ascii="Consolas" w:hAnsi="Consolas" w:cs="Courier"/>
+          <w:color w:val="F8F8F2"/>
+          <w:bdr w:val="none" w:sz="0" w:space="0" w:color="auto" w:frame="1"/>
+        </w:rPr>
+        <w:t>"&gt;</w:t>
+      </w:r>
+    </w:p>
+    <w:p>
+      <w:pPr>
+        <w:shd w:val="clear" w:color="auto" w:fill="45494D"/>
+        <w:tabs>
+          <w:tab w:val="left" w:pos="916"/>
+          <w:tab w:val="left" w:pos="1832"/>
+          <w:tab w:val="left" w:pos="2748"/>
+          <w:tab w:val="left" w:pos="3664"/>
+          <w:tab w:val="left" w:pos="4580"/>
+          <w:tab w:val="left" w:pos="5496"/>
+          <w:tab w:val="left" w:pos="6412"/>
+          <w:tab w:val="left" w:pos="7328"/>
+          <w:tab w:val="left" w:pos="8244"/>
+          <w:tab w:val="left" w:pos="9160"/>
+          <w:tab w:val="left" w:pos="10076"/>
+          <w:tab w:val="left" w:pos="10992"/>
+          <w:tab w:val="left" w:pos="11908"/>
+          <w:tab w:val="left" w:pos="12824"/>
+          <w:tab w:val="left" w:pos="13740"/>
+          <w:tab w:val="left" w:pos="14656"/>
+        </w:tabs>
+        <w:rPr>
+          <w:rFonts w:ascii="Consolas" w:hAnsi="Consolas" w:cs="Courier"/>
+          <w:color w:val="F8F8F2"/>
+          <w:bdr w:val="none" w:sz="0" w:space="0" w:color="auto" w:frame="1"/>
+        </w:rPr>
+      </w:pPr>
+      <w:r>
+        <w:rPr>
+          <w:rFonts w:ascii="Consolas" w:hAnsi="Consolas" w:cs="Courier"/>
+          <w:color w:val="F8F8F2"/>
+          <w:bdr w:val="none" w:sz="0" w:space="0" w:color="auto" w:frame="1"/>
+        </w:rPr>
+        <w:t xml:space="preserve">  </w:t>
+      </w:r>
+      <w:r>
+        <w:rPr>
+          <w:rFonts w:ascii="Consolas" w:hAnsi="Consolas" w:cs="Courier"/>
+          <w:color w:val="F8F8F2"/>
+          <w:bdr w:val="none" w:sz="0" w:space="0" w:color="auto" w:frame="1"/>
+        </w:rPr>
+        <w:t>&lt;</w:t>
+      </w:r>
+      <w:r>
+        <w:rPr>
+          <w:rFonts w:ascii="Consolas" w:hAnsi="Consolas" w:cs="Courier"/>
+          <w:color w:val="F92672"/>
+          <w:bdr w:val="none" w:sz="0" w:space="0" w:color="auto" w:frame="1"/>
+        </w:rPr>
+        <w:t xml:space="preserve">div </w:t>
+      </w:r>
+      <w:r>
+        <w:rPr>
+          <w:rFonts w:ascii="Consolas" w:hAnsi="Consolas" w:cs="Courier"/>
+          <w:color w:val="A6E22E"/>
+          <w:bdr w:val="none" w:sz="0" w:space="0" w:color="auto" w:frame="1"/>
+        </w:rPr>
+        <w:t>id</w:t>
+      </w:r>
+      <w:r>
+        <w:rPr>
+          <w:rFonts w:ascii="Consolas" w:hAnsi="Consolas" w:cs="Courier"/>
+          <w:color w:val="F8F8F2"/>
+          <w:bdr w:val="none" w:sz="0" w:space="0" w:color="auto" w:frame="1"/>
+        </w:rPr>
+        <w:t>="</w:t>
+      </w:r>
+      <w:r>
+        <w:rPr>
+          <w:rFonts w:ascii="Consolas" w:hAnsi="Consolas" w:cs="Courier"/>
+          <w:color w:val="E6DB74"/>
+          <w:bdr w:val="none" w:sz="0" w:space="0" w:color="auto" w:frame="1"/>
+        </w:rPr>
+        <w:t>primary</w:t>
+      </w:r>
+      <w:r>
+        <w:rPr>
+          <w:rFonts w:ascii="Consolas" w:hAnsi="Consolas" w:cs="Courier"/>
+          <w:color w:val="F8F8F2"/>
+          <w:bdr w:val="none" w:sz="0" w:space="0" w:color="auto" w:frame="1"/>
+        </w:rPr>
+        <w:t>"&gt;</w:t>
+      </w:r>
+    </w:p>
+    <w:p>
+      <w:pPr>
+        <w:shd w:val="clear" w:color="auto" w:fill="45494D"/>
+        <w:tabs>
+          <w:tab w:val="left" w:pos="916"/>
+          <w:tab w:val="left" w:pos="1832"/>
+          <w:tab w:val="left" w:pos="2748"/>
+          <w:tab w:val="left" w:pos="3664"/>
+          <w:tab w:val="left" w:pos="4580"/>
+          <w:tab w:val="left" w:pos="5496"/>
+          <w:tab w:val="left" w:pos="6412"/>
+          <w:tab w:val="left" w:pos="7328"/>
+          <w:tab w:val="left" w:pos="8244"/>
+          <w:tab w:val="left" w:pos="9160"/>
+          <w:tab w:val="left" w:pos="10076"/>
+          <w:tab w:val="left" w:pos="10992"/>
+          <w:tab w:val="left" w:pos="11908"/>
+          <w:tab w:val="left" w:pos="12824"/>
+          <w:tab w:val="left" w:pos="13740"/>
+          <w:tab w:val="left" w:pos="14656"/>
+        </w:tabs>
+        <w:rPr>
+          <w:rFonts w:ascii="Consolas" w:hAnsi="Consolas" w:cs="Courier"/>
+          <w:color w:val="F8F8F2"/>
+          <w:bdr w:val="none" w:sz="0" w:space="0" w:color="auto" w:frame="1"/>
+        </w:rPr>
+      </w:pPr>
+      <w:r>
+        <w:rPr>
+          <w:rFonts w:ascii="Consolas" w:hAnsi="Consolas" w:cs="Courier"/>
+          <w:color w:val="F8F8F2"/>
+          <w:bdr w:val="none" w:sz="0" w:space="0" w:color="auto" w:frame="1"/>
+        </w:rPr>
+        <w:t xml:space="preserve">   </w:t>
+      </w:r>
+      <w:r>
+        <w:rPr>
+          <w:rFonts w:ascii="Consolas" w:hAnsi="Consolas" w:cs="Courier"/>
+          <w:color w:val="F8F8F2"/>
+          <w:bdr w:val="none" w:sz="0" w:space="0" w:color="auto" w:frame="1"/>
+        </w:rPr>
+        <w:t>&lt;</w:t>
+      </w:r>
+      <w:r>
+        <w:rPr>
+          <w:rFonts w:ascii="Consolas" w:hAnsi="Consolas" w:cs="Courier"/>
+          <w:color w:val="F92672"/>
+          <w:bdr w:val="none" w:sz="0" w:space="0" w:color="auto" w:frame="1"/>
+        </w:rPr>
+        <w:t>h1</w:t>
+      </w:r>
+      <w:r>
+        <w:rPr>
+          <w:rFonts w:ascii="Consolas" w:hAnsi="Consolas" w:cs="Courier"/>
+          <w:color w:val="F8F8F2"/>
+          <w:bdr w:val="none" w:sz="0" w:space="0" w:color="auto" w:frame="1"/>
+        </w:rPr>
+        <w:t>&gt;Main Content&lt;/</w:t>
+      </w:r>
+      <w:r>
+        <w:rPr>
+          <w:rFonts w:ascii="Consolas" w:hAnsi="Consolas" w:cs="Courier"/>
+          <w:color w:val="F92672"/>
+          <w:bdr w:val="none" w:sz="0" w:space="0" w:color="auto" w:frame="1"/>
+        </w:rPr>
+        <w:t>h1</w:t>
+      </w:r>
+      <w:r>
+        <w:rPr>
+          <w:rFonts w:ascii="Consolas" w:hAnsi="Consolas" w:cs="Courier"/>
+          <w:color w:val="F8F8F2"/>
+          <w:bdr w:val="none" w:sz="0" w:space="0" w:color="auto" w:frame="1"/>
+        </w:rPr>
+        <w:t>&gt;</w:t>
+      </w:r>
+    </w:p>
+    <w:p>
+      <w:pPr>
+        <w:shd w:val="clear" w:color="auto" w:fill="45494D"/>
+        <w:tabs>
+          <w:tab w:val="left" w:pos="916"/>
+          <w:tab w:val="left" w:pos="1832"/>
+          <w:tab w:val="left" w:pos="2748"/>
+          <w:tab w:val="left" w:pos="3664"/>
+          <w:tab w:val="left" w:pos="4580"/>
+          <w:tab w:val="left" w:pos="5496"/>
+          <w:tab w:val="left" w:pos="6412"/>
+          <w:tab w:val="left" w:pos="7328"/>
+          <w:tab w:val="left" w:pos="8244"/>
+          <w:tab w:val="left" w:pos="9160"/>
+          <w:tab w:val="left" w:pos="10076"/>
+          <w:tab w:val="left" w:pos="10992"/>
+          <w:tab w:val="left" w:pos="11908"/>
+          <w:tab w:val="left" w:pos="12824"/>
+          <w:tab w:val="left" w:pos="13740"/>
+          <w:tab w:val="left" w:pos="14656"/>
+        </w:tabs>
+        <w:rPr>
+          <w:rFonts w:ascii="Consolas" w:hAnsi="Consolas" w:cs="Courier"/>
+          <w:color w:val="F8F8F2"/>
+          <w:bdr w:val="none" w:sz="0" w:space="0" w:color="auto" w:frame="1"/>
+        </w:rPr>
+      </w:pPr>
+      <w:r>
+        <w:rPr>
+          <w:rFonts w:ascii="Consolas" w:hAnsi="Consolas" w:cs="Courier"/>
+          <w:color w:val="F8F8F2"/>
+          <w:bdr w:val="none" w:sz="0" w:space="0" w:color="auto" w:frame="1"/>
+        </w:rPr>
+        <w:t>&lt;/</w:t>
+      </w:r>
+      <w:r>
+        <w:rPr>
+          <w:rFonts w:ascii="Consolas" w:hAnsi="Consolas" w:cs="Courier"/>
+          <w:color w:val="F92672"/>
+          <w:bdr w:val="none" w:sz="0" w:space="0" w:color="auto" w:frame="1"/>
+        </w:rPr>
+        <w:t>div</w:t>
+      </w:r>
+      <w:r>
+        <w:rPr>
+          <w:rFonts w:ascii="Consolas" w:hAnsi="Consolas" w:cs="Courier"/>
+          <w:color w:val="F8F8F2"/>
+          <w:bdr w:val="none" w:sz="0" w:space="0" w:color="auto" w:frame="1"/>
+        </w:rPr>
+        <w:t>&gt;</w:t>
+      </w:r>
+    </w:p>
+    <w:p>
+      <w:pPr>
+        <w:shd w:val="clear" w:color="auto" w:fill="45494D"/>
+        <w:tabs>
+          <w:tab w:val="left" w:pos="916"/>
+          <w:tab w:val="left" w:pos="1832"/>
+          <w:tab w:val="left" w:pos="2748"/>
+          <w:tab w:val="left" w:pos="3664"/>
+          <w:tab w:val="left" w:pos="4580"/>
+          <w:tab w:val="left" w:pos="5496"/>
+          <w:tab w:val="left" w:pos="6412"/>
+          <w:tab w:val="left" w:pos="7328"/>
+          <w:tab w:val="left" w:pos="8244"/>
+          <w:tab w:val="left" w:pos="9160"/>
+          <w:tab w:val="left" w:pos="10076"/>
+          <w:tab w:val="left" w:pos="10992"/>
+          <w:tab w:val="left" w:pos="11908"/>
+          <w:tab w:val="left" w:pos="12824"/>
+          <w:tab w:val="left" w:pos="13740"/>
+          <w:tab w:val="left" w:pos="14656"/>
+        </w:tabs>
+        <w:rPr>
+          <w:rFonts w:ascii="Consolas" w:hAnsi="Consolas" w:cs="Courier"/>
+          <w:color w:val="F8F8F2"/>
+          <w:bdr w:val="none" w:sz="0" w:space="0" w:color="auto" w:frame="1"/>
+        </w:rPr>
+      </w:pPr>
+      <w:r>
+        <w:rPr>
+          <w:rFonts w:ascii="Consolas" w:hAnsi="Consolas" w:cs="Courier"/>
+          <w:color w:val="F8F8F2"/>
+          <w:bdr w:val="none" w:sz="0" w:space="0" w:color="auto" w:frame="1"/>
+        </w:rPr>
+        <w:t xml:space="preserve">  </w:t>
+      </w:r>
+    </w:p>
+    <w:p>
+      <w:pPr>
+        <w:shd w:val="clear" w:color="auto" w:fill="45494D"/>
+        <w:tabs>
+          <w:tab w:val="left" w:pos="916"/>
+          <w:tab w:val="left" w:pos="1832"/>
+          <w:tab w:val="left" w:pos="2748"/>
+          <w:tab w:val="left" w:pos="3664"/>
+          <w:tab w:val="left" w:pos="4580"/>
+          <w:tab w:val="left" w:pos="5496"/>
+          <w:tab w:val="left" w:pos="6412"/>
+          <w:tab w:val="left" w:pos="7328"/>
+          <w:tab w:val="left" w:pos="8244"/>
+          <w:tab w:val="left" w:pos="9160"/>
+          <w:tab w:val="left" w:pos="10076"/>
+          <w:tab w:val="left" w:pos="10992"/>
+          <w:tab w:val="left" w:pos="11908"/>
+          <w:tab w:val="left" w:pos="12824"/>
+          <w:tab w:val="left" w:pos="13740"/>
+          <w:tab w:val="left" w:pos="14656"/>
+        </w:tabs>
+        <w:rPr>
+          <w:rFonts w:ascii="Consolas" w:hAnsi="Consolas" w:cs="Courier"/>
+          <w:color w:val="F8F8F2"/>
+          <w:bdr w:val="none" w:sz="0" w:space="0" w:color="auto" w:frame="1"/>
+        </w:rPr>
+      </w:pPr>
+      <w:r>
+        <w:rPr>
+          <w:rFonts w:ascii="Consolas" w:hAnsi="Consolas" w:cs="Courier"/>
+          <w:color w:val="F8F8F2"/>
+          <w:bdr w:val="none" w:sz="0" w:space="0" w:color="auto" w:frame="1"/>
+        </w:rPr>
+        <w:t xml:space="preserve">  </w:t>
+      </w:r>
+      <w:r>
+        <w:rPr>
+          <w:rFonts w:ascii="Consolas" w:hAnsi="Consolas" w:cs="Courier"/>
+          <w:color w:val="F8F8F2"/>
+          <w:bdr w:val="none" w:sz="0" w:space="0" w:color="auto" w:frame="1"/>
+        </w:rPr>
+        <w:t>&lt;</w:t>
+      </w:r>
+      <w:r>
+        <w:rPr>
+          <w:rFonts w:ascii="Consolas" w:hAnsi="Consolas" w:cs="Courier"/>
+          <w:color w:val="F92672"/>
+          <w:bdr w:val="none" w:sz="0" w:space="0" w:color="auto" w:frame="1"/>
+        </w:rPr>
+        <w:t xml:space="preserve">div </w:t>
+      </w:r>
+      <w:r>
+        <w:rPr>
+          <w:rFonts w:ascii="Consolas" w:hAnsi="Consolas" w:cs="Courier"/>
+          <w:color w:val="A6E22E"/>
+          <w:bdr w:val="none" w:sz="0" w:space="0" w:color="auto" w:frame="1"/>
+        </w:rPr>
+        <w:t>id</w:t>
+      </w:r>
+      <w:r>
+        <w:rPr>
+          <w:rFonts w:ascii="Consolas" w:hAnsi="Consolas" w:cs="Courier"/>
+          <w:color w:val="F8F8F2"/>
+          <w:bdr w:val="none" w:sz="0" w:space="0" w:color="auto" w:frame="1"/>
+        </w:rPr>
+        <w:t>="</w:t>
+      </w:r>
+      <w:r>
+        <w:rPr>
+          <w:rFonts w:ascii="Consolas" w:hAnsi="Consolas" w:cs="Courier"/>
+          <w:color w:val="E6DB74"/>
+          <w:bdr w:val="none" w:sz="0" w:space="0" w:color="auto" w:frame="1"/>
+        </w:rPr>
+        <w:t>secondary</w:t>
+      </w:r>
+      <w:r>
+        <w:rPr>
+          <w:rFonts w:ascii="Consolas" w:hAnsi="Consolas" w:cs="Courier"/>
+          <w:color w:val="F8F8F2"/>
+          <w:bdr w:val="none" w:sz="0" w:space="0" w:color="auto" w:frame="1"/>
+        </w:rPr>
+        <w:t>"&gt;</w:t>
+      </w:r>
+    </w:p>
+    <w:p>
+      <w:pPr>
+        <w:shd w:val="clear" w:color="auto" w:fill="45494D"/>
+        <w:tabs>
+          <w:tab w:val="left" w:pos="916"/>
+          <w:tab w:val="left" w:pos="1832"/>
+          <w:tab w:val="left" w:pos="2748"/>
+          <w:tab w:val="left" w:pos="3664"/>
+          <w:tab w:val="left" w:pos="4580"/>
+          <w:tab w:val="left" w:pos="5496"/>
+          <w:tab w:val="left" w:pos="6412"/>
+          <w:tab w:val="left" w:pos="7328"/>
+          <w:tab w:val="left" w:pos="8244"/>
+          <w:tab w:val="left" w:pos="9160"/>
+          <w:tab w:val="left" w:pos="10076"/>
+          <w:tab w:val="left" w:pos="10992"/>
+          <w:tab w:val="left" w:pos="11908"/>
+          <w:tab w:val="left" w:pos="12824"/>
+          <w:tab w:val="left" w:pos="13740"/>
+          <w:tab w:val="left" w:pos="14656"/>
+        </w:tabs>
+        <w:rPr>
+          <w:rFonts w:ascii="Consolas" w:hAnsi="Consolas" w:cs="Courier"/>
+          <w:color w:val="F8F8F2"/>
+          <w:bdr w:val="none" w:sz="0" w:space="0" w:color="auto" w:frame="1"/>
+        </w:rPr>
+      </w:pPr>
+      <w:r>
+        <w:rPr>
+          <w:rFonts w:ascii="Consolas" w:hAnsi="Consolas" w:cs="Courier"/>
+          <w:color w:val="F8F8F2"/>
+          <w:bdr w:val="none" w:sz="0" w:space="0" w:color="auto" w:frame="1"/>
+        </w:rPr>
+        <w:t xml:space="preserve">   </w:t>
+      </w:r>
+      <w:r>
+        <w:rPr>
+          <w:rFonts w:ascii="Consolas" w:hAnsi="Consolas" w:cs="Courier"/>
+          <w:color w:val="F8F8F2"/>
+          <w:bdr w:val="none" w:sz="0" w:space="0" w:color="auto" w:frame="1"/>
+        </w:rPr>
+        <w:t>&lt;</w:t>
+      </w:r>
+      <w:r>
+        <w:rPr>
+          <w:rFonts w:ascii="Consolas" w:hAnsi="Consolas" w:cs="Courier"/>
+          <w:color w:val="F92672"/>
+          <w:bdr w:val="none" w:sz="0" w:space="0" w:color="auto" w:frame="1"/>
+        </w:rPr>
+        <w:t>h3</w:t>
+      </w:r>
+      <w:r>
+        <w:rPr>
+          <w:rFonts w:ascii="Consolas" w:hAnsi="Consolas" w:cs="Courier"/>
+          <w:color w:val="F8F8F2"/>
+          <w:bdr w:val="none" w:sz="0" w:space="0" w:color="auto" w:frame="1"/>
+        </w:rPr>
+        <w:t>&gt;Sidebar Content&lt;/</w:t>
+      </w:r>
+      <w:r>
+        <w:rPr>
+          <w:rFonts w:ascii="Consolas" w:hAnsi="Consolas" w:cs="Courier"/>
+          <w:color w:val="F92672"/>
+          <w:bdr w:val="none" w:sz="0" w:space="0" w:color="auto" w:frame="1"/>
+        </w:rPr>
+        <w:t>h3</w:t>
+      </w:r>
+      <w:r>
+        <w:rPr>
+          <w:rFonts w:ascii="Consolas" w:hAnsi="Consolas" w:cs="Courier"/>
+          <w:color w:val="F8F8F2"/>
+          <w:bdr w:val="none" w:sz="0" w:space="0" w:color="auto" w:frame="1"/>
+        </w:rPr>
+        <w:t>&gt;</w:t>
+      </w:r>
+    </w:p>
+    <w:p>
+      <w:pPr>
+        <w:shd w:val="clear" w:color="auto" w:fill="45494D"/>
+        <w:tabs>
+          <w:tab w:val="left" w:pos="916"/>
+          <w:tab w:val="left" w:pos="1832"/>
+          <w:tab w:val="left" w:pos="2748"/>
+          <w:tab w:val="left" w:pos="3664"/>
+          <w:tab w:val="left" w:pos="4580"/>
+          <w:tab w:val="left" w:pos="5496"/>
+          <w:tab w:val="left" w:pos="6412"/>
+          <w:tab w:val="left" w:pos="7328"/>
+          <w:tab w:val="left" w:pos="8244"/>
+          <w:tab w:val="left" w:pos="9160"/>
+          <w:tab w:val="left" w:pos="10076"/>
+          <w:tab w:val="left" w:pos="10992"/>
+          <w:tab w:val="left" w:pos="11908"/>
+          <w:tab w:val="left" w:pos="12824"/>
+          <w:tab w:val="left" w:pos="13740"/>
+          <w:tab w:val="left" w:pos="14656"/>
+        </w:tabs>
+        <w:rPr>
+          <w:rFonts w:ascii="Consolas" w:hAnsi="Consolas" w:cs="Courier"/>
+          <w:color w:val="F8F8F2"/>
+          <w:bdr w:val="none" w:sz="0" w:space="0" w:color="auto" w:frame="1"/>
+        </w:rPr>
+      </w:pPr>
+      <w:r>
+        <w:rPr>
+          <w:rFonts w:ascii="Consolas" w:hAnsi="Consolas" w:cs="Courier"/>
+          <w:color w:val="F8F8F2"/>
+          <w:bdr w:val="none" w:sz="0" w:space="0" w:color="auto" w:frame="1"/>
+        </w:rPr>
+        <w:t xml:space="preserve">  </w:t>
+      </w:r>
+      <w:r>
+        <w:rPr>
+          <w:rFonts w:ascii="Consolas" w:hAnsi="Consolas" w:cs="Courier"/>
+          <w:color w:val="F8F8F2"/>
+          <w:bdr w:val="none" w:sz="0" w:space="0" w:color="auto" w:frame="1"/>
+        </w:rPr>
+        <w:t>&lt;/</w:t>
+      </w:r>
+      <w:r>
+        <w:rPr>
+          <w:rFonts w:ascii="Consolas" w:hAnsi="Consolas" w:cs="Courier"/>
+          <w:color w:val="F92672"/>
+          <w:bdr w:val="none" w:sz="0" w:space="0" w:color="auto" w:frame="1"/>
+        </w:rPr>
+        <w:t>div</w:t>
+      </w:r>
+      <w:r>
+        <w:rPr>
+          <w:rFonts w:ascii="Consolas" w:hAnsi="Consolas" w:cs="Courier"/>
+          <w:color w:val="F8F8F2"/>
+          <w:bdr w:val="none" w:sz="0" w:space="0" w:color="auto" w:frame="1"/>
+        </w:rPr>
+        <w:t>&gt;</w:t>
+      </w:r>
+    </w:p>
+    <w:p>
+      <w:pPr>
+        <w:shd w:val="clear" w:color="auto" w:fill="45494D"/>
+        <w:tabs>
+          <w:tab w:val="left" w:pos="916"/>
+          <w:tab w:val="left" w:pos="1832"/>
+          <w:tab w:val="left" w:pos="2748"/>
+          <w:tab w:val="left" w:pos="3664"/>
+          <w:tab w:val="left" w:pos="4580"/>
+          <w:tab w:val="left" w:pos="5496"/>
+          <w:tab w:val="left" w:pos="6412"/>
+          <w:tab w:val="left" w:pos="7328"/>
+          <w:tab w:val="left" w:pos="8244"/>
+          <w:tab w:val="left" w:pos="9160"/>
+          <w:tab w:val="left" w:pos="10076"/>
+          <w:tab w:val="left" w:pos="10992"/>
+          <w:tab w:val="left" w:pos="11908"/>
+          <w:tab w:val="left" w:pos="12824"/>
+          <w:tab w:val="left" w:pos="13740"/>
+          <w:tab w:val="left" w:pos="14656"/>
+        </w:tabs>
+        <w:rPr>
+          <w:rFonts w:ascii="Consolas" w:hAnsi="Consolas" w:cs="Courier"/>
+          <w:color w:val="F8F8F2"/>
+          <w:bdr w:val="none" w:sz="0" w:space="0" w:color="auto" w:frame="1"/>
+        </w:rPr>
+      </w:pPr>
+      <w:r>
+        <w:rPr>
+          <w:rFonts w:ascii="Consolas" w:hAnsi="Consolas" w:cs="Courier"/>
+          <w:color w:val="F8F8F2"/>
+          <w:bdr w:val="none" w:sz="0" w:space="0" w:color="auto" w:frame="1"/>
+        </w:rPr>
+        <w:t>&lt;/</w:t>
+      </w:r>
+      <w:r>
+        <w:rPr>
+          <w:rFonts w:ascii="Consolas" w:hAnsi="Consolas" w:cs="Courier"/>
+          <w:color w:val="F92672"/>
+          <w:bdr w:val="none" w:sz="0" w:space="0" w:color="auto" w:frame="1"/>
+        </w:rPr>
+        <w:t>div</w:t>
+      </w:r>
+      <w:r>
+        <w:rPr>
+          <w:rFonts w:ascii="Consolas" w:hAnsi="Consolas" w:cs="Courier"/>
+          <w:color w:val="F8F8F2"/>
+          <w:bdr w:val="none" w:sz="0" w:space="0" w:color="auto" w:frame="1"/>
+        </w:rPr>
+        <w:t xml:space="preserve">&gt; </w:t>
+      </w:r>
+    </w:p>
+    <w:p>
+      <w:pPr>
+        <w:shd w:val="clear" w:color="auto" w:fill="45494D"/>
+        <w:tabs>
+          <w:tab w:val="left" w:pos="916"/>
+          <w:tab w:val="left" w:pos="1832"/>
+          <w:tab w:val="left" w:pos="2748"/>
+          <w:tab w:val="left" w:pos="3664"/>
+          <w:tab w:val="left" w:pos="4580"/>
+          <w:tab w:val="left" w:pos="5496"/>
+          <w:tab w:val="left" w:pos="6412"/>
+          <w:tab w:val="left" w:pos="7328"/>
+          <w:tab w:val="left" w:pos="8244"/>
+          <w:tab w:val="left" w:pos="9160"/>
+          <w:tab w:val="left" w:pos="10076"/>
+          <w:tab w:val="left" w:pos="10992"/>
+          <w:tab w:val="left" w:pos="11908"/>
+          <w:tab w:val="left" w:pos="12824"/>
+          <w:tab w:val="left" w:pos="13740"/>
+          <w:tab w:val="left" w:pos="14656"/>
+        </w:tabs>
+        <w:rPr>
+          <w:rFonts w:ascii="Consolas" w:hAnsi="Consolas" w:cs="Courier"/>
+          <w:color w:val="F8F8F2"/>
+        </w:rPr>
+      </w:pPr>
+    </w:p>
+    <w:p>
+      <w:pPr>
+        <w:shd w:val="clear" w:color="auto" w:fill="45494D"/>
+        <w:tabs>
+          <w:tab w:val="left" w:pos="916"/>
+          <w:tab w:val="left" w:pos="1832"/>
+          <w:tab w:val="left" w:pos="2748"/>
+          <w:tab w:val="left" w:pos="3664"/>
+          <w:tab w:val="left" w:pos="4580"/>
+          <w:tab w:val="left" w:pos="5496"/>
+          <w:tab w:val="left" w:pos="6412"/>
+          <w:tab w:val="left" w:pos="7328"/>
+          <w:tab w:val="left" w:pos="8244"/>
+          <w:tab w:val="left" w:pos="9160"/>
+          <w:tab w:val="left" w:pos="10076"/>
+          <w:tab w:val="left" w:pos="10992"/>
+          <w:tab w:val="left" w:pos="11908"/>
+          <w:tab w:val="left" w:pos="12824"/>
+          <w:tab w:val="left" w:pos="13740"/>
+          <w:tab w:val="left" w:pos="14656"/>
+        </w:tabs>
+        <w:rPr>
+          <w:rFonts w:ascii="Consolas" w:hAnsi="Consolas" w:cs="Courier"/>
+          <w:color w:val="F8F8F2"/>
+        </w:rPr>
+      </w:pPr>
+      <w:r>
+        <w:rPr>
+          <w:rFonts w:ascii="Consolas" w:hAnsi="Consolas" w:cs="Courier"/>
+          <w:color w:val="A6E22E"/>
+          <w:bdr w:val="none" w:sz="0" w:space="0" w:color="auto" w:frame="1"/>
+        </w:rPr>
+        <w:t xml:space="preserve">#columns </w:t>
+      </w:r>
+      <w:r>
+        <w:rPr>
+          <w:rFonts w:ascii="Consolas" w:hAnsi="Consolas" w:cs="Courier"/>
+          <w:color w:val="F8F8F2"/>
+          <w:bdr w:val="none" w:sz="0" w:space="0" w:color="auto" w:frame="1"/>
+        </w:rPr>
+        <w:t xml:space="preserve">{   </w:t>
+      </w:r>
+      <w:r>
+        <w:rPr>
+          <w:rFonts w:ascii="Consolas" w:hAnsi="Consolas" w:cs="Courier"/>
+          <w:color w:val="F92672"/>
+          <w:bdr w:val="none" w:sz="0" w:space="0" w:color="auto" w:frame="1"/>
+        </w:rPr>
+        <w:t>margin</w:t>
+      </w:r>
+      <w:r>
+        <w:rPr>
+          <w:rFonts w:ascii="Consolas" w:hAnsi="Consolas" w:cs="Courier"/>
+          <w:color w:val="F8F8F2"/>
+          <w:bdr w:val="none" w:sz="0" w:space="0" w:color="auto" w:frame="1"/>
+        </w:rPr>
+        <w:t xml:space="preserve">: </w:t>
+      </w:r>
+      <w:r>
+        <w:rPr>
+          <w:rFonts w:ascii="Consolas" w:hAnsi="Consolas" w:cs="Courier"/>
+          <w:color w:val="AE81FF"/>
+          <w:bdr w:val="none" w:sz="0" w:space="0" w:color="auto" w:frame="1"/>
+        </w:rPr>
+        <w:t>0</w:t>
+      </w:r>
+      <w:r>
+        <w:rPr>
+          <w:rFonts w:ascii="Consolas" w:hAnsi="Consolas" w:cs="Courier"/>
+          <w:color w:val="F8F8F2"/>
+          <w:bdr w:val="none" w:sz="0" w:space="0" w:color="auto" w:frame="1"/>
+        </w:rPr>
+        <w:t xml:space="preserve"> </w:t>
+      </w:r>
+      <w:r>
+        <w:rPr>
+          <w:rFonts w:ascii="Consolas" w:hAnsi="Consolas" w:cs="Courier"/>
+          <w:color w:val="AE81FF"/>
+          <w:bdr w:val="none" w:sz="0" w:space="0" w:color="auto" w:frame="1"/>
+        </w:rPr>
+        <w:t>0</w:t>
+      </w:r>
+      <w:r>
+        <w:rPr>
+          <w:rFonts w:ascii="Consolas" w:hAnsi="Consolas" w:cs="Courier"/>
+          <w:color w:val="F8F8F2"/>
+          <w:bdr w:val="none" w:sz="0" w:space="0" w:color="auto" w:frame="1"/>
+        </w:rPr>
+        <w:t xml:space="preserve"> </w:t>
+      </w:r>
+      <w:r>
+        <w:rPr>
+          <w:rFonts w:ascii="Consolas" w:hAnsi="Consolas" w:cs="Courier"/>
+          <w:color w:val="AE81FF"/>
+          <w:bdr w:val="none" w:sz="0" w:space="0" w:color="auto" w:frame="1"/>
+        </w:rPr>
+        <w:t>0</w:t>
+      </w:r>
+      <w:r>
+        <w:rPr>
+          <w:rFonts w:ascii="Consolas" w:hAnsi="Consolas" w:cs="Courier"/>
+          <w:color w:val="F8F8F2"/>
+          <w:bdr w:val="none" w:sz="0" w:space="0" w:color="auto" w:frame="1"/>
+        </w:rPr>
+        <w:t xml:space="preserve"> </w:t>
+      </w:r>
+      <w:r>
+        <w:rPr>
+          <w:rFonts w:ascii="Consolas" w:hAnsi="Consolas" w:cs="Courier"/>
+          <w:color w:val="AE81FF"/>
+          <w:bdr w:val="none" w:sz="0" w:space="0" w:color="auto" w:frame="1"/>
+        </w:rPr>
+        <w:t>220</w:t>
+      </w:r>
+      <w:r>
+        <w:rPr>
+          <w:rFonts w:ascii="Consolas" w:hAnsi="Consolas" w:cs="Courier"/>
+          <w:color w:val="F8F8F2"/>
+          <w:bdr w:val="none" w:sz="0" w:space="0" w:color="auto" w:frame="1"/>
+        </w:rPr>
+        <w:t xml:space="preserve">px; } </w:t>
+      </w:r>
+    </w:p>
+    <w:p>
+      <w:pPr>
+        <w:shd w:val="clear" w:color="auto" w:fill="F7F7F7"/>
+        <w:spacing w:before="100" w:beforeAutospacing="1" w:after="100" w:afterAutospacing="1"/>
+        <w:rPr>
+          <w:rFonts w:ascii="Helvetica Neue" w:hAnsi="Helvetica Neue" w:cs="Times New Roman"/>
+          <w:color w:val="333333"/>
+        </w:rPr>
+      </w:pPr>
+      <w:r>
+        <w:rPr>
+          <w:rFonts w:ascii="Helvetica Neue" w:hAnsi="Helvetica Neue" w:cs="Times New Roman"/>
+          <w:color w:val="333333"/>
+        </w:rPr>
+        <w:t>Now comes the tricky part. Since our primary column is the one that will receive the remaining width of the parent container, we set it to float right and give it a width of 100%.</w:t>
+      </w:r>
+    </w:p>
+    <w:p>
+      <w:pPr>
+        <w:shd w:val="clear" w:color="auto" w:fill="45494D"/>
+        <w:tabs>
+          <w:tab w:val="left" w:pos="916"/>
+          <w:tab w:val="left" w:pos="1832"/>
+          <w:tab w:val="left" w:pos="2748"/>
+          <w:tab w:val="left" w:pos="3664"/>
+          <w:tab w:val="left" w:pos="4580"/>
+          <w:tab w:val="left" w:pos="5496"/>
+          <w:tab w:val="left" w:pos="6412"/>
+          <w:tab w:val="left" w:pos="7328"/>
+          <w:tab w:val="left" w:pos="8244"/>
+          <w:tab w:val="left" w:pos="9160"/>
+          <w:tab w:val="left" w:pos="10076"/>
+          <w:tab w:val="left" w:pos="10992"/>
+          <w:tab w:val="left" w:pos="11908"/>
+          <w:tab w:val="left" w:pos="12824"/>
+          <w:tab w:val="left" w:pos="13740"/>
+          <w:tab w:val="left" w:pos="14656"/>
+        </w:tabs>
+        <w:rPr>
+          <w:rFonts w:ascii="Consolas" w:hAnsi="Consolas" w:cs="Courier"/>
+          <w:color w:val="F8F8F2"/>
+        </w:rPr>
+      </w:pPr>
+      <w:r>
+        <w:rPr>
+          <w:rFonts w:ascii="Consolas" w:hAnsi="Consolas" w:cs="Courier"/>
+          <w:color w:val="A6E22E"/>
+          <w:bdr w:val="none" w:sz="0" w:space="0" w:color="auto" w:frame="1"/>
+        </w:rPr>
+        <w:t xml:space="preserve">#primary </w:t>
+      </w:r>
+      <w:r>
+        <w:rPr>
+          <w:rFonts w:ascii="Consolas" w:hAnsi="Consolas" w:cs="Courier"/>
+          <w:color w:val="F8F8F2"/>
+          <w:bdr w:val="none" w:sz="0" w:space="0" w:color="auto" w:frame="1"/>
+        </w:rPr>
+        <w:t xml:space="preserve">{   </w:t>
+      </w:r>
+      <w:r>
+        <w:rPr>
+          <w:rFonts w:ascii="Consolas" w:hAnsi="Consolas" w:cs="Courier"/>
+          <w:color w:val="F92672"/>
+          <w:bdr w:val="none" w:sz="0" w:space="0" w:color="auto" w:frame="1"/>
+        </w:rPr>
+        <w:t>float</w:t>
+      </w:r>
+      <w:r>
+        <w:rPr>
+          <w:rFonts w:ascii="Consolas" w:hAnsi="Consolas" w:cs="Courier"/>
+          <w:color w:val="F8F8F2"/>
+          <w:bdr w:val="none" w:sz="0" w:space="0" w:color="auto" w:frame="1"/>
+        </w:rPr>
+        <w:t xml:space="preserve">: right;   </w:t>
+      </w:r>
+      <w:r>
+        <w:rPr>
+          <w:rFonts w:ascii="Consolas" w:hAnsi="Consolas" w:cs="Courier"/>
+          <w:color w:val="F92672"/>
+          <w:bdr w:val="none" w:sz="0" w:space="0" w:color="auto" w:frame="1"/>
+        </w:rPr>
+        <w:t>width</w:t>
+      </w:r>
+      <w:r>
+        <w:rPr>
+          <w:rFonts w:ascii="Consolas" w:hAnsi="Consolas" w:cs="Courier"/>
+          <w:color w:val="F8F8F2"/>
+          <w:bdr w:val="none" w:sz="0" w:space="0" w:color="auto" w:frame="1"/>
+        </w:rPr>
+        <w:t xml:space="preserve">: </w:t>
+      </w:r>
+      <w:r>
+        <w:rPr>
+          <w:rFonts w:ascii="Consolas" w:hAnsi="Consolas" w:cs="Courier"/>
+          <w:color w:val="AE81FF"/>
+          <w:bdr w:val="none" w:sz="0" w:space="0" w:color="auto" w:frame="1"/>
+        </w:rPr>
+        <w:t>100%</w:t>
+      </w:r>
+      <w:r>
+        <w:rPr>
+          <w:rFonts w:ascii="Consolas" w:hAnsi="Consolas" w:cs="Courier"/>
+          <w:color w:val="F8F8F2"/>
+          <w:bdr w:val="none" w:sz="0" w:space="0" w:color="auto" w:frame="1"/>
+        </w:rPr>
+        <w:t xml:space="preserve">; } </w:t>
+      </w:r>
+    </w:p>
+    <w:p>
+      <w:pPr>
+        <w:shd w:val="clear" w:color="auto" w:fill="F7F7F7"/>
+        <w:spacing w:before="100" w:beforeAutospacing="1" w:after="100" w:afterAutospacing="1"/>
+        <w:rPr>
+          <w:rFonts w:ascii="Helvetica Neue" w:hAnsi="Helvetica Neue" w:cs="Times New Roman"/>
+          <w:color w:val="333333"/>
+        </w:rPr>
+      </w:pPr>
+      <w:r>
+        <w:rPr>
+          <w:rFonts w:ascii="Helvetica Neue" w:hAnsi="Helvetica Neue" w:cs="Times New Roman"/>
+          <w:color w:val="333333"/>
+        </w:rPr>
+        <w:t>Now you'll see that we have the space available for the secondary column, but it's still not sitting within that area. We would have to escape the dimensions of the parent container to do this, and we can use negative margin to do so. On the secondary container, set a negative left margin equal to the columns container's left margin to overcome it.</w:t>
+      </w:r>
+    </w:p>
+    <w:p>
+      <w:pPr>
+        <w:shd w:val="clear" w:color="auto" w:fill="45494D"/>
+        <w:tabs>
+          <w:tab w:val="left" w:pos="916"/>
+          <w:tab w:val="left" w:pos="1832"/>
+          <w:tab w:val="left" w:pos="2748"/>
+          <w:tab w:val="left" w:pos="3664"/>
+          <w:tab w:val="left" w:pos="4580"/>
+          <w:tab w:val="left" w:pos="5496"/>
+          <w:tab w:val="left" w:pos="6412"/>
+          <w:tab w:val="left" w:pos="7328"/>
+          <w:tab w:val="left" w:pos="8244"/>
+          <w:tab w:val="left" w:pos="9160"/>
+          <w:tab w:val="left" w:pos="10076"/>
+          <w:tab w:val="left" w:pos="10992"/>
+          <w:tab w:val="left" w:pos="11908"/>
+          <w:tab w:val="left" w:pos="12824"/>
+          <w:tab w:val="left" w:pos="13740"/>
+          <w:tab w:val="left" w:pos="14656"/>
+        </w:tabs>
+        <w:rPr>
+          <w:rFonts w:ascii="Consolas" w:hAnsi="Consolas" w:cs="Courier"/>
+          <w:color w:val="F8F8F2"/>
+          <w:bdr w:val="none" w:sz="0" w:space="0" w:color="auto" w:frame="1"/>
+        </w:rPr>
+      </w:pPr>
+      <w:r>
+        <w:rPr>
+          <w:rFonts w:ascii="Consolas" w:hAnsi="Consolas" w:cs="Courier"/>
+          <w:color w:val="A6E22E"/>
+          <w:bdr w:val="none" w:sz="0" w:space="0" w:color="auto" w:frame="1"/>
+        </w:rPr>
+        <w:t xml:space="preserve">#secondary </w:t>
+      </w:r>
+      <w:r>
+        <w:rPr>
+          <w:rFonts w:ascii="Consolas" w:hAnsi="Consolas" w:cs="Courier"/>
+          <w:color w:val="F8F8F2"/>
+          <w:bdr w:val="none" w:sz="0" w:space="0" w:color="auto" w:frame="1"/>
+        </w:rPr>
+        <w:t xml:space="preserve">{   </w:t>
+      </w:r>
+    </w:p>
+    <w:p>
+      <w:pPr>
+        <w:shd w:val="clear" w:color="auto" w:fill="45494D"/>
+        <w:tabs>
+          <w:tab w:val="left" w:pos="916"/>
+          <w:tab w:val="left" w:pos="1832"/>
+          <w:tab w:val="left" w:pos="2748"/>
+          <w:tab w:val="left" w:pos="3664"/>
+          <w:tab w:val="left" w:pos="4580"/>
+          <w:tab w:val="left" w:pos="5496"/>
+          <w:tab w:val="left" w:pos="6412"/>
+          <w:tab w:val="left" w:pos="7328"/>
+          <w:tab w:val="left" w:pos="8244"/>
+          <w:tab w:val="left" w:pos="9160"/>
+          <w:tab w:val="left" w:pos="10076"/>
+          <w:tab w:val="left" w:pos="10992"/>
+          <w:tab w:val="left" w:pos="11908"/>
+          <w:tab w:val="left" w:pos="12824"/>
+          <w:tab w:val="left" w:pos="13740"/>
+          <w:tab w:val="left" w:pos="14656"/>
+        </w:tabs>
+        <w:rPr>
+          <w:rFonts w:ascii="Consolas" w:hAnsi="Consolas" w:cs="Courier"/>
+          <w:color w:val="F8F8F2"/>
+          <w:bdr w:val="none" w:sz="0" w:space="0" w:color="auto" w:frame="1"/>
+        </w:rPr>
+      </w:pPr>
+    </w:p>
+    <w:p>
+      <w:pPr>
+        <w:shd w:val="clear" w:color="auto" w:fill="45494D"/>
+        <w:tabs>
+          <w:tab w:val="left" w:pos="916"/>
+          <w:tab w:val="left" w:pos="1832"/>
+          <w:tab w:val="left" w:pos="2748"/>
+          <w:tab w:val="left" w:pos="3664"/>
+          <w:tab w:val="left" w:pos="4580"/>
+          <w:tab w:val="left" w:pos="5496"/>
+          <w:tab w:val="left" w:pos="6412"/>
+          <w:tab w:val="left" w:pos="7328"/>
+          <w:tab w:val="left" w:pos="8244"/>
+          <w:tab w:val="left" w:pos="9160"/>
+          <w:tab w:val="left" w:pos="10076"/>
+          <w:tab w:val="left" w:pos="10992"/>
+          <w:tab w:val="left" w:pos="11908"/>
+          <w:tab w:val="left" w:pos="12824"/>
+          <w:tab w:val="left" w:pos="13740"/>
+          <w:tab w:val="left" w:pos="14656"/>
+        </w:tabs>
+        <w:rPr>
+          <w:rFonts w:ascii="Consolas" w:hAnsi="Consolas" w:cs="Courier"/>
+          <w:color w:val="F8F8F2"/>
+          <w:bdr w:val="none" w:sz="0" w:space="0" w:color="auto" w:frame="1"/>
+        </w:rPr>
+      </w:pPr>
+      <w:r>
+        <w:rPr>
+          <w:rFonts w:ascii="Consolas" w:hAnsi="Consolas" w:cs="Courier"/>
+          <w:color w:val="F8F8F2"/>
+          <w:bdr w:val="none" w:sz="0" w:space="0" w:color="auto" w:frame="1"/>
+        </w:rPr>
+        <w:tab/>
+      </w:r>
+      <w:r>
+        <w:rPr>
+          <w:rFonts w:ascii="Consolas" w:hAnsi="Consolas" w:cs="Courier"/>
+          <w:color w:val="F92672"/>
+          <w:bdr w:val="none" w:sz="0" w:space="0" w:color="auto" w:frame="1"/>
+        </w:rPr>
+        <w:t>float</w:t>
+      </w:r>
+      <w:r>
+        <w:rPr>
+          <w:rFonts w:ascii="Consolas" w:hAnsi="Consolas" w:cs="Courier"/>
+          <w:color w:val="F8F8F2"/>
+          <w:bdr w:val="none" w:sz="0" w:space="0" w:color="auto" w:frame="1"/>
+        </w:rPr>
+        <w:t>: left;</w:t>
+      </w:r>
+      <w:r>
+        <w:rPr>
+          <w:rFonts w:ascii="Consolas" w:hAnsi="Consolas" w:cs="Courier"/>
+          <w:color w:val="F8F8F2"/>
+          <w:bdr w:val="none" w:sz="0" w:space="0" w:color="auto" w:frame="1"/>
+        </w:rPr>
+        <w:t xml:space="preserve"> </w:t>
+      </w:r>
+    </w:p>
+    <w:p>
+      <w:pPr>
+        <w:shd w:val="clear" w:color="auto" w:fill="45494D"/>
+        <w:tabs>
+          <w:tab w:val="left" w:pos="916"/>
+          <w:tab w:val="left" w:pos="1832"/>
+          <w:tab w:val="left" w:pos="2748"/>
+          <w:tab w:val="left" w:pos="3664"/>
+          <w:tab w:val="left" w:pos="4580"/>
+          <w:tab w:val="left" w:pos="5496"/>
+          <w:tab w:val="left" w:pos="6412"/>
+          <w:tab w:val="left" w:pos="7328"/>
+          <w:tab w:val="left" w:pos="8244"/>
+          <w:tab w:val="left" w:pos="9160"/>
+          <w:tab w:val="left" w:pos="10076"/>
+          <w:tab w:val="left" w:pos="10992"/>
+          <w:tab w:val="left" w:pos="11908"/>
+          <w:tab w:val="left" w:pos="12824"/>
+          <w:tab w:val="left" w:pos="13740"/>
+          <w:tab w:val="left" w:pos="14656"/>
+        </w:tabs>
+        <w:rPr>
+          <w:rFonts w:ascii="Consolas" w:hAnsi="Consolas" w:cs="Courier"/>
+          <w:color w:val="F8F8F2"/>
+          <w:bdr w:val="none" w:sz="0" w:space="0" w:color="auto" w:frame="1"/>
+        </w:rPr>
+      </w:pPr>
+      <w:r>
+        <w:rPr>
+          <w:rFonts w:ascii="Consolas" w:hAnsi="Consolas" w:cs="Courier"/>
+          <w:color w:val="F8F8F2"/>
+          <w:bdr w:val="none" w:sz="0" w:space="0" w:color="auto" w:frame="1"/>
+        </w:rPr>
+        <w:tab/>
+      </w:r>
+      <w:r>
+        <w:rPr>
+          <w:rFonts w:ascii="Consolas" w:hAnsi="Consolas" w:cs="Courier"/>
+          <w:color w:val="F92672"/>
+          <w:bdr w:val="none" w:sz="0" w:space="0" w:color="auto" w:frame="1"/>
+        </w:rPr>
+        <w:t>width</w:t>
+      </w:r>
+      <w:r>
+        <w:rPr>
+          <w:rFonts w:ascii="Consolas" w:hAnsi="Consolas" w:cs="Courier"/>
+          <w:color w:val="F8F8F2"/>
+          <w:bdr w:val="none" w:sz="0" w:space="0" w:color="auto" w:frame="1"/>
+        </w:rPr>
+        <w:t xml:space="preserve">: </w:t>
+      </w:r>
+      <w:r>
+        <w:rPr>
+          <w:rFonts w:ascii="Consolas" w:hAnsi="Consolas" w:cs="Courier"/>
+          <w:color w:val="AE81FF"/>
+          <w:bdr w:val="none" w:sz="0" w:space="0" w:color="auto" w:frame="1"/>
+        </w:rPr>
+        <w:t>200</w:t>
+      </w:r>
+      <w:r>
+        <w:rPr>
+          <w:rFonts w:ascii="Consolas" w:hAnsi="Consolas" w:cs="Courier"/>
+          <w:color w:val="F8F8F2"/>
+          <w:bdr w:val="none" w:sz="0" w:space="0" w:color="auto" w:frame="1"/>
+        </w:rPr>
+        <w:t>px;</w:t>
+      </w:r>
+    </w:p>
+    <w:p>
+      <w:pPr>
+        <w:shd w:val="clear" w:color="auto" w:fill="45494D"/>
+        <w:tabs>
+          <w:tab w:val="left" w:pos="916"/>
+          <w:tab w:val="left" w:pos="1832"/>
+          <w:tab w:val="left" w:pos="2748"/>
+          <w:tab w:val="left" w:pos="3664"/>
+          <w:tab w:val="left" w:pos="4580"/>
+          <w:tab w:val="left" w:pos="5496"/>
+          <w:tab w:val="left" w:pos="6412"/>
+          <w:tab w:val="left" w:pos="7328"/>
+          <w:tab w:val="left" w:pos="8244"/>
+          <w:tab w:val="left" w:pos="9160"/>
+          <w:tab w:val="left" w:pos="10076"/>
+          <w:tab w:val="left" w:pos="10992"/>
+          <w:tab w:val="left" w:pos="11908"/>
+          <w:tab w:val="left" w:pos="12824"/>
+          <w:tab w:val="left" w:pos="13740"/>
+          <w:tab w:val="left" w:pos="14656"/>
+        </w:tabs>
+        <w:rPr>
+          <w:rFonts w:ascii="Consolas" w:hAnsi="Consolas" w:cs="Courier"/>
+          <w:color w:val="F8F8F2"/>
+          <w:bdr w:val="none" w:sz="0" w:space="0" w:color="auto" w:frame="1"/>
+        </w:rPr>
+      </w:pPr>
+      <w:r>
+        <w:rPr>
+          <w:rFonts w:ascii="Consolas" w:hAnsi="Consolas" w:cs="Courier"/>
+          <w:color w:val="F8F8F2"/>
+          <w:bdr w:val="none" w:sz="0" w:space="0" w:color="auto" w:frame="1"/>
+        </w:rPr>
+        <w:tab/>
+      </w:r>
+      <w:r>
+        <w:rPr>
+          <w:rFonts w:ascii="Consolas" w:hAnsi="Consolas" w:cs="Courier"/>
+          <w:color w:val="F92672"/>
+          <w:bdr w:val="none" w:sz="0" w:space="0" w:color="auto" w:frame="1"/>
+        </w:rPr>
+        <w:t>margin</w:t>
+      </w:r>
+      <w:r>
+        <w:rPr>
+          <w:rFonts w:ascii="Consolas" w:hAnsi="Consolas" w:cs="Courier"/>
+          <w:color w:val="F8F8F2"/>
+          <w:bdr w:val="none" w:sz="0" w:space="0" w:color="auto" w:frame="1"/>
+        </w:rPr>
+        <w:t xml:space="preserve">: </w:t>
+      </w:r>
+      <w:r>
+        <w:rPr>
+          <w:rFonts w:ascii="Consolas" w:hAnsi="Consolas" w:cs="Courier"/>
+          <w:color w:val="AE81FF"/>
+          <w:bdr w:val="none" w:sz="0" w:space="0" w:color="auto" w:frame="1"/>
+        </w:rPr>
+        <w:t>0</w:t>
+      </w:r>
+      <w:r>
+        <w:rPr>
+          <w:rFonts w:ascii="Consolas" w:hAnsi="Consolas" w:cs="Courier"/>
+          <w:color w:val="F8F8F2"/>
+          <w:bdr w:val="none" w:sz="0" w:space="0" w:color="auto" w:frame="1"/>
+        </w:rPr>
+        <w:t xml:space="preserve"> </w:t>
+      </w:r>
+      <w:r>
+        <w:rPr>
+          <w:rFonts w:ascii="Consolas" w:hAnsi="Consolas" w:cs="Courier"/>
+          <w:color w:val="AE81FF"/>
+          <w:bdr w:val="none" w:sz="0" w:space="0" w:color="auto" w:frame="1"/>
+        </w:rPr>
+        <w:t>0</w:t>
+      </w:r>
+      <w:r>
+        <w:rPr>
+          <w:rFonts w:ascii="Consolas" w:hAnsi="Consolas" w:cs="Courier"/>
+          <w:color w:val="F8F8F2"/>
+          <w:bdr w:val="none" w:sz="0" w:space="0" w:color="auto" w:frame="1"/>
+        </w:rPr>
+        <w:t xml:space="preserve"> </w:t>
+      </w:r>
+      <w:r>
+        <w:rPr>
+          <w:rFonts w:ascii="Consolas" w:hAnsi="Consolas" w:cs="Courier"/>
+          <w:color w:val="AE81FF"/>
+          <w:bdr w:val="none" w:sz="0" w:space="0" w:color="auto" w:frame="1"/>
+        </w:rPr>
+        <w:t>0</w:t>
+      </w:r>
+      <w:r>
+        <w:rPr>
+          <w:rFonts w:ascii="Consolas" w:hAnsi="Consolas" w:cs="Courier"/>
+          <w:color w:val="F8F8F2"/>
+          <w:bdr w:val="none" w:sz="0" w:space="0" w:color="auto" w:frame="1"/>
+        </w:rPr>
+        <w:t xml:space="preserve"> -</w:t>
+      </w:r>
+      <w:r>
+        <w:rPr>
+          <w:rFonts w:ascii="Consolas" w:hAnsi="Consolas" w:cs="Courier"/>
+          <w:color w:val="AE81FF"/>
+          <w:bdr w:val="none" w:sz="0" w:space="0" w:color="auto" w:frame="1"/>
+        </w:rPr>
+        <w:t>220</w:t>
+      </w:r>
+      <w:r>
+        <w:rPr>
+          <w:rFonts w:ascii="Consolas" w:hAnsi="Consolas" w:cs="Courier"/>
+          <w:color w:val="F8F8F2"/>
+          <w:bdr w:val="none" w:sz="0" w:space="0" w:color="auto" w:frame="1"/>
+        </w:rPr>
+        <w:t>px;</w:t>
+      </w:r>
+    </w:p>
+    <w:p>
+      <w:pPr>
+        <w:shd w:val="clear" w:color="auto" w:fill="45494D"/>
+        <w:tabs>
+          <w:tab w:val="left" w:pos="916"/>
+          <w:tab w:val="left" w:pos="1832"/>
+          <w:tab w:val="left" w:pos="2748"/>
+          <w:tab w:val="left" w:pos="3664"/>
+          <w:tab w:val="left" w:pos="4580"/>
+          <w:tab w:val="left" w:pos="5496"/>
+          <w:tab w:val="left" w:pos="6412"/>
+          <w:tab w:val="left" w:pos="7328"/>
+          <w:tab w:val="left" w:pos="8244"/>
+          <w:tab w:val="left" w:pos="9160"/>
+          <w:tab w:val="left" w:pos="10076"/>
+          <w:tab w:val="left" w:pos="10992"/>
+          <w:tab w:val="left" w:pos="11908"/>
+          <w:tab w:val="left" w:pos="12824"/>
+          <w:tab w:val="left" w:pos="13740"/>
+          <w:tab w:val="left" w:pos="14656"/>
+        </w:tabs>
+        <w:rPr>
+          <w:rFonts w:ascii="Consolas" w:hAnsi="Consolas" w:cs="Courier"/>
+          <w:color w:val="F8F8F2"/>
+        </w:rPr>
+      </w:pPr>
       <w:bookmarkStart w:id="0" w:name="_GoBack"/>
       <w:bookmarkEnd w:id="0"/>
+      <w:r>
+        <w:rPr>
+          <w:rFonts w:ascii="Consolas" w:hAnsi="Consolas" w:cs="Courier"/>
+          <w:color w:val="F8F8F2"/>
+          <w:bdr w:val="none" w:sz="0" w:space="0" w:color="auto" w:frame="1"/>
+        </w:rPr>
+        <w:t xml:space="preserve">} </w:t>
+      </w:r>
+    </w:p>
+    <w:p>
+      <w:pPr>
+        <w:shd w:val="clear" w:color="auto" w:fill="F7F7F7"/>
+        <w:spacing w:before="100" w:beforeAutospacing="1" w:after="100" w:afterAutospacing="1"/>
+        <w:rPr>
+          <w:rFonts w:ascii="Helvetica Neue" w:hAnsi="Helvetica Neue" w:cs="Times New Roman"/>
+          <w:color w:val="333333"/>
+        </w:rPr>
+      </w:pPr>
+      <w:r>
+        <w:rPr>
+          <w:rFonts w:ascii="Helvetica Neue" w:hAnsi="Helvetica Neue" w:cs="Times New Roman"/>
+          <w:color w:val="333333"/>
+        </w:rPr>
+        <w:t>Now it works! The sidebar now maintains a fixed width and the main column adjusts to the parent's width. If you need to do the same with the fixed width column on the right side, you just reverse the margin and the float on the fixed width column.</w:t>
+      </w:r>
     </w:p>
     <w:p>
       <w:pPr>
@@ -1197,7 +3165,7 @@
     <w:lsdException w:name="Normal" w:semiHidden="0" w:uiPriority="0" w:unhideWhenUsed="0" w:qFormat="1"/>
     <w:lsdException w:name="heading 1" w:semiHidden="0" w:uiPriority="9" w:unhideWhenUsed="0" w:qFormat="1"/>
     <w:lsdException w:name="heading 2" w:uiPriority="0" w:qFormat="1"/>
-    <w:lsdException w:name="heading 3" w:uiPriority="0" w:qFormat="1"/>
+    <w:lsdException w:name="heading 3" w:uiPriority="9" w:qFormat="1"/>
     <w:lsdException w:name="heading 4" w:uiPriority="9" w:qFormat="1"/>
     <w:lsdException w:name="heading 5" w:uiPriority="9" w:qFormat="1"/>
     <w:lsdException w:name="heading 6" w:uiPriority="9" w:qFormat="1"/>
@@ -1336,6 +3304,26 @@
     <w:name w:val="Normal"/>
     <w:qFormat/>
   </w:style>
+  <w:style w:type="paragraph" w:styleId="Heading1">
+    <w:name w:val="heading 1"/>
+    <w:basedOn w:val="Normal"/>
+    <w:link w:val="Heading1Char"/>
+    <w:uiPriority w:val="9"/>
+    <w:qFormat/>
+    <w:rsid w:val="000133CF"/>
+    <w:pPr>
+      <w:spacing w:before="100" w:beforeAutospacing="1" w:after="100" w:afterAutospacing="1"/>
+      <w:outlineLvl w:val="0"/>
+    </w:pPr>
+    <w:rPr>
+      <w:rFonts w:ascii="Times" w:hAnsi="Times"/>
+      <w:b/>
+      <w:bCs/>
+      <w:kern w:val="36"/>
+      <w:sz w:val="48"/>
+      <w:szCs w:val="48"/>
+    </w:rPr>
+  </w:style>
   <w:style w:type="paragraph" w:styleId="Heading2">
     <w:name w:val="heading 2"/>
     <w:basedOn w:val="Normal"/>
@@ -1370,6 +3358,7 @@
     <w:basedOn w:val="Normal"/>
     <w:next w:val="Normal"/>
     <w:link w:val="Heading3Char"/>
+    <w:uiPriority w:val="9"/>
     <w:qFormat/>
     <w:rsid w:val="00E1668E"/>
     <w:pPr>
@@ -1466,6 +3455,7 @@
     <w:name w:val="Heading 3 Char"/>
     <w:basedOn w:val="DefaultParagraphFont"/>
     <w:link w:val="Heading3"/>
+    <w:uiPriority w:val="9"/>
     <w:rsid w:val="00E1668E"/>
     <w:rPr>
       <w:rFonts w:ascii="Garamond" w:eastAsia="Times New Roman" w:hAnsi="Garamond" w:cs="Arial"/>
@@ -1489,6 +3479,118 @@
       <w:lang w:val="en-US"/>
     </w:rPr>
   </w:style>
+  <w:style w:type="character" w:styleId="Hyperlink">
+    <w:name w:val="Hyperlink"/>
+    <w:basedOn w:val="DefaultParagraphFont"/>
+    <w:uiPriority w:val="99"/>
+    <w:unhideWhenUsed/>
+    <w:rsid w:val="000133CF"/>
+    <w:rPr>
+      <w:color w:val="0000FF" w:themeColor="hyperlink"/>
+      <w:u w:val="single"/>
+    </w:rPr>
+  </w:style>
+  <w:style w:type="character" w:customStyle="1" w:styleId="Heading1Char">
+    <w:name w:val="Heading 1 Char"/>
+    <w:basedOn w:val="DefaultParagraphFont"/>
+    <w:link w:val="Heading1"/>
+    <w:uiPriority w:val="9"/>
+    <w:rsid w:val="000133CF"/>
+    <w:rPr>
+      <w:rFonts w:ascii="Times" w:hAnsi="Times"/>
+      <w:b/>
+      <w:bCs/>
+      <w:kern w:val="36"/>
+      <w:sz w:val="48"/>
+      <w:szCs w:val="48"/>
+    </w:rPr>
+  </w:style>
+  <w:style w:type="paragraph" w:styleId="NormalWeb">
+    <w:name w:val="Normal (Web)"/>
+    <w:basedOn w:val="Normal"/>
+    <w:uiPriority w:val="99"/>
+    <w:semiHidden/>
+    <w:unhideWhenUsed/>
+    <w:rsid w:val="000133CF"/>
+    <w:pPr>
+      <w:spacing w:before="100" w:beforeAutospacing="1" w:after="100" w:afterAutospacing="1"/>
+    </w:pPr>
+    <w:rPr>
+      <w:rFonts w:ascii="Times" w:hAnsi="Times" w:cs="Times New Roman"/>
+      <w:sz w:val="20"/>
+      <w:szCs w:val="20"/>
+    </w:rPr>
+  </w:style>
+  <w:style w:type="paragraph" w:styleId="HTMLPreformatted">
+    <w:name w:val="HTML Preformatted"/>
+    <w:basedOn w:val="Normal"/>
+    <w:link w:val="HTMLPreformattedChar"/>
+    <w:uiPriority w:val="99"/>
+    <w:semiHidden/>
+    <w:unhideWhenUsed/>
+    <w:rsid w:val="000133CF"/>
+    <w:pPr>
+      <w:tabs>
+        <w:tab w:val="left" w:pos="916"/>
+        <w:tab w:val="left" w:pos="1832"/>
+        <w:tab w:val="left" w:pos="2748"/>
+        <w:tab w:val="left" w:pos="3664"/>
+        <w:tab w:val="left" w:pos="4580"/>
+        <w:tab w:val="left" w:pos="5496"/>
+        <w:tab w:val="left" w:pos="6412"/>
+        <w:tab w:val="left" w:pos="7328"/>
+        <w:tab w:val="left" w:pos="8244"/>
+        <w:tab w:val="left" w:pos="9160"/>
+        <w:tab w:val="left" w:pos="10076"/>
+        <w:tab w:val="left" w:pos="10992"/>
+        <w:tab w:val="left" w:pos="11908"/>
+        <w:tab w:val="left" w:pos="12824"/>
+        <w:tab w:val="left" w:pos="13740"/>
+        <w:tab w:val="left" w:pos="14656"/>
+      </w:tabs>
+    </w:pPr>
+    <w:rPr>
+      <w:rFonts w:ascii="Courier" w:hAnsi="Courier" w:cs="Courier"/>
+      <w:sz w:val="20"/>
+      <w:szCs w:val="20"/>
+    </w:rPr>
+  </w:style>
+  <w:style w:type="character" w:customStyle="1" w:styleId="HTMLPreformattedChar">
+    <w:name w:val="HTML Preformatted Char"/>
+    <w:basedOn w:val="DefaultParagraphFont"/>
+    <w:link w:val="HTMLPreformatted"/>
+    <w:uiPriority w:val="99"/>
+    <w:semiHidden/>
+    <w:rsid w:val="000133CF"/>
+    <w:rPr>
+      <w:rFonts w:ascii="Courier" w:hAnsi="Courier" w:cs="Courier"/>
+      <w:sz w:val="20"/>
+      <w:szCs w:val="20"/>
+    </w:rPr>
+  </w:style>
+  <w:style w:type="character" w:styleId="HTMLCode">
+    <w:name w:val="HTML Code"/>
+    <w:basedOn w:val="DefaultParagraphFont"/>
+    <w:uiPriority w:val="99"/>
+    <w:semiHidden/>
+    <w:unhideWhenUsed/>
+    <w:rsid w:val="000133CF"/>
+    <w:rPr>
+      <w:rFonts w:ascii="Courier" w:eastAsiaTheme="minorEastAsia" w:hAnsi="Courier" w:cs="Courier"/>
+      <w:sz w:val="20"/>
+      <w:szCs w:val="20"/>
+    </w:rPr>
+  </w:style>
+  <w:style w:type="character" w:customStyle="1" w:styleId="token">
+    <w:name w:val="token"/>
+    <w:basedOn w:val="DefaultParagraphFont"/>
+    <w:rsid w:val="000133CF"/>
+  </w:style>
+  <w:style w:type="character" w:customStyle="1" w:styleId="apple-converted-space">
+    <w:name w:val="apple-converted-space"/>
+    <w:basedOn w:val="DefaultParagraphFont"/>
+    <w:rsid w:val="000133CF"/>
+  </w:style>
 </w:styles>
 </file>
 
@@ -1509,7 +3611,7 @@
     <w:lsdException w:name="Normal" w:semiHidden="0" w:uiPriority="0" w:unhideWhenUsed="0" w:qFormat="1"/>
     <w:lsdException w:name="heading 1" w:semiHidden="0" w:uiPriority="9" w:unhideWhenUsed="0" w:qFormat="1"/>
     <w:lsdException w:name="heading 2" w:uiPriority="0" w:qFormat="1"/>
-    <w:lsdException w:name="heading 3" w:uiPriority="0" w:qFormat="1"/>
+    <w:lsdException w:name="heading 3" w:uiPriority="9" w:qFormat="1"/>
     <w:lsdException w:name="heading 4" w:uiPriority="9" w:qFormat="1"/>
     <w:lsdException w:name="heading 5" w:uiPriority="9" w:qFormat="1"/>
     <w:lsdException w:name="heading 6" w:uiPriority="9" w:qFormat="1"/>
@@ -1648,6 +3750,26 @@
     <w:name w:val="Normal"/>
     <w:qFormat/>
   </w:style>
+  <w:style w:type="paragraph" w:styleId="Heading1">
+    <w:name w:val="heading 1"/>
+    <w:basedOn w:val="Normal"/>
+    <w:link w:val="Heading1Char"/>
+    <w:uiPriority w:val="9"/>
+    <w:qFormat/>
+    <w:rsid w:val="000133CF"/>
+    <w:pPr>
+      <w:spacing w:before="100" w:beforeAutospacing="1" w:after="100" w:afterAutospacing="1"/>
+      <w:outlineLvl w:val="0"/>
+    </w:pPr>
+    <w:rPr>
+      <w:rFonts w:ascii="Times" w:hAnsi="Times"/>
+      <w:b/>
+      <w:bCs/>
+      <w:kern w:val="36"/>
+      <w:sz w:val="48"/>
+      <w:szCs w:val="48"/>
+    </w:rPr>
+  </w:style>
   <w:style w:type="paragraph" w:styleId="Heading2">
     <w:name w:val="heading 2"/>
     <w:basedOn w:val="Normal"/>
@@ -1682,6 +3804,7 @@
     <w:basedOn w:val="Normal"/>
     <w:next w:val="Normal"/>
     <w:link w:val="Heading3Char"/>
+    <w:uiPriority w:val="9"/>
     <w:qFormat/>
     <w:rsid w:val="00E1668E"/>
     <w:pPr>
@@ -1778,6 +3901,7 @@
     <w:name w:val="Heading 3 Char"/>
     <w:basedOn w:val="DefaultParagraphFont"/>
     <w:link w:val="Heading3"/>
+    <w:uiPriority w:val="9"/>
     <w:rsid w:val="00E1668E"/>
     <w:rPr>
       <w:rFonts w:ascii="Garamond" w:eastAsia="Times New Roman" w:hAnsi="Garamond" w:cs="Arial"/>
@@ -1800,6 +3924,118 @@
       <w:szCs w:val="22"/>
       <w:lang w:val="en-US"/>
     </w:rPr>
+  </w:style>
+  <w:style w:type="character" w:styleId="Hyperlink">
+    <w:name w:val="Hyperlink"/>
+    <w:basedOn w:val="DefaultParagraphFont"/>
+    <w:uiPriority w:val="99"/>
+    <w:unhideWhenUsed/>
+    <w:rsid w:val="000133CF"/>
+    <w:rPr>
+      <w:color w:val="0000FF" w:themeColor="hyperlink"/>
+      <w:u w:val="single"/>
+    </w:rPr>
+  </w:style>
+  <w:style w:type="character" w:customStyle="1" w:styleId="Heading1Char">
+    <w:name w:val="Heading 1 Char"/>
+    <w:basedOn w:val="DefaultParagraphFont"/>
+    <w:link w:val="Heading1"/>
+    <w:uiPriority w:val="9"/>
+    <w:rsid w:val="000133CF"/>
+    <w:rPr>
+      <w:rFonts w:ascii="Times" w:hAnsi="Times"/>
+      <w:b/>
+      <w:bCs/>
+      <w:kern w:val="36"/>
+      <w:sz w:val="48"/>
+      <w:szCs w:val="48"/>
+    </w:rPr>
+  </w:style>
+  <w:style w:type="paragraph" w:styleId="NormalWeb">
+    <w:name w:val="Normal (Web)"/>
+    <w:basedOn w:val="Normal"/>
+    <w:uiPriority w:val="99"/>
+    <w:semiHidden/>
+    <w:unhideWhenUsed/>
+    <w:rsid w:val="000133CF"/>
+    <w:pPr>
+      <w:spacing w:before="100" w:beforeAutospacing="1" w:after="100" w:afterAutospacing="1"/>
+    </w:pPr>
+    <w:rPr>
+      <w:rFonts w:ascii="Times" w:hAnsi="Times" w:cs="Times New Roman"/>
+      <w:sz w:val="20"/>
+      <w:szCs w:val="20"/>
+    </w:rPr>
+  </w:style>
+  <w:style w:type="paragraph" w:styleId="HTMLPreformatted">
+    <w:name w:val="HTML Preformatted"/>
+    <w:basedOn w:val="Normal"/>
+    <w:link w:val="HTMLPreformattedChar"/>
+    <w:uiPriority w:val="99"/>
+    <w:semiHidden/>
+    <w:unhideWhenUsed/>
+    <w:rsid w:val="000133CF"/>
+    <w:pPr>
+      <w:tabs>
+        <w:tab w:val="left" w:pos="916"/>
+        <w:tab w:val="left" w:pos="1832"/>
+        <w:tab w:val="left" w:pos="2748"/>
+        <w:tab w:val="left" w:pos="3664"/>
+        <w:tab w:val="left" w:pos="4580"/>
+        <w:tab w:val="left" w:pos="5496"/>
+        <w:tab w:val="left" w:pos="6412"/>
+        <w:tab w:val="left" w:pos="7328"/>
+        <w:tab w:val="left" w:pos="8244"/>
+        <w:tab w:val="left" w:pos="9160"/>
+        <w:tab w:val="left" w:pos="10076"/>
+        <w:tab w:val="left" w:pos="10992"/>
+        <w:tab w:val="left" w:pos="11908"/>
+        <w:tab w:val="left" w:pos="12824"/>
+        <w:tab w:val="left" w:pos="13740"/>
+        <w:tab w:val="left" w:pos="14656"/>
+      </w:tabs>
+    </w:pPr>
+    <w:rPr>
+      <w:rFonts w:ascii="Courier" w:hAnsi="Courier" w:cs="Courier"/>
+      <w:sz w:val="20"/>
+      <w:szCs w:val="20"/>
+    </w:rPr>
+  </w:style>
+  <w:style w:type="character" w:customStyle="1" w:styleId="HTMLPreformattedChar">
+    <w:name w:val="HTML Preformatted Char"/>
+    <w:basedOn w:val="DefaultParagraphFont"/>
+    <w:link w:val="HTMLPreformatted"/>
+    <w:uiPriority w:val="99"/>
+    <w:semiHidden/>
+    <w:rsid w:val="000133CF"/>
+    <w:rPr>
+      <w:rFonts w:ascii="Courier" w:hAnsi="Courier" w:cs="Courier"/>
+      <w:sz w:val="20"/>
+      <w:szCs w:val="20"/>
+    </w:rPr>
+  </w:style>
+  <w:style w:type="character" w:styleId="HTMLCode">
+    <w:name w:val="HTML Code"/>
+    <w:basedOn w:val="DefaultParagraphFont"/>
+    <w:uiPriority w:val="99"/>
+    <w:semiHidden/>
+    <w:unhideWhenUsed/>
+    <w:rsid w:val="000133CF"/>
+    <w:rPr>
+      <w:rFonts w:ascii="Courier" w:eastAsiaTheme="minorEastAsia" w:hAnsi="Courier" w:cs="Courier"/>
+      <w:sz w:val="20"/>
+      <w:szCs w:val="20"/>
+    </w:rPr>
+  </w:style>
+  <w:style w:type="character" w:customStyle="1" w:styleId="token">
+    <w:name w:val="token"/>
+    <w:basedOn w:val="DefaultParagraphFont"/>
+    <w:rsid w:val="000133CF"/>
+  </w:style>
+  <w:style w:type="character" w:customStyle="1" w:styleId="apple-converted-space">
+    <w:name w:val="apple-converted-space"/>
+    <w:basedOn w:val="DefaultParagraphFont"/>
+    <w:rsid w:val="000133CF"/>
   </w:style>
 </w:styles>
 </file>

</xml_diff>

<commit_message>
Working with Design Files
</commit_message>
<xml_diff>
--- a/CSS exercises.docx
+++ b/CSS exercises.docx
@@ -214,28 +214,82 @@
           <w:b/>
           <w:lang w:val="en-US"/>
         </w:rPr>
-        <w:t xml:space="preserve"> nr 1:</w:t>
-      </w:r>
-    </w:p>
-    <w:p>
-      <w:pPr>
-        <w:rPr>
-          <w:lang w:val="en-US"/>
-        </w:rPr>
-      </w:pPr>
-    </w:p>
-    <w:p>
-      <w:pPr>
-        <w:rPr>
-          <w:lang w:val="en-US"/>
-        </w:rPr>
-      </w:pPr>
-      <w:proofErr w:type="spellStart"/>
+        <w:t xml:space="preserve"> nr 1</w:t>
+      </w:r>
+      <w:r>
+        <w:rPr>
+          <w:b/>
+          <w:lang w:val="en-US"/>
+        </w:rPr>
+        <w:t xml:space="preserve"> (</w:t>
+      </w:r>
+      <w:r>
+        <w:rPr>
+          <w:lang w:val="en-US"/>
+        </w:rPr>
+        <w:t xml:space="preserve">put </w:t>
+      </w:r>
       <w:proofErr w:type="gramStart"/>
       <w:r>
         <w:rPr>
           <w:lang w:val="en-US"/>
         </w:rPr>
+        <w:t>the :</w:t>
+      </w:r>
+      <w:proofErr w:type="gramEnd"/>
+      <w:r>
+        <w:rPr>
+          <w:lang w:val="en-US"/>
+        </w:rPr>
+        <w:t xml:space="preserve">:after pseudo-element </w:t>
+      </w:r>
+      <w:r>
+        <w:rPr>
+          <w:b/>
+          <w:lang w:val="en-US"/>
+        </w:rPr>
+        <w:t xml:space="preserve">on the containing parent element </w:t>
+      </w:r>
+      <w:r>
+        <w:rPr>
+          <w:lang w:val="en-US"/>
+        </w:rPr>
+        <w:t>of the floated contents</w:t>
+      </w:r>
+      <w:r>
+        <w:rPr>
+          <w:b/>
+          <w:lang w:val="en-US"/>
+        </w:rPr>
+        <w:t>)</w:t>
+      </w:r>
+      <w:r>
+        <w:rPr>
+          <w:b/>
+          <w:lang w:val="en-US"/>
+        </w:rPr>
+        <w:t>:</w:t>
+      </w:r>
+    </w:p>
+    <w:p>
+      <w:pPr>
+        <w:rPr>
+          <w:lang w:val="en-US"/>
+        </w:rPr>
+      </w:pPr>
+    </w:p>
+    <w:p>
+      <w:pPr>
+        <w:rPr>
+          <w:lang w:val="en-US"/>
+        </w:rPr>
+      </w:pPr>
+      <w:proofErr w:type="spellStart"/>
+      <w:proofErr w:type="gramStart"/>
+      <w:r>
+        <w:rPr>
+          <w:lang w:val="en-US"/>
+        </w:rPr>
         <w:t>main:after</w:t>
       </w:r>
       <w:proofErr w:type="spellEnd"/>
@@ -376,7 +430,21 @@
           <w:b/>
           <w:lang w:val="en-US"/>
         </w:rPr>
-        <w:t xml:space="preserve"> nr 2 (#column is the div containing the floated </w:t>
+        <w:t xml:space="preserve"> nr 2 (#column</w:t>
+      </w:r>
+      <w:r>
+        <w:rPr>
+          <w:b/>
+          <w:lang w:val="en-US"/>
+        </w:rPr>
+        <w:t>s</w:t>
+      </w:r>
+      <w:r>
+        <w:rPr>
+          <w:b/>
+          <w:lang w:val="en-US"/>
+        </w:rPr>
+        <w:t xml:space="preserve"> is the div containing the floated </w:t>
       </w:r>
       <w:proofErr w:type="spellStart"/>
       <w:r>
@@ -514,6 +582,7 @@
     <w:p>
       <w:pPr>
         <w:rPr>
+          <w:b/>
           <w:lang w:val="en-US"/>
         </w:rPr>
       </w:pPr>
@@ -526,6 +595,7 @@
       <w:proofErr w:type="gramStart"/>
       <w:r>
         <w:rPr>
+          <w:b/>
           <w:lang w:val="en-US"/>
         </w:rPr>
         <w:t>overflow</w:t>
@@ -533,6 +603,7 @@
       <w:proofErr w:type="gramEnd"/>
       <w:r>
         <w:rPr>
+          <w:b/>
           <w:lang w:val="en-US"/>
         </w:rPr>
         <w:t>: hidden;</w:t>
@@ -561,9 +632,381 @@
     <w:p>
       <w:pPr>
         <w:rPr>
-          <w:lang w:val="en-US"/>
-        </w:rPr>
-      </w:pPr>
+          <w:b/>
+          <w:lang w:val="en-US"/>
+        </w:rPr>
+      </w:pPr>
+      <w:r>
+        <w:rPr>
+          <w:b/>
+          <w:lang w:val="en-US"/>
+        </w:rPr>
+        <w:t xml:space="preserve">Example of </w:t>
+      </w:r>
+      <w:proofErr w:type="spellStart"/>
+      <w:r>
+        <w:rPr>
+          <w:b/>
+          <w:lang w:val="en-US"/>
+        </w:rPr>
+        <w:t>clearfix</w:t>
+      </w:r>
+      <w:proofErr w:type="spellEnd"/>
+      <w:r>
+        <w:rPr>
+          <w:b/>
+          <w:lang w:val="en-US"/>
+        </w:rPr>
+        <w:t xml:space="preserve"> nr</w:t>
+      </w:r>
+      <w:r>
+        <w:rPr>
+          <w:b/>
+          <w:lang w:val="en-US"/>
+        </w:rPr>
+        <w:t xml:space="preserve"> 3:</w:t>
+      </w:r>
+    </w:p>
+    <w:p>
+      <w:pPr>
+        <w:rPr>
+          <w:lang w:val="en-US"/>
+        </w:rPr>
+      </w:pPr>
+      <w:proofErr w:type="gramStart"/>
+      <w:r>
+        <w:rPr>
+          <w:lang w:val="en-US"/>
+        </w:rPr>
+        <w:t>.</w:t>
+      </w:r>
+      <w:proofErr w:type="spellStart"/>
+      <w:r>
+        <w:rPr>
+          <w:lang w:val="en-US"/>
+        </w:rPr>
+        <w:t>cf</w:t>
+      </w:r>
+      <w:proofErr w:type="spellEnd"/>
+      <w:proofErr w:type="gramEnd"/>
+      <w:r>
+        <w:rPr>
+          <w:lang w:val="en-US"/>
+        </w:rPr>
+        <w:t>::before, .</w:t>
+      </w:r>
+      <w:proofErr w:type="spellStart"/>
+      <w:r>
+        <w:rPr>
+          <w:lang w:val="en-US"/>
+        </w:rPr>
+        <w:t>cf</w:t>
+      </w:r>
+      <w:proofErr w:type="spellEnd"/>
+      <w:r>
+        <w:rPr>
+          <w:lang w:val="en-US"/>
+        </w:rPr>
+        <w:t>::after {</w:t>
+      </w:r>
+    </w:p>
+    <w:p>
+      <w:pPr>
+        <w:rPr>
+          <w:lang w:val="en-US"/>
+        </w:rPr>
+      </w:pPr>
+      <w:r>
+        <w:rPr>
+          <w:lang w:val="en-US"/>
+        </w:rPr>
+        <w:t xml:space="preserve">        </w:t>
+      </w:r>
+      <w:proofErr w:type="gramStart"/>
+      <w:r>
+        <w:rPr>
+          <w:lang w:val="en-US"/>
+        </w:rPr>
+        <w:t>display</w:t>
+      </w:r>
+      <w:proofErr w:type="gramEnd"/>
+      <w:r>
+        <w:rPr>
+          <w:lang w:val="en-US"/>
+        </w:rPr>
+        <w:t>: block;</w:t>
+      </w:r>
+    </w:p>
+    <w:p>
+      <w:pPr>
+        <w:rPr>
+          <w:lang w:val="en-US"/>
+        </w:rPr>
+      </w:pPr>
+      <w:r>
+        <w:rPr>
+          <w:lang w:val="en-US"/>
+        </w:rPr>
+        <w:t xml:space="preserve">        </w:t>
+      </w:r>
+      <w:proofErr w:type="gramStart"/>
+      <w:r>
+        <w:rPr>
+          <w:lang w:val="en-US"/>
+        </w:rPr>
+        <w:t>content</w:t>
+      </w:r>
+      <w:proofErr w:type="gramEnd"/>
+      <w:r>
+        <w:rPr>
+          <w:lang w:val="en-US"/>
+        </w:rPr>
+        <w:t>: "";</w:t>
+      </w:r>
+    </w:p>
+    <w:p>
+      <w:pPr>
+        <w:rPr>
+          <w:lang w:val="en-US"/>
+        </w:rPr>
+      </w:pPr>
+      <w:r>
+        <w:rPr>
+          <w:lang w:val="en-US"/>
+        </w:rPr>
+        <w:t xml:space="preserve">      }</w:t>
+      </w:r>
+    </w:p>
+    <w:p>
+      <w:pPr>
+        <w:rPr>
+          <w:lang w:val="en-US"/>
+        </w:rPr>
+      </w:pPr>
+    </w:p>
+    <w:p>
+      <w:pPr>
+        <w:rPr>
+          <w:lang w:val="en-US"/>
+        </w:rPr>
+      </w:pPr>
+      <w:r>
+        <w:rPr>
+          <w:lang w:val="en-US"/>
+        </w:rPr>
+        <w:t xml:space="preserve">      </w:t>
+      </w:r>
+      <w:proofErr w:type="gramStart"/>
+      <w:r>
+        <w:rPr>
+          <w:lang w:val="en-US"/>
+        </w:rPr>
+        <w:t>.</w:t>
+      </w:r>
+      <w:proofErr w:type="spellStart"/>
+      <w:r>
+        <w:rPr>
+          <w:lang w:val="en-US"/>
+        </w:rPr>
+        <w:t>cf</w:t>
+      </w:r>
+      <w:proofErr w:type="spellEnd"/>
+      <w:proofErr w:type="gramEnd"/>
+      <w:r>
+        <w:rPr>
+          <w:lang w:val="en-US"/>
+        </w:rPr>
+        <w:t>::after {</w:t>
+      </w:r>
+    </w:p>
+    <w:p>
+      <w:pPr>
+        <w:rPr>
+          <w:lang w:val="en-US"/>
+        </w:rPr>
+      </w:pPr>
+      <w:r>
+        <w:rPr>
+          <w:lang w:val="en-US"/>
+        </w:rPr>
+        <w:t xml:space="preserve">        </w:t>
+      </w:r>
+      <w:proofErr w:type="gramStart"/>
+      <w:r>
+        <w:rPr>
+          <w:lang w:val="en-US"/>
+        </w:rPr>
+        <w:t>clear</w:t>
+      </w:r>
+      <w:proofErr w:type="gramEnd"/>
+      <w:r>
+        <w:rPr>
+          <w:lang w:val="en-US"/>
+        </w:rPr>
+        <w:t>: both;</w:t>
+      </w:r>
+    </w:p>
+    <w:p>
+      <w:pPr>
+        <w:rPr>
+          <w:lang w:val="en-US"/>
+        </w:rPr>
+      </w:pPr>
+      <w:r>
+        <w:rPr>
+          <w:lang w:val="en-US"/>
+        </w:rPr>
+        <w:t xml:space="preserve">      }</w:t>
+      </w:r>
+    </w:p>
+    <w:p>
+      <w:pPr>
+        <w:rPr>
+          <w:lang w:val="en-US"/>
+        </w:rPr>
+      </w:pPr>
+    </w:p>
+    <w:p>
+      <w:pPr>
+        <w:rPr>
+          <w:b/>
+          <w:lang w:val="en-US"/>
+        </w:rPr>
+      </w:pPr>
+      <w:r>
+        <w:rPr>
+          <w:b/>
+          <w:lang w:val="en-US"/>
+        </w:rPr>
+        <w:t xml:space="preserve">Example of </w:t>
+      </w:r>
+      <w:proofErr w:type="spellStart"/>
+      <w:r>
+        <w:rPr>
+          <w:b/>
+          <w:lang w:val="en-US"/>
+        </w:rPr>
+        <w:t>clearfix</w:t>
+      </w:r>
+      <w:proofErr w:type="spellEnd"/>
+      <w:r>
+        <w:rPr>
+          <w:b/>
+          <w:lang w:val="en-US"/>
+        </w:rPr>
+        <w:t xml:space="preserve"> nr 4</w:t>
+      </w:r>
+      <w:r>
+        <w:rPr>
+          <w:b/>
+          <w:lang w:val="en-US"/>
+        </w:rPr>
+        <w:t xml:space="preserve"> (add clear: both to the element following the floated </w:t>
+      </w:r>
+      <w:proofErr w:type="spellStart"/>
+      <w:r>
+        <w:rPr>
+          <w:b/>
+          <w:lang w:val="en-US"/>
+        </w:rPr>
+        <w:t>divs</w:t>
+      </w:r>
+      <w:proofErr w:type="spellEnd"/>
+      <w:r>
+        <w:rPr>
+          <w:b/>
+          <w:lang w:val="en-US"/>
+        </w:rPr>
+        <w:t>)</w:t>
+      </w:r>
+      <w:r>
+        <w:rPr>
+          <w:b/>
+          <w:lang w:val="en-US"/>
+        </w:rPr>
+        <w:t>:</w:t>
+      </w:r>
+    </w:p>
+    <w:p>
+      <w:pPr>
+        <w:rPr>
+          <w:lang w:val="en-US"/>
+        </w:rPr>
+      </w:pPr>
+      <w:proofErr w:type="gramStart"/>
+      <w:r>
+        <w:rPr>
+          <w:lang w:val="en-US"/>
+        </w:rPr>
+        <w:t>.</w:t>
+      </w:r>
+      <w:r>
+        <w:rPr>
+          <w:lang w:val="en-US"/>
+        </w:rPr>
+        <w:t>flbx</w:t>
+      </w:r>
+      <w:proofErr w:type="gramEnd"/>
+      <w:r>
+        <w:rPr>
+          <w:lang w:val="en-US"/>
+        </w:rPr>
+        <w:t>-3 {</w:t>
+      </w:r>
+    </w:p>
+    <w:p>
+      <w:pPr>
+        <w:rPr>
+          <w:lang w:val="en-US"/>
+        </w:rPr>
+      </w:pPr>
+    </w:p>
+    <w:p>
+      <w:pPr>
+        <w:rPr>
+          <w:lang w:val="en-US"/>
+        </w:rPr>
+      </w:pPr>
+    </w:p>
+    <w:p>
+      <w:pPr>
+        <w:rPr>
+          <w:lang w:val="en-US"/>
+        </w:rPr>
+      </w:pPr>
+      <w:r>
+        <w:rPr>
+          <w:lang w:val="en-US"/>
+        </w:rPr>
+        <w:t xml:space="preserve">        </w:t>
+      </w:r>
+      <w:proofErr w:type="gramStart"/>
+      <w:r>
+        <w:rPr>
+          <w:lang w:val="en-US"/>
+        </w:rPr>
+        <w:t>clear</w:t>
+      </w:r>
+      <w:proofErr w:type="gramEnd"/>
+      <w:r>
+        <w:rPr>
+          <w:lang w:val="en-US"/>
+        </w:rPr>
+        <w:t>: both;</w:t>
+      </w:r>
+    </w:p>
+    <w:p>
+      <w:pPr>
+        <w:rPr>
+          <w:lang w:val="en-US"/>
+        </w:rPr>
+      </w:pPr>
+      <w:r>
+        <w:rPr>
+          <w:lang w:val="en-US"/>
+        </w:rPr>
+        <w:t>}</w:t>
+      </w:r>
     </w:p>
     <w:p>
       <w:pPr>
@@ -1413,6 +1856,28 @@
           <w:b/>
           <w:lang w:val="en-US"/>
         </w:rPr>
+        <w:t xml:space="preserve">, i.e. </w:t>
+      </w:r>
+      <w:r>
+        <w:rPr>
+          <w:b/>
+          <w:lang w:val="en-US"/>
+        </w:rPr>
+        <w:t xml:space="preserve">the padding and border of element </w:t>
+      </w:r>
+      <w:r>
+        <w:rPr>
+          <w:b/>
+          <w:lang w:val="en-US"/>
+        </w:rPr>
+        <w:lastRenderedPageBreak/>
+        <w:t>no longer increase its width</w:t>
+      </w:r>
+      <w:r>
+        <w:rPr>
+          <w:b/>
+          <w:lang w:val="en-US"/>
+        </w:rPr>
         <w:t xml:space="preserve"> (see </w:t>
       </w:r>
       <w:r>
@@ -1459,18 +1924,132 @@
           <w:lang w:val="en-US"/>
         </w:rPr>
       </w:pPr>
+      <w:r>
+        <w:rPr>
+          <w:lang w:val="en-US"/>
+        </w:rPr>
+        <w:t xml:space="preserve">* </w:t>
+      </w:r>
       <w:proofErr w:type="gramStart"/>
       <w:r>
         <w:rPr>
           <w:lang w:val="en-US"/>
         </w:rPr>
-        <w:t>div</w:t>
+        <w:t>{</w:t>
+      </w:r>
+      <w:r>
+        <w:rPr>
+          <w:lang w:val="en-US"/>
+        </w:rPr>
+        <w:t xml:space="preserve"> /</w:t>
       </w:r>
       <w:proofErr w:type="gramEnd"/>
       <w:r>
         <w:rPr>
           <w:lang w:val="en-US"/>
         </w:rPr>
+        <w:t>* setting box-sizing for all the elements */</w:t>
+      </w:r>
+    </w:p>
+    <w:p>
+      <w:pPr>
+        <w:rPr>
+          <w:lang w:val="en-US"/>
+        </w:rPr>
+      </w:pPr>
+      <w:r>
+        <w:rPr>
+          <w:lang w:val="en-US"/>
+        </w:rPr>
+        <w:t xml:space="preserve">          </w:t>
+      </w:r>
+      <w:proofErr w:type="gramStart"/>
+      <w:r>
+        <w:rPr>
+          <w:lang w:val="en-US"/>
+        </w:rPr>
+        <w:t>box</w:t>
+      </w:r>
+      <w:proofErr w:type="gramEnd"/>
+      <w:r>
+        <w:rPr>
+          <w:lang w:val="en-US"/>
+        </w:rPr>
+        <w:t>-sizing: border-box;</w:t>
+      </w:r>
+    </w:p>
+    <w:p>
+      <w:pPr>
+        <w:rPr>
+          <w:b/>
+          <w:lang w:val="en-US"/>
+        </w:rPr>
+      </w:pPr>
+      <w:r>
+        <w:rPr>
+          <w:lang w:val="en-US"/>
+        </w:rPr>
+        <w:t>}</w:t>
+      </w:r>
+      <w:r>
+        <w:rPr>
+          <w:b/>
+          <w:lang w:val="en-US"/>
+        </w:rPr>
+        <w:t xml:space="preserve"> </w:t>
+      </w:r>
+    </w:p>
+    <w:p>
+      <w:pPr>
+        <w:rPr>
+          <w:b/>
+          <w:lang w:val="en-US"/>
+        </w:rPr>
+      </w:pPr>
+    </w:p>
+    <w:p>
+      <w:pPr>
+        <w:rPr>
+          <w:b/>
+          <w:lang w:val="en-US"/>
+        </w:rPr>
+      </w:pPr>
+      <w:proofErr w:type="gramStart"/>
+      <w:r>
+        <w:rPr>
+          <w:b/>
+          <w:lang w:val="en-US"/>
+        </w:rPr>
+        <w:t>or</w:t>
+      </w:r>
+      <w:proofErr w:type="gramEnd"/>
+    </w:p>
+    <w:p>
+      <w:pPr>
+        <w:rPr>
+          <w:b/>
+          <w:lang w:val="en-US"/>
+        </w:rPr>
+      </w:pPr>
+    </w:p>
+    <w:p>
+      <w:pPr>
+        <w:rPr>
+          <w:lang w:val="en-US"/>
+        </w:rPr>
+      </w:pPr>
+      <w:proofErr w:type="gramStart"/>
+      <w:r>
+        <w:rPr>
+          <w:lang w:val="en-US"/>
+        </w:rPr>
+        <w:t>.simple</w:t>
+      </w:r>
+      <w:proofErr w:type="gramEnd"/>
+      <w:r>
+        <w:rPr>
+          <w:lang w:val="en-US"/>
+        </w:rPr>
         <w:t xml:space="preserve"> {</w:t>
       </w:r>
     </w:p>
@@ -1484,7 +2063,7 @@
         <w:rPr>
           <w:lang w:val="en-US"/>
         </w:rPr>
-        <w:t xml:space="preserve">    </w:t>
+        <w:t xml:space="preserve">  </w:t>
       </w:r>
       <w:proofErr w:type="gramStart"/>
       <w:r>
@@ -1498,51 +2077,204 @@
         <w:rPr>
           <w:lang w:val="en-US"/>
         </w:rPr>
-        <w:t>: 300px;</w:t>
-      </w:r>
-    </w:p>
-    <w:p>
-      <w:pPr>
-        <w:rPr>
-          <w:lang w:val="en-US"/>
-        </w:rPr>
-      </w:pPr>
-      <w:r>
-        <w:rPr>
-          <w:lang w:val="en-US"/>
-        </w:rPr>
-        <w:t xml:space="preserve">    </w:t>
+        <w:t>: 500px;</w:t>
+      </w:r>
+    </w:p>
+    <w:p>
+      <w:pPr>
+        <w:rPr>
+          <w:lang w:val="en-US"/>
+        </w:rPr>
+      </w:pPr>
+      <w:r>
+        <w:rPr>
+          <w:lang w:val="en-US"/>
+        </w:rPr>
+        <w:t xml:space="preserve">  </w:t>
       </w:r>
       <w:proofErr w:type="gramStart"/>
       <w:r>
         <w:rPr>
           <w:lang w:val="en-US"/>
         </w:rPr>
-        <w:t>height</w:t>
+        <w:t>margin</w:t>
       </w:r>
       <w:proofErr w:type="gramEnd"/>
       <w:r>
         <w:rPr>
           <w:lang w:val="en-US"/>
         </w:rPr>
-        <w:t>: 100px;</w:t>
-      </w:r>
-    </w:p>
-    <w:p>
-      <w:pPr>
-        <w:rPr>
-          <w:lang w:val="en-US"/>
-        </w:rPr>
-      </w:pPr>
-      <w:r>
-        <w:rPr>
-          <w:lang w:val="en-US"/>
-        </w:rPr>
-        <w:t xml:space="preserve">    </w:t>
+        <w:t>: 20px auto;</w:t>
+      </w:r>
+    </w:p>
+    <w:p>
+      <w:pPr>
+        <w:rPr>
+          <w:b/>
+          <w:lang w:val="en-US"/>
+        </w:rPr>
+      </w:pPr>
+      <w:r>
+        <w:rPr>
+          <w:b/>
+          <w:lang w:val="en-US"/>
+        </w:rPr>
+        <w:t xml:space="preserve">  </w:t>
       </w:r>
       <w:proofErr w:type="gramStart"/>
       <w:r>
         <w:rPr>
+          <w:b/>
+          <w:lang w:val="en-US"/>
+        </w:rPr>
+        <w:t>box</w:t>
+      </w:r>
+      <w:proofErr w:type="gramEnd"/>
+      <w:r>
+        <w:rPr>
+          <w:b/>
+          <w:lang w:val="en-US"/>
+        </w:rPr>
+        <w:t>-sizing: border-box;</w:t>
+      </w:r>
+    </w:p>
+    <w:p>
+      <w:pPr>
+        <w:rPr>
+          <w:lang w:val="en-US"/>
+        </w:rPr>
+      </w:pPr>
+      <w:r>
+        <w:rPr>
+          <w:lang w:val="en-US"/>
+        </w:rPr>
+        <w:t>}</w:t>
+      </w:r>
+    </w:p>
+    <w:p>
+      <w:pPr>
+        <w:rPr>
+          <w:lang w:val="en-US"/>
+        </w:rPr>
+      </w:pPr>
+    </w:p>
+    <w:p>
+      <w:pPr>
+        <w:rPr>
+          <w:lang w:val="en-US"/>
+        </w:rPr>
+      </w:pPr>
+      <w:proofErr w:type="gramStart"/>
+      <w:r>
+        <w:rPr>
+          <w:lang w:val="en-US"/>
+        </w:rPr>
+        <w:t>.fancy</w:t>
+      </w:r>
+      <w:proofErr w:type="gramEnd"/>
+      <w:r>
+        <w:rPr>
+          <w:lang w:val="en-US"/>
+        </w:rPr>
+        <w:t xml:space="preserve"> {</w:t>
+      </w:r>
+    </w:p>
+    <w:p>
+      <w:pPr>
+        <w:rPr>
+          <w:lang w:val="en-US"/>
+        </w:rPr>
+      </w:pPr>
+      <w:r>
+        <w:rPr>
+          <w:lang w:val="en-US"/>
+        </w:rPr>
+        <w:t xml:space="preserve">  </w:t>
+      </w:r>
+      <w:proofErr w:type="gramStart"/>
+      <w:r>
+        <w:rPr>
+          <w:lang w:val="en-US"/>
+        </w:rPr>
+        <w:t>width</w:t>
+      </w:r>
+      <w:proofErr w:type="gramEnd"/>
+      <w:r>
+        <w:rPr>
+          <w:lang w:val="en-US"/>
+        </w:rPr>
+        <w:t>: 500px;</w:t>
+      </w:r>
+    </w:p>
+    <w:p>
+      <w:pPr>
+        <w:rPr>
+          <w:lang w:val="en-US"/>
+        </w:rPr>
+      </w:pPr>
+      <w:r>
+        <w:rPr>
+          <w:lang w:val="en-US"/>
+        </w:rPr>
+        <w:t xml:space="preserve">  </w:t>
+      </w:r>
+      <w:proofErr w:type="gramStart"/>
+      <w:r>
+        <w:rPr>
+          <w:lang w:val="en-US"/>
+        </w:rPr>
+        <w:t>margin</w:t>
+      </w:r>
+      <w:proofErr w:type="gramEnd"/>
+      <w:r>
+        <w:rPr>
+          <w:lang w:val="en-US"/>
+        </w:rPr>
+        <w:t>: 20px auto;</w:t>
+      </w:r>
+    </w:p>
+    <w:p>
+      <w:pPr>
+        <w:rPr>
+          <w:lang w:val="en-US"/>
+        </w:rPr>
+      </w:pPr>
+      <w:r>
+        <w:rPr>
+          <w:lang w:val="en-US"/>
+        </w:rPr>
+        <w:t xml:space="preserve">  </w:t>
+      </w:r>
+      <w:proofErr w:type="gramStart"/>
+      <w:r>
+        <w:rPr>
+          <w:lang w:val="en-US"/>
+        </w:rPr>
+        <w:t>padding</w:t>
+      </w:r>
+      <w:proofErr w:type="gramEnd"/>
+      <w:r>
+        <w:rPr>
+          <w:lang w:val="en-US"/>
+        </w:rPr>
+        <w:t>: 50px;</w:t>
+      </w:r>
+    </w:p>
+    <w:p>
+      <w:pPr>
+        <w:rPr>
+          <w:lang w:val="en-US"/>
+        </w:rPr>
+      </w:pPr>
+      <w:r>
+        <w:rPr>
+          <w:lang w:val="en-US"/>
+        </w:rPr>
+        <w:t xml:space="preserve">  </w:t>
+      </w:r>
+      <w:proofErr w:type="gramStart"/>
+      <w:r>
+        <w:rPr>
           <w:lang w:val="en-US"/>
         </w:rPr>
         <w:t>border</w:t>
@@ -1552,22 +2284,22 @@
         <w:rPr>
           <w:lang w:val="en-US"/>
         </w:rPr>
-        <w:t>: 1px solid blue;</w:t>
-      </w:r>
-    </w:p>
-    <w:p>
-      <w:pPr>
-        <w:rPr>
-          <w:b/>
-          <w:lang w:val="en-US"/>
-        </w:rPr>
-      </w:pPr>
-      <w:r>
-        <w:rPr>
-          <w:b/>
-          <w:lang w:val="en-US"/>
-        </w:rPr>
-        <w:t xml:space="preserve">    </w:t>
+        <w:t>: solid blue 10px;</w:t>
+      </w:r>
+    </w:p>
+    <w:p>
+      <w:pPr>
+        <w:rPr>
+          <w:b/>
+          <w:lang w:val="en-US"/>
+        </w:rPr>
+      </w:pPr>
+      <w:r>
+        <w:rPr>
+          <w:b/>
+          <w:lang w:val="en-US"/>
+        </w:rPr>
+        <w:t xml:space="preserve"> </w:t>
       </w:r>
       <w:proofErr w:type="gramStart"/>
       <w:r>
@@ -1987,7 +2719,6 @@
           <w:rFonts w:ascii="Helvetica Neue" w:hAnsi="Helvetica Neue" w:cs="Times New Roman"/>
           <w:color w:val="333333"/>
         </w:rPr>
-        <w:lastRenderedPageBreak/>
         <w:t>anything</w:t>
       </w:r>
       <w:proofErr w:type="spellEnd"/>
@@ -3623,6 +4354,7 @@
           <w:rFonts w:ascii="Helvetica Neue" w:hAnsi="Helvetica Neue" w:cs="Times New Roman"/>
           <w:color w:val="333333"/>
         </w:rPr>
+        <w:lastRenderedPageBreak/>
         <w:t>columns</w:t>
       </w:r>
       <w:proofErr w:type="spellEnd"/>
@@ -6079,7 +6811,6 @@
           <w:color w:val="F8F8F2"/>
           <w:bdr w:val="none" w:sz="0" w:space="0" w:color="auto" w:frame="1"/>
         </w:rPr>
-        <w:lastRenderedPageBreak/>
         <w:tab/>
       </w:r>
       <w:proofErr w:type="spellStart"/>
@@ -6998,6 +7729,7 @@
         <w:rPr>
           <w:lang w:val="en-US"/>
         </w:rPr>
+        <w:lastRenderedPageBreak/>
         <w:t xml:space="preserve">  </w:t>
       </w:r>
       <w:proofErr w:type="gramStart"/>
@@ -7577,9 +8309,2288 @@
           <w:lang w:val="en-US"/>
         </w:rPr>
         <w:t>}</w:t>
+      </w:r>
+    </w:p>
+    <w:p>
+      <w:pPr>
+        <w:rPr>
+          <w:lang w:val="en-US"/>
+        </w:rPr>
+      </w:pPr>
+    </w:p>
+    <w:p>
+      <w:pPr>
+        <w:rPr>
+          <w:b/>
+          <w:lang w:val="en-US"/>
+        </w:rPr>
+      </w:pPr>
+      <w:r>
+        <w:rPr>
+          <w:b/>
+          <w:lang w:val="en-US"/>
+        </w:rPr>
+        <w:t>Position absolute</w:t>
+      </w:r>
+    </w:p>
+    <w:p>
+      <w:pPr>
+        <w:rPr>
+          <w:lang w:val="en-US"/>
+        </w:rPr>
+      </w:pPr>
+      <w:r>
+        <w:rPr>
+          <w:lang w:val="en-US"/>
+        </w:rPr>
+        <w:t xml:space="preserve">Absolutely positioned elements are </w:t>
+      </w:r>
+      <w:r>
+        <w:rPr>
+          <w:b/>
+          <w:lang w:val="en-US"/>
+        </w:rPr>
+        <w:t>moved in relation to their closest relatively positioned parent element</w:t>
+      </w:r>
+      <w:r>
+        <w:rPr>
+          <w:lang w:val="en-US"/>
+        </w:rPr>
+        <w:t>. Should a relatively positioned parent element not exist, the absolutely positioned element will be positioned in relation to the &lt;body&gt; element.</w:t>
+      </w:r>
+    </w:p>
+    <w:p>
+      <w:pPr>
+        <w:rPr>
+          <w:lang w:val="en-US"/>
+        </w:rPr>
+      </w:pPr>
+    </w:p>
+    <w:p>
+      <w:pPr>
+        <w:rPr>
+          <w:b/>
+          <w:lang w:val="en-US"/>
+        </w:rPr>
+      </w:pPr>
+      <w:r>
+        <w:rPr>
+          <w:b/>
+          <w:lang w:val="en-US"/>
+        </w:rPr>
+        <w:t>Centering a position absolute div:</w:t>
+      </w:r>
+    </w:p>
+    <w:p>
+      <w:pPr>
+        <w:rPr>
+          <w:lang w:val="en-US"/>
+        </w:rPr>
+      </w:pPr>
+      <w:r>
+        <w:rPr>
+          <w:lang w:val="en-US"/>
+        </w:rPr>
+        <w:t>To horizontally center a fixed width element that is positioned, you can move the element to the center of the window with position and move it back in the opposite direction with negative margin. In our example, we're moving the element from the left edge to the center of the page, then moving it back towards the left edge by half its width using negative margin.</w:t>
+      </w:r>
+    </w:p>
+    <w:p>
+      <w:pPr>
+        <w:rPr>
+          <w:lang w:val="en-US"/>
+        </w:rPr>
+      </w:pPr>
+    </w:p>
+    <w:p>
+      <w:pPr>
+        <w:rPr>
+          <w:lang w:val="en-US"/>
+        </w:rPr>
+      </w:pPr>
+      <w:r>
+        <w:rPr>
+          <w:lang w:val="en-US"/>
+        </w:rPr>
+        <w:t>#</w:t>
+      </w:r>
+      <w:proofErr w:type="gramStart"/>
+      <w:r>
+        <w:rPr>
+          <w:lang w:val="en-US"/>
+        </w:rPr>
+        <w:t>positioned</w:t>
+      </w:r>
+      <w:proofErr w:type="gramEnd"/>
+      <w:r>
+        <w:rPr>
+          <w:lang w:val="en-US"/>
+        </w:rPr>
+        <w:t xml:space="preserve"> {</w:t>
+      </w:r>
+    </w:p>
+    <w:p>
+      <w:pPr>
+        <w:rPr>
+          <w:lang w:val="en-US"/>
+        </w:rPr>
+      </w:pPr>
+      <w:r>
+        <w:rPr>
+          <w:lang w:val="en-US"/>
+        </w:rPr>
+        <w:t xml:space="preserve">  </w:t>
+      </w:r>
+      <w:proofErr w:type="gramStart"/>
+      <w:r>
+        <w:rPr>
+          <w:lang w:val="en-US"/>
+        </w:rPr>
+        <w:t>position</w:t>
+      </w:r>
+      <w:proofErr w:type="gramEnd"/>
+      <w:r>
+        <w:rPr>
+          <w:lang w:val="en-US"/>
+        </w:rPr>
+        <w:t>: absolute;</w:t>
+      </w:r>
+    </w:p>
+    <w:p>
+      <w:pPr>
+        <w:rPr>
+          <w:lang w:val="en-US"/>
+        </w:rPr>
+      </w:pPr>
+      <w:r>
+        <w:rPr>
+          <w:lang w:val="en-US"/>
+        </w:rPr>
+        <w:t xml:space="preserve">  </w:t>
+      </w:r>
+      <w:proofErr w:type="gramStart"/>
+      <w:r>
+        <w:rPr>
+          <w:lang w:val="en-US"/>
+        </w:rPr>
+        <w:t>top</w:t>
+      </w:r>
+      <w:proofErr w:type="gramEnd"/>
+      <w:r>
+        <w:rPr>
+          <w:lang w:val="en-US"/>
+        </w:rPr>
+        <w:t>: 0;</w:t>
+      </w:r>
+    </w:p>
+    <w:p>
+      <w:pPr>
+        <w:rPr>
+          <w:b/>
+          <w:lang w:val="en-US"/>
+        </w:rPr>
+      </w:pPr>
+      <w:r>
+        <w:rPr>
+          <w:b/>
+          <w:lang w:val="en-US"/>
+        </w:rPr>
+        <w:t xml:space="preserve">  </w:t>
+      </w:r>
+      <w:proofErr w:type="gramStart"/>
+      <w:r>
+        <w:rPr>
+          <w:b/>
+          <w:lang w:val="en-US"/>
+        </w:rPr>
+        <w:t>left</w:t>
+      </w:r>
+      <w:proofErr w:type="gramEnd"/>
+      <w:r>
+        <w:rPr>
+          <w:b/>
+          <w:lang w:val="en-US"/>
+        </w:rPr>
+        <w:t>: 50%;</w:t>
+      </w:r>
+      <w:r>
+        <w:rPr>
+          <w:lang w:val="en-US"/>
+        </w:rPr>
+        <w:t xml:space="preserve"> </w:t>
+      </w:r>
+      <w:r>
+        <w:rPr>
+          <w:b/>
+          <w:lang w:val="en-US"/>
+        </w:rPr>
+        <w:t>//</w:t>
+      </w:r>
+      <w:r>
+        <w:rPr>
+          <w:b/>
+        </w:rPr>
+        <w:t xml:space="preserve"> </w:t>
+      </w:r>
+      <w:r>
+        <w:rPr>
+          <w:b/>
+          <w:lang w:val="en-US"/>
+        </w:rPr>
+        <w:t>moving the element from the left edge to center of the page</w:t>
+      </w:r>
+    </w:p>
+    <w:p>
+      <w:pPr>
+        <w:rPr>
+          <w:lang w:val="en-US"/>
+        </w:rPr>
+      </w:pPr>
+      <w:r>
+        <w:rPr>
+          <w:lang w:val="en-US"/>
+        </w:rPr>
+        <w:t xml:space="preserve">  </w:t>
+      </w:r>
+      <w:proofErr w:type="gramStart"/>
+      <w:r>
+        <w:rPr>
+          <w:lang w:val="en-US"/>
+        </w:rPr>
+        <w:t>width</w:t>
+      </w:r>
+      <w:proofErr w:type="gramEnd"/>
+      <w:r>
+        <w:rPr>
+          <w:lang w:val="en-US"/>
+        </w:rPr>
+        <w:t>: 400px;</w:t>
+      </w:r>
+    </w:p>
+    <w:p>
+      <w:pPr>
+        <w:rPr>
+          <w:lang w:val="en-US"/>
+        </w:rPr>
+      </w:pPr>
+      <w:r>
+        <w:rPr>
+          <w:lang w:val="en-US"/>
+        </w:rPr>
+        <w:t xml:space="preserve">  </w:t>
+      </w:r>
+      <w:proofErr w:type="gramStart"/>
+      <w:r>
+        <w:rPr>
+          <w:lang w:val="en-US"/>
+        </w:rPr>
+        <w:t>padding</w:t>
+      </w:r>
+      <w:proofErr w:type="gramEnd"/>
+      <w:r>
+        <w:rPr>
+          <w:lang w:val="en-US"/>
+        </w:rPr>
+        <w:t>: 30px 15px;</w:t>
+      </w:r>
+    </w:p>
+    <w:p>
+      <w:pPr>
+        <w:rPr>
+          <w:b/>
+          <w:lang w:val="en-US"/>
+        </w:rPr>
+      </w:pPr>
+      <w:r>
+        <w:rPr>
+          <w:lang w:val="en-US"/>
+        </w:rPr>
+        <w:t xml:space="preserve">  </w:t>
+      </w:r>
+      <w:proofErr w:type="gramStart"/>
+      <w:r>
+        <w:rPr>
+          <w:b/>
+          <w:lang w:val="en-US"/>
+        </w:rPr>
+        <w:t>margin</w:t>
+      </w:r>
+      <w:proofErr w:type="gramEnd"/>
+      <w:r>
+        <w:rPr>
+          <w:b/>
+          <w:lang w:val="en-US"/>
+        </w:rPr>
+        <w:t>-left: -200px;</w:t>
+      </w:r>
+      <w:r>
+        <w:rPr>
+          <w:b/>
+          <w:lang w:val="en-US"/>
+        </w:rPr>
+        <w:t xml:space="preserve"> // </w:t>
+      </w:r>
+      <w:r>
+        <w:rPr>
+          <w:b/>
+          <w:lang w:val="en-US"/>
+        </w:rPr>
+        <w:t xml:space="preserve">moving it back towards left edge by half its width </w:t>
+      </w:r>
+    </w:p>
+    <w:p>
+      <w:pPr>
+        <w:rPr>
+          <w:lang w:val="en-US"/>
+        </w:rPr>
+      </w:pPr>
+      <w:r>
+        <w:rPr>
+          <w:lang w:val="en-US"/>
+        </w:rPr>
+        <w:t xml:space="preserve">  </w:t>
+      </w:r>
+      <w:proofErr w:type="gramStart"/>
+      <w:r>
+        <w:rPr>
+          <w:lang w:val="en-US"/>
+        </w:rPr>
+        <w:t>background</w:t>
+      </w:r>
+      <w:proofErr w:type="gramEnd"/>
+      <w:r>
+        <w:rPr>
+          <w:lang w:val="en-US"/>
+        </w:rPr>
+        <w:t>: #</w:t>
+      </w:r>
+      <w:proofErr w:type="spellStart"/>
+      <w:r>
+        <w:rPr>
+          <w:lang w:val="en-US"/>
+        </w:rPr>
+        <w:t>ffffcc</w:t>
+      </w:r>
+      <w:proofErr w:type="spellEnd"/>
+      <w:r>
+        <w:rPr>
+          <w:lang w:val="en-US"/>
+        </w:rPr>
+        <w:t>;</w:t>
+      </w:r>
+    </w:p>
+    <w:p>
+      <w:pPr>
+        <w:rPr>
+          <w:lang w:val="en-US"/>
+        </w:rPr>
+      </w:pPr>
+      <w:r>
+        <w:rPr>
+          <w:lang w:val="en-US"/>
+        </w:rPr>
+        <w:lastRenderedPageBreak/>
+        <w:t xml:space="preserve">  </w:t>
+      </w:r>
+      <w:proofErr w:type="gramStart"/>
+      <w:r>
+        <w:rPr>
+          <w:lang w:val="en-US"/>
+        </w:rPr>
+        <w:t>box</w:t>
+      </w:r>
+      <w:proofErr w:type="gramEnd"/>
+      <w:r>
+        <w:rPr>
+          <w:lang w:val="en-US"/>
+        </w:rPr>
+        <w:t>-sizing: border-box;</w:t>
+      </w:r>
+    </w:p>
+    <w:p>
+      <w:pPr>
+        <w:rPr>
+          <w:lang w:val="en-US"/>
+        </w:rPr>
+      </w:pPr>
+      <w:r>
+        <w:rPr>
+          <w:lang w:val="en-US"/>
+        </w:rPr>
+        <w:t>}</w:t>
+      </w:r>
+    </w:p>
+    <w:p>
+      <w:pPr>
+        <w:rPr>
+          <w:lang w:val="en-US"/>
+        </w:rPr>
+      </w:pPr>
+    </w:p>
+    <w:p>
+      <w:pPr>
+        <w:rPr>
+          <w:b/>
+          <w:lang w:val="en-US"/>
+        </w:rPr>
+      </w:pPr>
+      <w:r>
+        <w:rPr>
+          <w:b/>
+          <w:lang w:val="en-US"/>
+        </w:rPr>
+        <w:t>Taking up the entirety of the viewport:</w:t>
+      </w:r>
+    </w:p>
+    <w:p>
+      <w:pPr>
+        <w:rPr>
+          <w:lang w:val="en-US"/>
+        </w:rPr>
+      </w:pPr>
+    </w:p>
+    <w:p>
+      <w:pPr>
+        <w:rPr>
+          <w:lang w:val="en-US"/>
+        </w:rPr>
+      </w:pPr>
+      <w:proofErr w:type="gramStart"/>
+      <w:r>
+        <w:rPr>
+          <w:lang w:val="en-US"/>
+        </w:rPr>
+        <w:t>width</w:t>
+      </w:r>
+      <w:proofErr w:type="gramEnd"/>
+      <w:r>
+        <w:rPr>
+          <w:lang w:val="en-US"/>
+        </w:rPr>
+        <w:t>: 100vw;</w:t>
+      </w:r>
+    </w:p>
+    <w:p>
+      <w:pPr>
+        <w:rPr>
+          <w:lang w:val="en-US"/>
+        </w:rPr>
+      </w:pPr>
+      <w:proofErr w:type="gramStart"/>
+      <w:r>
+        <w:rPr>
+          <w:lang w:val="en-US"/>
+        </w:rPr>
+        <w:t>height</w:t>
+      </w:r>
+      <w:proofErr w:type="gramEnd"/>
+      <w:r>
+        <w:rPr>
+          <w:lang w:val="en-US"/>
+        </w:rPr>
+        <w:t xml:space="preserve">: 100vh; </w:t>
+      </w:r>
+    </w:p>
+    <w:p>
+      <w:pPr>
+        <w:rPr>
+          <w:b/>
+          <w:lang w:val="en-US"/>
+        </w:rPr>
+      </w:pPr>
+    </w:p>
+    <w:p>
+      <w:pPr>
+        <w:rPr>
+          <w:b/>
+          <w:lang w:val="en-US"/>
+        </w:rPr>
+      </w:pPr>
+      <w:r>
+        <w:rPr>
+          <w:b/>
+          <w:lang w:val="en-US"/>
+        </w:rPr>
+        <w:t>Add</w:t>
+      </w:r>
+      <w:r>
+        <w:rPr>
+          <w:b/>
+          <w:lang w:val="en-US"/>
+        </w:rPr>
+        <w:t>ing</w:t>
+      </w:r>
+      <w:r>
+        <w:rPr>
+          <w:b/>
+          <w:lang w:val="en-US"/>
+        </w:rPr>
+        <w:t xml:space="preserve"> an element to absolutely positioned </w:t>
+      </w:r>
+      <w:r>
+        <w:rPr>
+          <w:b/>
+          <w:lang w:val="en-US"/>
+        </w:rPr>
+        <w:t>div so that</w:t>
+      </w:r>
+      <w:r>
+        <w:rPr>
+          <w:b/>
+          <w:lang w:val="en-US"/>
+        </w:rPr>
+        <w:t xml:space="preserve"> it sit</w:t>
+      </w:r>
+      <w:r>
+        <w:rPr>
+          <w:b/>
+          <w:lang w:val="en-US"/>
+        </w:rPr>
+        <w:t>s</w:t>
+      </w:r>
+      <w:r>
+        <w:rPr>
+          <w:b/>
+          <w:lang w:val="en-US"/>
+        </w:rPr>
+        <w:t xml:space="preserve"> partly outside of </w:t>
+      </w:r>
+      <w:r>
+        <w:rPr>
+          <w:b/>
+          <w:lang w:val="en-US"/>
+        </w:rPr>
+        <w:t>parent element's boundaries:</w:t>
+      </w:r>
+    </w:p>
+    <w:p>
+      <w:pPr>
+        <w:rPr>
+          <w:b/>
+          <w:lang w:val="en-US"/>
+        </w:rPr>
+      </w:pPr>
+    </w:p>
+    <w:p>
+      <w:pPr>
+        <w:rPr>
+          <w:lang w:val="en-US"/>
+        </w:rPr>
+      </w:pPr>
+      <w:r>
+        <w:rPr>
+          <w:lang w:val="en-US"/>
+        </w:rPr>
+        <w:t>#</w:t>
+      </w:r>
+      <w:proofErr w:type="gramStart"/>
+      <w:r>
+        <w:rPr>
+          <w:lang w:val="en-US"/>
+        </w:rPr>
+        <w:t>positioned</w:t>
+      </w:r>
+      <w:proofErr w:type="gramEnd"/>
+      <w:r>
+        <w:rPr>
+          <w:lang w:val="en-US"/>
+        </w:rPr>
+        <w:t xml:space="preserve"> {</w:t>
+      </w:r>
+    </w:p>
+    <w:p>
+      <w:pPr>
+        <w:rPr>
+          <w:lang w:val="en-US"/>
+        </w:rPr>
+      </w:pPr>
+      <w:r>
+        <w:rPr>
+          <w:lang w:val="en-US"/>
+        </w:rPr>
+        <w:tab/>
+      </w:r>
+      <w:r>
+        <w:rPr>
+          <w:lang w:val="en-US"/>
+        </w:rPr>
+        <w:t xml:space="preserve"> </w:t>
+      </w:r>
+      <w:proofErr w:type="gramStart"/>
+      <w:r>
+        <w:rPr>
+          <w:lang w:val="en-US"/>
+        </w:rPr>
+        <w:t>position</w:t>
+      </w:r>
+      <w:proofErr w:type="gramEnd"/>
+      <w:r>
+        <w:rPr>
+          <w:lang w:val="en-US"/>
+        </w:rPr>
+        <w:t>: absolute;</w:t>
+      </w:r>
+    </w:p>
+    <w:p>
+      <w:pPr>
+        <w:rPr>
+          <w:lang w:val="en-US"/>
+        </w:rPr>
+      </w:pPr>
+      <w:r>
+        <w:rPr>
+          <w:lang w:val="en-US"/>
+        </w:rPr>
+        <w:tab/>
+      </w:r>
+      <w:proofErr w:type="gramStart"/>
+      <w:r>
+        <w:rPr>
+          <w:lang w:val="en-US"/>
+        </w:rPr>
+        <w:t>top</w:t>
+      </w:r>
+      <w:proofErr w:type="gramEnd"/>
+      <w:r>
+        <w:rPr>
+          <w:lang w:val="en-US"/>
+        </w:rPr>
+        <w:t>: 20px;</w:t>
+      </w:r>
+    </w:p>
+    <w:p>
+      <w:pPr>
+        <w:rPr>
+          <w:lang w:val="en-US"/>
+        </w:rPr>
+      </w:pPr>
+      <w:r>
+        <w:rPr>
+          <w:lang w:val="en-US"/>
+        </w:rPr>
+        <w:tab/>
+      </w:r>
+      <w:proofErr w:type="gramStart"/>
+      <w:r>
+        <w:rPr>
+          <w:lang w:val="en-US"/>
+        </w:rPr>
+        <w:t>left</w:t>
+      </w:r>
+      <w:proofErr w:type="gramEnd"/>
+      <w:r>
+        <w:rPr>
+          <w:lang w:val="en-US"/>
+        </w:rPr>
+        <w:t>: 50%;</w:t>
+      </w:r>
+    </w:p>
+    <w:p>
+      <w:pPr>
+        <w:rPr>
+          <w:lang w:val="en-US"/>
+        </w:rPr>
+      </w:pPr>
+      <w:r>
+        <w:rPr>
+          <w:lang w:val="en-US"/>
+        </w:rPr>
+        <w:tab/>
+      </w:r>
+      <w:r>
+        <w:rPr>
+          <w:lang w:val="en-US"/>
+        </w:rPr>
+        <w:t>/* Add a z-index greater than the elements you want to appear on top of */</w:t>
+      </w:r>
+    </w:p>
+    <w:p>
+      <w:pPr>
+        <w:rPr>
+          <w:lang w:val="en-US"/>
+        </w:rPr>
+      </w:pPr>
+      <w:r>
+        <w:rPr>
+          <w:lang w:val="en-US"/>
+        </w:rPr>
+        <w:t xml:space="preserve">  </w:t>
+      </w:r>
+      <w:r>
+        <w:rPr>
+          <w:lang w:val="en-US"/>
+        </w:rPr>
+        <w:tab/>
+      </w:r>
+      <w:r>
+        <w:rPr>
+          <w:lang w:val="en-US"/>
+        </w:rPr>
+        <w:t xml:space="preserve"> </w:t>
+      </w:r>
+      <w:proofErr w:type="gramStart"/>
+      <w:r>
+        <w:rPr>
+          <w:lang w:val="en-US"/>
+        </w:rPr>
+        <w:t>z</w:t>
+      </w:r>
+      <w:proofErr w:type="gramEnd"/>
+      <w:r>
+        <w:rPr>
+          <w:lang w:val="en-US"/>
+        </w:rPr>
+        <w:t>-index: 2;</w:t>
+      </w:r>
+    </w:p>
+    <w:p>
+      <w:pPr>
+        <w:rPr>
+          <w:lang w:val="en-US"/>
+        </w:rPr>
+      </w:pPr>
+      <w:r>
+        <w:rPr>
+          <w:lang w:val="en-US"/>
+        </w:rPr>
+        <w:tab/>
+      </w:r>
+      <w:proofErr w:type="gramStart"/>
+      <w:r>
+        <w:rPr>
+          <w:lang w:val="en-US"/>
+        </w:rPr>
+        <w:t>padding</w:t>
+      </w:r>
+      <w:proofErr w:type="gramEnd"/>
+      <w:r>
+        <w:rPr>
+          <w:lang w:val="en-US"/>
+        </w:rPr>
+        <w:t>: 30px 15px;</w:t>
+      </w:r>
+    </w:p>
+    <w:p>
+      <w:pPr>
+        <w:rPr>
+          <w:lang w:val="en-US"/>
+        </w:rPr>
+      </w:pPr>
+      <w:r>
+        <w:rPr>
+          <w:lang w:val="en-US"/>
+        </w:rPr>
+        <w:tab/>
+      </w:r>
+      <w:proofErr w:type="gramStart"/>
+      <w:r>
+        <w:rPr>
+          <w:lang w:val="en-US"/>
+        </w:rPr>
+        <w:t>margin</w:t>
+      </w:r>
+      <w:proofErr w:type="gramEnd"/>
+      <w:r>
+        <w:rPr>
+          <w:lang w:val="en-US"/>
+        </w:rPr>
+        <w:t>-left: -200px;</w:t>
+      </w:r>
+    </w:p>
+    <w:p>
+      <w:pPr>
+        <w:rPr>
+          <w:lang w:val="en-US"/>
+        </w:rPr>
+      </w:pPr>
+      <w:r>
+        <w:rPr>
+          <w:lang w:val="en-US"/>
+        </w:rPr>
+        <w:tab/>
+      </w:r>
+      <w:proofErr w:type="gramStart"/>
+      <w:r>
+        <w:rPr>
+          <w:lang w:val="en-US"/>
+        </w:rPr>
+        <w:t>background</w:t>
+      </w:r>
+      <w:proofErr w:type="gramEnd"/>
+      <w:r>
+        <w:rPr>
+          <w:lang w:val="en-US"/>
+        </w:rPr>
+        <w:t>: #</w:t>
+      </w:r>
+      <w:proofErr w:type="spellStart"/>
+      <w:r>
+        <w:rPr>
+          <w:lang w:val="en-US"/>
+        </w:rPr>
+        <w:t>ffffcc</w:t>
+      </w:r>
+      <w:proofErr w:type="spellEnd"/>
+      <w:r>
+        <w:rPr>
+          <w:lang w:val="en-US"/>
+        </w:rPr>
+        <w:t>;</w:t>
+      </w:r>
+    </w:p>
+    <w:p>
+      <w:pPr>
+        <w:rPr>
+          <w:lang w:val="en-US"/>
+        </w:rPr>
+      </w:pPr>
+      <w:r>
+        <w:rPr>
+          <w:lang w:val="en-US"/>
+        </w:rPr>
+        <w:tab/>
+      </w:r>
+      <w:proofErr w:type="gramStart"/>
+      <w:r>
+        <w:rPr>
+          <w:lang w:val="en-US"/>
+        </w:rPr>
+        <w:t>width</w:t>
+      </w:r>
+      <w:proofErr w:type="gramEnd"/>
+      <w:r>
+        <w:rPr>
+          <w:lang w:val="en-US"/>
+        </w:rPr>
+        <w:t>: 400px;</w:t>
+      </w:r>
+    </w:p>
+    <w:p>
+      <w:pPr>
+        <w:rPr>
+          <w:lang w:val="en-US"/>
+        </w:rPr>
+      </w:pPr>
+      <w:r>
+        <w:rPr>
+          <w:lang w:val="en-US"/>
+        </w:rPr>
+        <w:tab/>
+      </w:r>
+      <w:proofErr w:type="gramStart"/>
+      <w:r>
+        <w:rPr>
+          <w:lang w:val="en-US"/>
+        </w:rPr>
+        <w:t>box</w:t>
+      </w:r>
+      <w:proofErr w:type="gramEnd"/>
+      <w:r>
+        <w:rPr>
+          <w:lang w:val="en-US"/>
+        </w:rPr>
+        <w:t>-sizing: border-box;</w:t>
+      </w:r>
+    </w:p>
+    <w:p>
+      <w:pPr>
+        <w:rPr>
+          <w:lang w:val="en-US"/>
+        </w:rPr>
+      </w:pPr>
+      <w:r>
+        <w:rPr>
+          <w:lang w:val="en-US"/>
+        </w:rPr>
+        <w:tab/>
+      </w:r>
+      <w:r>
+        <w:rPr>
+          <w:lang w:val="en-US"/>
+        </w:rPr>
+        <w:t>}</w:t>
+      </w:r>
+    </w:p>
+    <w:p>
+      <w:pPr>
+        <w:rPr>
+          <w:lang w:val="en-US"/>
+        </w:rPr>
+      </w:pPr>
+      <w:r>
+        <w:rPr>
+          <w:lang w:val="en-US"/>
+        </w:rPr>
+        <w:t>#</w:t>
+      </w:r>
+      <w:proofErr w:type="gramStart"/>
+      <w:r>
+        <w:rPr>
+          <w:b/>
+          <w:lang w:val="en-US"/>
+        </w:rPr>
+        <w:t>positioned</w:t>
+      </w:r>
+      <w:proofErr w:type="gramEnd"/>
+      <w:r>
+        <w:rPr>
+          <w:b/>
+          <w:lang w:val="en-US"/>
+        </w:rPr>
+        <w:t xml:space="preserve"> span</w:t>
+      </w:r>
+      <w:r>
+        <w:rPr>
+          <w:lang w:val="en-US"/>
+        </w:rPr>
+        <w:t xml:space="preserve"> {</w:t>
+      </w:r>
+    </w:p>
+    <w:p>
+      <w:pPr>
+        <w:rPr>
+          <w:lang w:val="en-US"/>
+        </w:rPr>
+      </w:pPr>
+      <w:r>
+        <w:rPr>
+          <w:lang w:val="en-US"/>
+        </w:rPr>
+        <w:tab/>
+      </w:r>
+      <w:proofErr w:type="gramStart"/>
+      <w:r>
+        <w:rPr>
+          <w:b/>
+          <w:lang w:val="en-US"/>
+        </w:rPr>
+        <w:t>position</w:t>
+      </w:r>
+      <w:proofErr w:type="gramEnd"/>
+      <w:r>
+        <w:rPr>
+          <w:b/>
+          <w:lang w:val="en-US"/>
+        </w:rPr>
+        <w:t>: absolute</w:t>
+      </w:r>
+      <w:r>
+        <w:rPr>
+          <w:lang w:val="en-US"/>
+        </w:rPr>
+        <w:t>;</w:t>
+      </w:r>
+    </w:p>
+    <w:p>
+      <w:pPr>
+        <w:rPr>
+          <w:b/>
+          <w:lang w:val="en-US"/>
+        </w:rPr>
+      </w:pPr>
+      <w:r>
+        <w:rPr>
+          <w:lang w:val="en-US"/>
+        </w:rPr>
+        <w:tab/>
+      </w:r>
+      <w:proofErr w:type="gramStart"/>
+      <w:r>
+        <w:rPr>
+          <w:b/>
+          <w:lang w:val="en-US"/>
+        </w:rPr>
+        <w:t>top</w:t>
+      </w:r>
+      <w:proofErr w:type="gramEnd"/>
+      <w:r>
+        <w:rPr>
+          <w:b/>
+          <w:lang w:val="en-US"/>
+        </w:rPr>
+        <w:t>: -10px;</w:t>
+      </w:r>
+    </w:p>
+    <w:p>
+      <w:pPr>
+        <w:rPr>
+          <w:b/>
+          <w:lang w:val="en-US"/>
+        </w:rPr>
+      </w:pPr>
+      <w:r>
+        <w:rPr>
+          <w:b/>
+          <w:lang w:val="en-US"/>
+        </w:rPr>
+        <w:tab/>
+      </w:r>
+      <w:proofErr w:type="gramStart"/>
+      <w:r>
+        <w:rPr>
+          <w:b/>
+          <w:lang w:val="en-US"/>
+        </w:rPr>
+        <w:t>left</w:t>
+      </w:r>
+      <w:proofErr w:type="gramEnd"/>
+      <w:r>
+        <w:rPr>
+          <w:b/>
+          <w:lang w:val="en-US"/>
+        </w:rPr>
+        <w:t>: -10px;</w:t>
+      </w:r>
+    </w:p>
+    <w:p>
+      <w:pPr>
+        <w:rPr>
+          <w:lang w:val="en-US"/>
+        </w:rPr>
+      </w:pPr>
+      <w:r>
+        <w:rPr>
+          <w:lang w:val="en-US"/>
+        </w:rPr>
+        <w:tab/>
+      </w:r>
+      <w:proofErr w:type="gramStart"/>
+      <w:r>
+        <w:rPr>
+          <w:lang w:val="en-US"/>
+        </w:rPr>
+        <w:t>width</w:t>
+      </w:r>
+      <w:proofErr w:type="gramEnd"/>
+      <w:r>
+        <w:rPr>
+          <w:lang w:val="en-US"/>
+        </w:rPr>
+        <w:t>: 20px;</w:t>
+      </w:r>
+    </w:p>
+    <w:p>
+      <w:pPr>
+        <w:rPr>
+          <w:lang w:val="en-US"/>
+        </w:rPr>
+      </w:pPr>
+      <w:r>
+        <w:rPr>
+          <w:lang w:val="en-US"/>
+        </w:rPr>
+        <w:tab/>
+      </w:r>
+      <w:proofErr w:type="gramStart"/>
+      <w:r>
+        <w:rPr>
+          <w:lang w:val="en-US"/>
+        </w:rPr>
+        <w:t>height</w:t>
+      </w:r>
+      <w:proofErr w:type="gramEnd"/>
+      <w:r>
+        <w:rPr>
+          <w:lang w:val="en-US"/>
+        </w:rPr>
+        <w:t>: 20px;</w:t>
+      </w:r>
+    </w:p>
+    <w:p>
+      <w:pPr>
+        <w:rPr>
+          <w:lang w:val="en-US"/>
+        </w:rPr>
+      </w:pPr>
+      <w:r>
+        <w:rPr>
+          <w:lang w:val="en-US"/>
+        </w:rPr>
+        <w:tab/>
+      </w:r>
+      <w:proofErr w:type="gramStart"/>
+      <w:r>
+        <w:rPr>
+          <w:lang w:val="en-US"/>
+        </w:rPr>
+        <w:t>background</w:t>
+      </w:r>
+      <w:proofErr w:type="gramEnd"/>
+      <w:r>
+        <w:rPr>
+          <w:lang w:val="en-US"/>
+        </w:rPr>
+        <w:t>: #fcfc99;</w:t>
+      </w:r>
+    </w:p>
+    <w:p>
+      <w:pPr>
+        <w:rPr>
+          <w:lang w:val="en-US"/>
+        </w:rPr>
+      </w:pPr>
+      <w:r>
+        <w:rPr>
+          <w:lang w:val="en-US"/>
+        </w:rPr>
+        <w:tab/>
+      </w:r>
+      <w:r>
+        <w:rPr>
+          <w:lang w:val="en-US"/>
+        </w:rPr>
+        <w:t>}</w:t>
+      </w:r>
+    </w:p>
+    <w:p>
+      <w:pPr>
+        <w:rPr>
+          <w:lang w:val="en-US"/>
+        </w:rPr>
+      </w:pPr>
+    </w:p>
+    <w:p>
+      <w:pPr>
+        <w:rPr>
+          <w:lang w:val="en-US"/>
+        </w:rPr>
+      </w:pPr>
+      <w:r>
+        <w:rPr>
+          <w:b/>
+          <w:lang w:val="en-US"/>
+        </w:rPr>
+        <w:t xml:space="preserve">Inline elements (e.g. anchors) &amp; margins: </w:t>
+      </w:r>
+      <w:r>
+        <w:rPr>
+          <w:lang w:val="en-US"/>
+        </w:rPr>
+        <w:t>they take only left and right margin values</w:t>
+      </w:r>
+    </w:p>
+    <w:p>
+      <w:pPr>
+        <w:rPr>
+          <w:lang w:val="en-US"/>
+        </w:rPr>
+      </w:pPr>
+      <w:r>
+        <w:rPr>
+          <w:b/>
+          <w:lang w:val="en-US"/>
+        </w:rPr>
+        <w:t xml:space="preserve">Inline elements (e.g. anchors) &amp; padding: </w:t>
+      </w:r>
+      <w:r>
+        <w:rPr>
+          <w:lang w:val="en-US"/>
+        </w:rPr>
+        <w:t>they take padding values for all sides</w:t>
+      </w:r>
+    </w:p>
+    <w:p>
+      <w:pPr>
+        <w:rPr>
+          <w:lang w:val="en-US"/>
+        </w:rPr>
+      </w:pPr>
+    </w:p>
+    <w:p>
+      <w:pPr>
+        <w:rPr>
+          <w:lang w:val="en-US"/>
+        </w:rPr>
+      </w:pPr>
+      <w:r>
+        <w:rPr>
+          <w:b/>
+          <w:lang w:val="en-US"/>
+        </w:rPr>
+        <w:t>Floating inline elements take padding and margins on all sides</w:t>
+      </w:r>
+    </w:p>
+    <w:p>
+      <w:pPr>
+        <w:rPr>
+          <w:lang w:val="en-US"/>
+        </w:rPr>
+      </w:pPr>
+    </w:p>
+    <w:p>
+      <w:pPr>
+        <w:rPr>
+          <w:b/>
+          <w:lang w:val="en-US"/>
+        </w:rPr>
+      </w:pPr>
+      <w:r>
+        <w:rPr>
+          <w:b/>
+          <w:lang w:val="en-US"/>
+        </w:rPr>
+        <w:t>Centering div + improving</w:t>
+      </w:r>
+      <w:r>
+        <w:rPr>
+          <w:b/>
+          <w:lang w:val="en-US"/>
+        </w:rPr>
+        <w:t xml:space="preserve"> the browser's handling of small windows</w:t>
+      </w:r>
+      <w:r>
+        <w:rPr>
+          <w:b/>
+          <w:lang w:val="en-US"/>
+        </w:rPr>
+        <w:t>:</w:t>
+      </w:r>
+    </w:p>
+    <w:p>
+      <w:pPr>
+        <w:rPr>
+          <w:lang w:val="en-US"/>
+        </w:rPr>
+      </w:pPr>
+      <w:r>
+        <w:rPr>
+          <w:lang w:val="en-US"/>
+        </w:rPr>
+        <w:t>#</w:t>
+      </w:r>
+      <w:proofErr w:type="gramStart"/>
+      <w:r>
+        <w:rPr>
+          <w:lang w:val="en-US"/>
+        </w:rPr>
+        <w:t>main</w:t>
+      </w:r>
+      <w:proofErr w:type="gramEnd"/>
+      <w:r>
+        <w:rPr>
+          <w:lang w:val="en-US"/>
+        </w:rPr>
+        <w:t xml:space="preserve"> {</w:t>
+      </w:r>
+    </w:p>
+    <w:p>
+      <w:pPr>
+        <w:rPr>
+          <w:lang w:val="en-US"/>
+        </w:rPr>
+      </w:pPr>
+      <w:r>
+        <w:rPr>
+          <w:lang w:val="en-US"/>
+        </w:rPr>
+        <w:t xml:space="preserve">  </w:t>
+      </w:r>
+      <w:proofErr w:type="gramStart"/>
+      <w:r>
+        <w:rPr>
+          <w:b/>
+          <w:lang w:val="en-US"/>
+        </w:rPr>
+        <w:t>max</w:t>
+      </w:r>
+      <w:proofErr w:type="gramEnd"/>
+      <w:r>
+        <w:rPr>
+          <w:b/>
+          <w:lang w:val="en-US"/>
+        </w:rPr>
+        <w:t>-width: 600px</w:t>
+      </w:r>
+      <w:r>
+        <w:rPr>
+          <w:lang w:val="en-US"/>
+        </w:rPr>
+        <w:t>;</w:t>
+      </w:r>
+    </w:p>
+    <w:p>
+      <w:pPr>
+        <w:rPr>
+          <w:lang w:val="en-US"/>
+        </w:rPr>
+      </w:pPr>
+      <w:r>
+        <w:rPr>
+          <w:lang w:val="en-US"/>
+        </w:rPr>
+        <w:t xml:space="preserve">  </w:t>
+      </w:r>
+      <w:proofErr w:type="gramStart"/>
+      <w:r>
+        <w:rPr>
+          <w:lang w:val="en-US"/>
+        </w:rPr>
+        <w:t>margin</w:t>
+      </w:r>
+      <w:proofErr w:type="gramEnd"/>
+      <w:r>
+        <w:rPr>
+          <w:lang w:val="en-US"/>
+        </w:rPr>
+        <w:t xml:space="preserve">: 0 auto; </w:t>
+      </w:r>
+    </w:p>
+    <w:p>
+      <w:pPr>
+        <w:rPr>
+          <w:lang w:val="en-US"/>
+        </w:rPr>
+      </w:pPr>
+      <w:r>
+        <w:rPr>
+          <w:lang w:val="en-US"/>
+        </w:rPr>
+        <w:t>}</w:t>
+      </w:r>
+    </w:p>
+    <w:p>
+      <w:pPr>
+        <w:rPr>
+          <w:lang w:val="en-US"/>
+        </w:rPr>
+      </w:pPr>
+    </w:p>
+    <w:p>
+      <w:pPr>
+        <w:rPr>
+          <w:b/>
+          <w:lang w:val="en-US"/>
+        </w:rPr>
+      </w:pPr>
+      <w:r>
+        <w:rPr>
+          <w:b/>
+          <w:lang w:val="en-US"/>
+        </w:rPr>
+        <w:t>Example of media query</w:t>
+      </w:r>
+    </w:p>
+    <w:p>
+      <w:pPr>
+        <w:rPr>
+          <w:lang w:val="en-US"/>
+        </w:rPr>
+      </w:pPr>
+      <w:r>
+        <w:rPr>
+          <w:lang w:val="en-US"/>
+        </w:rPr>
+        <w:t>@</w:t>
+      </w:r>
+      <w:proofErr w:type="gramStart"/>
+      <w:r>
+        <w:rPr>
+          <w:lang w:val="en-US"/>
+        </w:rPr>
+        <w:t>media</w:t>
+      </w:r>
+      <w:proofErr w:type="gramEnd"/>
+      <w:r>
+        <w:rPr>
+          <w:lang w:val="en-US"/>
+        </w:rPr>
+        <w:t xml:space="preserve"> screen and (max-width:599px) {</w:t>
+      </w:r>
+    </w:p>
+    <w:p>
+      <w:pPr>
+        <w:rPr>
+          <w:lang w:val="en-US"/>
+        </w:rPr>
+      </w:pPr>
+      <w:r>
+        <w:rPr>
+          <w:lang w:val="en-US"/>
+        </w:rPr>
+        <w:t xml:space="preserve">  </w:t>
+      </w:r>
+      <w:proofErr w:type="spellStart"/>
+      <w:proofErr w:type="gramStart"/>
+      <w:r>
+        <w:rPr>
+          <w:lang w:val="en-US"/>
+        </w:rPr>
+        <w:t>nav</w:t>
+      </w:r>
+      <w:proofErr w:type="spellEnd"/>
+      <w:proofErr w:type="gramEnd"/>
+      <w:r>
+        <w:rPr>
+          <w:lang w:val="en-US"/>
+        </w:rPr>
+        <w:t xml:space="preserve"> li {</w:t>
+      </w:r>
+    </w:p>
+    <w:p>
+      <w:pPr>
+        <w:rPr>
+          <w:lang w:val="en-US"/>
+        </w:rPr>
+      </w:pPr>
+      <w:r>
+        <w:rPr>
+          <w:lang w:val="en-US"/>
+        </w:rPr>
+        <w:lastRenderedPageBreak/>
+        <w:t xml:space="preserve">    </w:t>
+      </w:r>
+      <w:proofErr w:type="gramStart"/>
+      <w:r>
+        <w:rPr>
+          <w:lang w:val="en-US"/>
+        </w:rPr>
+        <w:t>display</w:t>
+      </w:r>
+      <w:proofErr w:type="gramEnd"/>
+      <w:r>
+        <w:rPr>
+          <w:lang w:val="en-US"/>
+        </w:rPr>
+        <w:t>: inline;</w:t>
+      </w:r>
+    </w:p>
+    <w:p>
+      <w:pPr>
+        <w:rPr>
+          <w:lang w:val="en-US"/>
+        </w:rPr>
+      </w:pPr>
+      <w:r>
+        <w:rPr>
+          <w:lang w:val="en-US"/>
+        </w:rPr>
+        <w:t xml:space="preserve">  }</w:t>
+      </w:r>
+    </w:p>
+    <w:p>
+      <w:pPr>
+        <w:rPr>
+          <w:lang w:val="en-US"/>
+        </w:rPr>
+      </w:pPr>
+      <w:r>
+        <w:rPr>
+          <w:lang w:val="en-US"/>
+        </w:rPr>
+        <w:t>}</w:t>
+      </w:r>
+    </w:p>
+    <w:p>
+      <w:pPr>
+        <w:rPr>
+          <w:lang w:val="en-US"/>
+        </w:rPr>
+      </w:pPr>
+    </w:p>
+    <w:p>
+      <w:pPr>
+        <w:rPr>
+          <w:lang w:val="en-US"/>
+        </w:rPr>
+      </w:pPr>
+      <w:r>
+        <w:rPr>
+          <w:b/>
+          <w:lang w:val="en-US"/>
+        </w:rPr>
+        <w:t>Sites that use media queries:</w:t>
+      </w:r>
+      <w:r>
+        <w:rPr>
+          <w:b/>
+          <w:lang w:val="en-US"/>
+        </w:rPr>
+        <w:t xml:space="preserve"> </w:t>
+      </w:r>
+      <w:hyperlink r:id="rId7" w:history="1">
+        <w:r>
+          <w:rPr>
+            <w:rStyle w:val="Hyperlink"/>
+            <w:lang w:val="en-US"/>
+          </w:rPr>
+          <w:t>http://mediaqueri.es</w:t>
+        </w:r>
+      </w:hyperlink>
+    </w:p>
+    <w:p>
+      <w:pPr>
+        <w:rPr>
+          <w:b/>
+          <w:lang w:val="en-US"/>
+        </w:rPr>
+      </w:pPr>
+      <w:r>
+        <w:rPr>
+          <w:b/>
+          <w:lang w:val="en-US"/>
+        </w:rPr>
+        <w:t xml:space="preserve">Media queries documentation: </w:t>
+      </w:r>
+      <w:hyperlink r:id="rId8" w:history="1">
+        <w:r>
+          <w:rPr>
+            <w:rStyle w:val="Hyperlink"/>
+            <w:lang w:val="en-US"/>
+          </w:rPr>
+          <w:t>https://developer.mozilla.org/en-US/docs/Web/CSS/Media_Queries/Using_media_queries</w:t>
+        </w:r>
+      </w:hyperlink>
+    </w:p>
+    <w:p>
+      <w:pPr>
+        <w:rPr>
+          <w:lang w:val="en-US"/>
+        </w:rPr>
+      </w:pPr>
+    </w:p>
+    <w:p>
+      <w:pPr>
+        <w:rPr>
+          <w:lang w:val="en-US"/>
+        </w:rPr>
+      </w:pPr>
+      <w:r>
+        <w:rPr>
+          <w:b/>
+          <w:lang w:val="en-US"/>
+        </w:rPr>
+        <w:t xml:space="preserve">Inline-block layout: </w:t>
+      </w:r>
+      <w:r>
+        <w:rPr>
+          <w:lang w:val="en-US"/>
+        </w:rPr>
+        <w:t>t</w:t>
+      </w:r>
+      <w:r>
+        <w:rPr>
+          <w:lang w:val="en-US"/>
+        </w:rPr>
+        <w:t>here will be a gap between the columns if there is any whitespace between them in the HTML</w:t>
+      </w:r>
+    </w:p>
+    <w:p>
+      <w:pPr>
+        <w:rPr>
+          <w:lang w:val="en-US"/>
+        </w:rPr>
+      </w:pPr>
+    </w:p>
+    <w:p>
+      <w:pPr>
+        <w:rPr>
+          <w:b/>
+          <w:lang w:val="en-US"/>
+        </w:rPr>
+      </w:pPr>
+      <w:r>
+        <w:rPr>
+          <w:b/>
+          <w:lang w:val="en-US"/>
+        </w:rPr>
+        <w:t xml:space="preserve">CSS frameworks: </w:t>
+      </w:r>
+      <w:hyperlink r:id="rId9" w:history="1">
+        <w:r>
+          <w:rPr>
+            <w:rStyle w:val="Hyperlink"/>
+            <w:b/>
+            <w:lang w:val="en-US"/>
+          </w:rPr>
+          <w:t>http://learnlayout.com/frameworks.html</w:t>
+        </w:r>
+      </w:hyperlink>
+    </w:p>
+    <w:p>
+      <w:pPr>
+        <w:rPr>
+          <w:b/>
+          <w:lang w:val="en-US"/>
+        </w:rPr>
+      </w:pPr>
+    </w:p>
+    <w:p>
+      <w:pPr>
+        <w:rPr>
+          <w:b/>
+          <w:lang w:val="en-US"/>
+        </w:rPr>
+      </w:pPr>
+      <w:r>
+        <w:rPr>
+          <w:b/>
+          <w:lang w:val="en-US"/>
+        </w:rPr>
+        <w:t>A simple CSS reset:</w:t>
+      </w:r>
+    </w:p>
+    <w:p>
+      <w:pPr>
+        <w:rPr>
+          <w:lang w:val="en-US"/>
+        </w:rPr>
+      </w:pPr>
+      <w:r>
+        <w:rPr>
+          <w:lang w:val="en-US"/>
+        </w:rPr>
+        <w:t>/*</w:t>
+      </w:r>
+    </w:p>
+    <w:p>
+      <w:pPr>
+        <w:rPr>
+          <w:lang w:val="en-US"/>
+        </w:rPr>
+      </w:pPr>
+      <w:r>
+        <w:rPr>
+          <w:lang w:val="en-US"/>
+        </w:rPr>
+        <w:t>----------------------------------------</w:t>
+      </w:r>
+    </w:p>
+    <w:p>
+      <w:pPr>
+        <w:rPr>
+          <w:lang w:val="en-US"/>
+        </w:rPr>
+      </w:pPr>
+      <w:proofErr w:type="spellStart"/>
+      <w:r>
+        <w:rPr>
+          <w:lang w:val="en-US"/>
+        </w:rPr>
+        <w:t>Tantek</w:t>
+      </w:r>
+      <w:proofErr w:type="spellEnd"/>
+      <w:r>
+        <w:rPr>
+          <w:lang w:val="en-US"/>
+        </w:rPr>
+        <w:t xml:space="preserve"> </w:t>
+      </w:r>
+      <w:proofErr w:type="spellStart"/>
+      <w:r>
+        <w:rPr>
+          <w:lang w:val="en-US"/>
+        </w:rPr>
+        <w:t>Celik's</w:t>
+      </w:r>
+      <w:proofErr w:type="spellEnd"/>
+      <w:r>
+        <w:rPr>
+          <w:lang w:val="en-US"/>
+        </w:rPr>
+        <w:t xml:space="preserve"> </w:t>
+      </w:r>
+      <w:proofErr w:type="spellStart"/>
+      <w:r>
+        <w:rPr>
+          <w:lang w:val="en-US"/>
+        </w:rPr>
+        <w:t>Whitepsace</w:t>
+      </w:r>
+      <w:proofErr w:type="spellEnd"/>
+      <w:r>
+        <w:rPr>
+          <w:lang w:val="en-US"/>
+        </w:rPr>
+        <w:t xml:space="preserve"> Reset</w:t>
+      </w:r>
+    </w:p>
+    <w:p>
+      <w:pPr>
+        <w:rPr>
+          <w:lang w:val="en-US"/>
+        </w:rPr>
+      </w:pPr>
+      <w:r>
+        <w:rPr>
+          <w:lang w:val="en-US"/>
+        </w:rPr>
+        <w:t xml:space="preserve">     Author:    </w:t>
+      </w:r>
+      <w:proofErr w:type="spellStart"/>
+      <w:r>
+        <w:rPr>
+          <w:lang w:val="en-US"/>
+        </w:rPr>
+        <w:t>Tantek</w:t>
+      </w:r>
+      <w:proofErr w:type="spellEnd"/>
+      <w:r>
+        <w:rPr>
+          <w:lang w:val="en-US"/>
+        </w:rPr>
+        <w:t xml:space="preserve"> </w:t>
+      </w:r>
+      <w:proofErr w:type="spellStart"/>
+      <w:r>
+        <w:rPr>
+          <w:lang w:val="en-US"/>
+        </w:rPr>
+        <w:t>Celik</w:t>
+      </w:r>
+      <w:proofErr w:type="spellEnd"/>
+      <w:r>
+        <w:rPr>
+          <w:lang w:val="en-US"/>
+        </w:rPr>
+        <w:t>, Shane Riley</w:t>
+      </w:r>
+    </w:p>
+    <w:p>
+      <w:pPr>
+        <w:rPr>
+          <w:lang w:val="en-US"/>
+        </w:rPr>
+      </w:pPr>
+      <w:r>
+        <w:rPr>
+          <w:lang w:val="en-US"/>
+        </w:rPr>
+        <w:t xml:space="preserve">    Version:    (CC) 2010 Some Rights Reserved - http://creativecommons.org/licenses/by/2.0</w:t>
+      </w:r>
+    </w:p>
+    <w:p>
+      <w:pPr>
+        <w:rPr>
+          <w:lang w:val="en-US"/>
+        </w:rPr>
+      </w:pPr>
+      <w:r>
+        <w:rPr>
+          <w:lang w:val="en-US"/>
+        </w:rPr>
+        <w:t>Description:  Resets default styling of common browsers to a common base</w:t>
+      </w:r>
+    </w:p>
+    <w:p>
+      <w:pPr>
+        <w:rPr>
+          <w:lang w:val="en-US"/>
+        </w:rPr>
+      </w:pPr>
+      <w:r>
+        <w:rPr>
+          <w:lang w:val="en-US"/>
+        </w:rPr>
+        <w:t>----------------------------------------</w:t>
+      </w:r>
+    </w:p>
+    <w:p>
+      <w:pPr>
+        <w:rPr>
+          <w:lang w:val="en-US"/>
+        </w:rPr>
+      </w:pPr>
+      <w:r>
+        <w:rPr>
+          <w:lang w:val="en-US"/>
+        </w:rPr>
+        <w:t>*/</w:t>
+      </w:r>
+    </w:p>
+    <w:p>
+      <w:pPr>
+        <w:rPr>
+          <w:lang w:val="en-US"/>
+        </w:rPr>
+      </w:pPr>
+    </w:p>
+    <w:p>
+      <w:pPr>
+        <w:rPr>
+          <w:lang w:val="en-US"/>
+        </w:rPr>
+      </w:pPr>
+      <w:proofErr w:type="spellStart"/>
+      <w:proofErr w:type="gramStart"/>
+      <w:r>
+        <w:rPr>
+          <w:lang w:val="en-US"/>
+        </w:rPr>
+        <w:t>ul,ol</w:t>
+      </w:r>
+      <w:proofErr w:type="spellEnd"/>
+      <w:proofErr w:type="gramEnd"/>
+      <w:r>
+        <w:rPr>
+          <w:lang w:val="en-US"/>
+        </w:rPr>
+        <w:t xml:space="preserve"> { list-style: none; }</w:t>
+      </w:r>
+    </w:p>
+    <w:p>
+      <w:pPr>
+        <w:rPr>
+          <w:lang w:val="en-US"/>
+        </w:rPr>
+      </w:pPr>
+      <w:proofErr w:type="gramStart"/>
+      <w:r>
+        <w:rPr>
+          <w:lang w:val="en-US"/>
+        </w:rPr>
+        <w:t>h1,h2,h3,h4,h5,h6,pre,code</w:t>
+      </w:r>
+      <w:proofErr w:type="gramEnd"/>
+      <w:r>
+        <w:rPr>
+          <w:lang w:val="en-US"/>
+        </w:rPr>
+        <w:t xml:space="preserve"> { font-size: 1em; }</w:t>
+      </w:r>
+    </w:p>
+    <w:p>
+      <w:pPr>
+        <w:rPr>
+          <w:lang w:val="en-US"/>
+        </w:rPr>
+      </w:pPr>
+      <w:proofErr w:type="gramStart"/>
+      <w:r>
+        <w:rPr>
+          <w:lang w:val="en-US"/>
+        </w:rPr>
+        <w:t>ul,ol,li,h1,h2,h3,h4,h5,h6,pre,form,body,html,p,blockquote,fieldset,input,dl,dt,dd</w:t>
+      </w:r>
+      <w:proofErr w:type="gramEnd"/>
+      <w:r>
+        <w:rPr>
+          <w:lang w:val="en-US"/>
+        </w:rPr>
+        <w:t xml:space="preserve">, figure, </w:t>
+      </w:r>
+      <w:proofErr w:type="spellStart"/>
+      <w:r>
+        <w:rPr>
+          <w:lang w:val="en-US"/>
+        </w:rPr>
+        <w:t>figcaption</w:t>
+      </w:r>
+      <w:proofErr w:type="spellEnd"/>
+      <w:r>
+        <w:rPr>
+          <w:lang w:val="en-US"/>
+        </w:rPr>
+        <w:t xml:space="preserve"> {</w:t>
+      </w:r>
+    </w:p>
+    <w:p>
+      <w:pPr>
+        <w:rPr>
+          <w:lang w:val="en-US"/>
+        </w:rPr>
+      </w:pPr>
+      <w:r>
+        <w:rPr>
+          <w:lang w:val="en-US"/>
+        </w:rPr>
+        <w:t xml:space="preserve">  </w:t>
+      </w:r>
+      <w:proofErr w:type="gramStart"/>
+      <w:r>
+        <w:rPr>
+          <w:lang w:val="en-US"/>
+        </w:rPr>
+        <w:t>margin</w:t>
+      </w:r>
+      <w:proofErr w:type="gramEnd"/>
+      <w:r>
+        <w:rPr>
+          <w:lang w:val="en-US"/>
+        </w:rPr>
+        <w:t>: 0;</w:t>
+      </w:r>
+    </w:p>
+    <w:p>
+      <w:pPr>
+        <w:rPr>
+          <w:lang w:val="en-US"/>
+        </w:rPr>
+      </w:pPr>
+      <w:r>
+        <w:rPr>
+          <w:lang w:val="en-US"/>
+        </w:rPr>
+        <w:t xml:space="preserve">  </w:t>
+      </w:r>
+      <w:proofErr w:type="gramStart"/>
+      <w:r>
+        <w:rPr>
+          <w:lang w:val="en-US"/>
+        </w:rPr>
+        <w:t>padding</w:t>
+      </w:r>
+      <w:proofErr w:type="gramEnd"/>
+      <w:r>
+        <w:rPr>
+          <w:lang w:val="en-US"/>
+        </w:rPr>
+        <w:t>: 0; }</w:t>
+      </w:r>
+    </w:p>
+    <w:p>
+      <w:pPr>
+        <w:rPr>
+          <w:lang w:val="en-US"/>
+        </w:rPr>
+      </w:pPr>
+      <w:proofErr w:type="gramStart"/>
+      <w:r>
+        <w:rPr>
+          <w:lang w:val="en-US"/>
+        </w:rPr>
+        <w:t>a</w:t>
+      </w:r>
+      <w:proofErr w:type="gramEnd"/>
+      <w:r>
+        <w:rPr>
+          <w:lang w:val="en-US"/>
+        </w:rPr>
+        <w:t xml:space="preserve"> </w:t>
+      </w:r>
+      <w:proofErr w:type="spellStart"/>
+      <w:r>
+        <w:rPr>
+          <w:lang w:val="en-US"/>
+        </w:rPr>
+        <w:t>img</w:t>
+      </w:r>
+      <w:proofErr w:type="spellEnd"/>
+      <w:r>
+        <w:rPr>
+          <w:lang w:val="en-US"/>
+        </w:rPr>
+        <w:t xml:space="preserve">,:link </w:t>
+      </w:r>
+      <w:proofErr w:type="spellStart"/>
+      <w:r>
+        <w:rPr>
+          <w:lang w:val="en-US"/>
+        </w:rPr>
+        <w:t>img</w:t>
+      </w:r>
+      <w:proofErr w:type="spellEnd"/>
+      <w:r>
+        <w:rPr>
+          <w:lang w:val="en-US"/>
+        </w:rPr>
+        <w:t xml:space="preserve">,:visited </w:t>
+      </w:r>
+      <w:proofErr w:type="spellStart"/>
+      <w:r>
+        <w:rPr>
+          <w:lang w:val="en-US"/>
+        </w:rPr>
+        <w:t>img</w:t>
+      </w:r>
+      <w:proofErr w:type="spellEnd"/>
+      <w:r>
+        <w:rPr>
+          <w:lang w:val="en-US"/>
+        </w:rPr>
+        <w:t xml:space="preserve">, </w:t>
+      </w:r>
+      <w:proofErr w:type="spellStart"/>
+      <w:r>
+        <w:rPr>
+          <w:lang w:val="en-US"/>
+        </w:rPr>
+        <w:t>fieldset</w:t>
+      </w:r>
+      <w:proofErr w:type="spellEnd"/>
+      <w:r>
+        <w:rPr>
+          <w:lang w:val="en-US"/>
+        </w:rPr>
+        <w:t xml:space="preserve"> { border: none; }</w:t>
+      </w:r>
+    </w:p>
+    <w:p>
+      <w:pPr>
+        <w:rPr>
+          <w:lang w:val="en-US"/>
+        </w:rPr>
+      </w:pPr>
+      <w:proofErr w:type="gramStart"/>
+      <w:r>
+        <w:rPr>
+          <w:lang w:val="en-US"/>
+        </w:rPr>
+        <w:t>address</w:t>
+      </w:r>
+      <w:proofErr w:type="gramEnd"/>
+      <w:r>
+        <w:rPr>
+          <w:lang w:val="en-US"/>
+        </w:rPr>
+        <w:t xml:space="preserve"> { font-style: normal; }</w:t>
+      </w:r>
+    </w:p>
+    <w:p>
+      <w:pPr>
+        <w:rPr>
+          <w:lang w:val="en-US"/>
+        </w:rPr>
+      </w:pPr>
+      <w:proofErr w:type="gramStart"/>
+      <w:r>
+        <w:rPr>
+          <w:lang w:val="en-US"/>
+        </w:rPr>
+        <w:t>header</w:t>
+      </w:r>
+      <w:proofErr w:type="gramEnd"/>
+      <w:r>
+        <w:rPr>
+          <w:lang w:val="en-US"/>
+        </w:rPr>
+        <w:t xml:space="preserve">, section, article, </w:t>
+      </w:r>
+      <w:proofErr w:type="spellStart"/>
+      <w:r>
+        <w:rPr>
+          <w:lang w:val="en-US"/>
+        </w:rPr>
+        <w:t>nav</w:t>
+      </w:r>
+      <w:proofErr w:type="spellEnd"/>
+      <w:r>
+        <w:rPr>
+          <w:lang w:val="en-US"/>
+        </w:rPr>
+        <w:t xml:space="preserve">, footer, </w:t>
+      </w:r>
+      <w:proofErr w:type="spellStart"/>
+      <w:r>
+        <w:rPr>
+          <w:lang w:val="en-US"/>
+        </w:rPr>
+        <w:t>hgroup</w:t>
+      </w:r>
+      <w:proofErr w:type="spellEnd"/>
+      <w:r>
+        <w:rPr>
+          <w:lang w:val="en-US"/>
+        </w:rPr>
+        <w:t>, details, summary, figure, main { display: block; }</w:t>
+      </w:r>
+    </w:p>
+    <w:p>
+      <w:pPr>
+        <w:rPr>
+          <w:lang w:val="en-US"/>
+        </w:rPr>
+      </w:pPr>
+      <w:proofErr w:type="gramStart"/>
+      <w:r>
+        <w:rPr>
+          <w:lang w:val="en-US"/>
+        </w:rPr>
+        <w:t>mark</w:t>
+      </w:r>
+      <w:proofErr w:type="gramEnd"/>
+      <w:r>
+        <w:rPr>
+          <w:lang w:val="en-US"/>
+        </w:rPr>
+        <w:t xml:space="preserve"> {</w:t>
+      </w:r>
+    </w:p>
+    <w:p>
+      <w:pPr>
+        <w:rPr>
+          <w:lang w:val="en-US"/>
+        </w:rPr>
+      </w:pPr>
+      <w:r>
+        <w:rPr>
+          <w:lang w:val="en-US"/>
+        </w:rPr>
+        <w:t xml:space="preserve">  </w:t>
+      </w:r>
+      <w:proofErr w:type="gramStart"/>
+      <w:r>
+        <w:rPr>
+          <w:lang w:val="en-US"/>
+        </w:rPr>
+        <w:t>color</w:t>
+      </w:r>
+      <w:proofErr w:type="gramEnd"/>
+      <w:r>
+        <w:rPr>
+          <w:lang w:val="en-US"/>
+        </w:rPr>
+        <w:t>: inherit;</w:t>
+      </w:r>
+    </w:p>
+    <w:p>
+      <w:pPr>
+        <w:rPr>
+          <w:lang w:val="en-US"/>
+        </w:rPr>
+      </w:pPr>
+      <w:r>
+        <w:rPr>
+          <w:lang w:val="en-US"/>
+        </w:rPr>
+        <w:t xml:space="preserve">  </w:t>
+      </w:r>
+      <w:proofErr w:type="gramStart"/>
+      <w:r>
+        <w:rPr>
+          <w:lang w:val="en-US"/>
+        </w:rPr>
+        <w:t>background</w:t>
+      </w:r>
+      <w:proofErr w:type="gramEnd"/>
+      <w:r>
+        <w:rPr>
+          <w:lang w:val="en-US"/>
+        </w:rPr>
+        <w:t>: transparent; }</w:t>
+      </w:r>
+    </w:p>
+    <w:p>
+      <w:pPr>
+        <w:rPr>
+          <w:lang w:val="en-US"/>
+        </w:rPr>
+      </w:pPr>
+      <w:proofErr w:type="spellStart"/>
+      <w:proofErr w:type="gramStart"/>
+      <w:r>
+        <w:rPr>
+          <w:lang w:val="en-US"/>
+        </w:rPr>
+        <w:t>abbr</w:t>
+      </w:r>
+      <w:proofErr w:type="spellEnd"/>
+      <w:proofErr w:type="gramEnd"/>
+      <w:r>
+        <w:rPr>
+          <w:lang w:val="en-US"/>
+        </w:rPr>
+        <w:t xml:space="preserve"> { border: none; }</w:t>
+      </w:r>
+    </w:p>
+    <w:p>
+      <w:pPr>
+        <w:rPr>
+          <w:lang w:val="en-US"/>
+        </w:rPr>
+      </w:pPr>
+      <w:proofErr w:type="gramStart"/>
+      <w:r>
+        <w:rPr>
+          <w:lang w:val="en-US"/>
+        </w:rPr>
+        <w:t>summary</w:t>
+      </w:r>
+      <w:proofErr w:type="gramEnd"/>
+      <w:r>
+        <w:rPr>
+          <w:lang w:val="en-US"/>
+        </w:rPr>
+        <w:t>::-</w:t>
+      </w:r>
+      <w:proofErr w:type="spellStart"/>
+      <w:r>
+        <w:rPr>
+          <w:lang w:val="en-US"/>
+        </w:rPr>
+        <w:t>webkit</w:t>
+      </w:r>
+      <w:proofErr w:type="spellEnd"/>
+      <w:r>
+        <w:rPr>
+          <w:lang w:val="en-US"/>
+        </w:rPr>
+        <w:t>-details-marker { display: none; }</w:t>
+      </w:r>
+    </w:p>
+    <w:p>
+      <w:pPr>
+        <w:rPr>
+          <w:lang w:val="en-US"/>
+        </w:rPr>
+      </w:pPr>
+    </w:p>
+    <w:p>
+      <w:pPr>
+        <w:rPr>
+          <w:b/>
+          <w:lang w:val="en-US"/>
+        </w:rPr>
+      </w:pPr>
+      <w:r>
+        <w:rPr>
+          <w:b/>
+          <w:lang w:val="en-US"/>
+        </w:rPr>
+        <w:t>Other CSS resets:</w:t>
+      </w:r>
+    </w:p>
+    <w:p>
+      <w:pPr>
+        <w:rPr>
+          <w:lang w:val="en-US"/>
+        </w:rPr>
+      </w:pPr>
+      <w:hyperlink r:id="rId10" w:history="1">
+        <w:r>
+          <w:rPr>
+            <w:rStyle w:val="Hyperlink"/>
+            <w:lang w:val="en-US"/>
+          </w:rPr>
+          <w:t>http://necolas.github.io/normalize.css/</w:t>
+        </w:r>
+      </w:hyperlink>
+    </w:p>
+    <w:p>
+      <w:pPr>
+        <w:rPr>
+          <w:lang w:val="en-US"/>
+        </w:rPr>
+      </w:pPr>
+      <w:hyperlink r:id="rId11" w:history="1">
+        <w:r>
+          <w:rPr>
+            <w:rStyle w:val="Hyperlink"/>
+            <w:lang w:val="en-US"/>
+          </w:rPr>
+          <w:t>http://meyerweb.com/eric/tools/css/reset/</w:t>
+        </w:r>
+      </w:hyperlink>
+    </w:p>
+    <w:p>
+      <w:pPr>
+        <w:rPr>
+          <w:lang w:val="en-US"/>
+        </w:rPr>
+      </w:pPr>
+      <w:r>
+        <w:rPr>
+          <w:lang w:val="en-US"/>
+        </w:rPr>
+        <w:t>http://cssreset.com/scripts/undohtml-css-tantek-celik/</w:t>
       </w:r>
       <w:bookmarkStart w:id="0" w:name="_GoBack"/>
       <w:bookmarkEnd w:id="0"/>
+    </w:p>
+    <w:p>
+      <w:pPr>
+        <w:rPr>
+          <w:lang w:val="en-US"/>
+        </w:rPr>
+      </w:pPr>
     </w:p>
     <w:sectPr>
       <w:pgSz w:w="11900" w:h="16840"/>

</xml_diff>